<commit_message>
fix error and warnings
</commit_message>
<xml_diff>
--- a/students/VashchukAnatoliy/task_03/Пояснительная_записка.docx
+++ b/students/VashchukAnatoliy/task_03/Пояснительная_записка.docx
@@ -322,7 +322,6 @@
           <w:b/>
           <w:sz w:val="28"/>
           <w:szCs w:val="28"/>
-          <w:lang w:val="en-US"/>
         </w:rPr>
         <w:t>36</w:t>
       </w:r>
@@ -948,7 +947,16 @@
                 <w:sz w:val="24"/>
                 <w:szCs w:val="24"/>
               </w:rPr>
-              <w:t>1.</w:t>
+              <w:t>1</w:t>
+            </w:r>
+            <w:r>
+              <w:rPr>
+                <w:rStyle w:val="aa"/>
+                <w:sz w:val="24"/>
+                <w:szCs w:val="24"/>
+                <w:lang w:val="en-US"/>
+              </w:rPr>
+              <w:t>.</w:t>
             </w:r>
             <w:r>
               <w:rPr>
@@ -1027,7 +1035,7 @@
                 <w:sz w:val="24"/>
                 <w:szCs w:val="24"/>
               </w:rPr>
-              <w:t>1.1. Исходные данные</w:t>
+              <w:t>1.1 Исходные данные</w:t>
             </w:r>
             <w:r>
               <w:rPr>
@@ -1089,7 +1097,7 @@
                 <w:sz w:val="24"/>
                 <w:szCs w:val="24"/>
               </w:rPr>
-              <w:t>1.2. Функциональные требования</w:t>
+              <w:t>1.2 Функциональные требования</w:t>
             </w:r>
             <w:r>
               <w:rPr>
@@ -1152,7 +1160,7 @@
                 <w:szCs w:val="24"/>
                 <w:lang w:val="en-US"/>
               </w:rPr>
-              <w:t>1.3.</w:t>
+              <w:t>1.3</w:t>
             </w:r>
             <w:r>
               <w:rPr>
@@ -1232,7 +1240,7 @@
                 <w:szCs w:val="24"/>
                 <w:lang w:val="en-US"/>
               </w:rPr>
-              <w:t>1.4.</w:t>
+              <w:t>1.4</w:t>
             </w:r>
             <w:r>
               <w:rPr>
@@ -1311,7 +1319,7 @@
                 <w:sz w:val="24"/>
                 <w:szCs w:val="24"/>
               </w:rPr>
-              <w:t>1.5. Чеклист приёмки MVP</w:t>
+              <w:t>1.5 Чеклист приёмки MVP</w:t>
             </w:r>
             <w:r>
               <w:rPr>
@@ -1373,7 +1381,7 @@
                 <w:sz w:val="24"/>
                 <w:szCs w:val="24"/>
               </w:rPr>
-              <w:t>2. Разработка алгоритмов</w:t>
+              <w:t>2 Разработка алгоритмов</w:t>
             </w:r>
             <w:r>
               <w:rPr>
@@ -1435,7 +1443,7 @@
                 <w:sz w:val="24"/>
                 <w:szCs w:val="24"/>
               </w:rPr>
-              <w:t>2.1. Описание сущностей и связей</w:t>
+              <w:t>2.1 Описание сущностей и связей</w:t>
             </w:r>
             <w:r>
               <w:rPr>
@@ -1497,7 +1505,7 @@
                 <w:sz w:val="24"/>
                 <w:szCs w:val="24"/>
               </w:rPr>
-              <w:t>2.2. Алгоритм формирования ленты публикаций</w:t>
+              <w:t>2.2 Алгоритм формирования ленты публикаций</w:t>
             </w:r>
             <w:r>
               <w:rPr>
@@ -1559,7 +1567,7 @@
                 <w:sz w:val="24"/>
                 <w:szCs w:val="24"/>
               </w:rPr>
-              <w:t>2.3. Алгоритмы ключевых операций</w:t>
+              <w:t>2.3 Алгоритмы ключевых операций</w:t>
             </w:r>
             <w:r>
               <w:rPr>
@@ -1621,7 +1629,7 @@
                 <w:sz w:val="24"/>
                 <w:szCs w:val="24"/>
               </w:rPr>
-              <w:t>2.4. Транзакции и согласованность данных</w:t>
+              <w:t>2.4 Транзакции и согласованность данных</w:t>
             </w:r>
             <w:r>
               <w:rPr>
@@ -1683,7 +1691,7 @@
                 <w:sz w:val="24"/>
                 <w:szCs w:val="24"/>
               </w:rPr>
-              <w:t>2.5. Схема аутентификации</w:t>
+              <w:t>2.5 Схема аутентификации</w:t>
             </w:r>
             <w:r>
               <w:rPr>
@@ -1807,7 +1815,7 @@
                 <w:sz w:val="24"/>
                 <w:szCs w:val="24"/>
               </w:rPr>
-              <w:t>3.1. Архитектура системы</w:t>
+              <w:t>3.1 Архитектура системы</w:t>
             </w:r>
             <w:r>
               <w:rPr>
@@ -1870,7 +1878,7 @@
                 <w:szCs w:val="24"/>
                 <w:lang w:val="ru-BY"/>
               </w:rPr>
-              <w:t xml:space="preserve">3.2. Выбранный </w:t>
+              <w:t xml:space="preserve">3.2 Выбранный </w:t>
             </w:r>
             <w:r>
               <w:rPr>
@@ -1939,7 +1947,7 @@
               <w:rPr>
                 <w:webHidden/>
               </w:rPr>
-              <w:t>27</w:t>
+              <w:t>26</w:t>
             </w:r>
             <w:r>
               <w:rPr>
@@ -1966,7 +1974,7 @@
                 <w:sz w:val="24"/>
                 <w:szCs w:val="24"/>
               </w:rPr>
-              <w:t>3.3. Описание модулей сервера</w:t>
+              <w:t>3.3 Описание модулей сервера</w:t>
             </w:r>
             <w:r>
               <w:rPr>
@@ -2028,7 +2036,7 @@
                 <w:sz w:val="24"/>
                 <w:szCs w:val="24"/>
               </w:rPr>
-              <w:t>3.4. Описание фронтенда</w:t>
+              <w:t>3.4 Описание фронтенда</w:t>
             </w:r>
             <w:r>
               <w:rPr>
@@ -2090,7 +2098,7 @@
                 <w:sz w:val="24"/>
                 <w:szCs w:val="24"/>
               </w:rPr>
-              <w:t>3.6. Модель данных</w:t>
+              <w:t>3.6 Модель данных</w:t>
             </w:r>
             <w:r>
               <w:rPr>
@@ -2153,7 +2161,7 @@
                 <w:szCs w:val="24"/>
                 <w:shd w:val="clear" w:color="auto" w:fill="FFFFFF"/>
               </w:rPr>
-              <w:t>3.7. Конфигурация окружения и инструкция по запуску</w:t>
+              <w:t>3.7 Конфигурация окружения и инструкция по запуску</w:t>
             </w:r>
             <w:r>
               <w:rPr>
@@ -2188,7 +2196,7 @@
               <w:rPr>
                 <w:webHidden/>
               </w:rPr>
-              <w:t>37</w:t>
+              <w:t>36</w:t>
             </w:r>
             <w:r>
               <w:rPr>
@@ -2250,7 +2258,7 @@
               <w:rPr>
                 <w:webHidden/>
               </w:rPr>
-              <w:t>38</w:t>
+              <w:t>37</w:t>
             </w:r>
             <w:r>
               <w:rPr>
@@ -2557,10 +2565,10 @@
           <w:lang w:eastAsia="ru-RU"/>
         </w:rPr>
       </w:pPr>
-      <w:bookmarkStart w:id="0" w:name="_Toc218546874"/>
-      <w:bookmarkStart w:id="1" w:name="_Toc153620712"/>
-      <w:bookmarkStart w:id="2" w:name="_Toc218545187"/>
-      <w:bookmarkStart w:id="3" w:name="_Toc218806748"/>
+      <w:bookmarkStart w:id="0" w:name="_Toc153620712"/>
+      <w:bookmarkStart w:id="1" w:name="_Toc218545187"/>
+      <w:bookmarkStart w:id="2" w:name="_Toc218806748"/>
+      <w:bookmarkStart w:id="3" w:name="_Toc218546874"/>
       <w:r>
         <w:rPr>
           <w:rFonts w:ascii="Times New Roman" w:eastAsia="Times New Roman" w:hAnsi="Times New Roman" w:cs="Times New Roman"/>
@@ -2575,9 +2583,9 @@
         <w:lastRenderedPageBreak/>
         <w:t>ВВЕДЕНИЕ</w:t>
       </w:r>
+      <w:bookmarkEnd w:id="0"/>
       <w:bookmarkEnd w:id="1"/>
       <w:bookmarkEnd w:id="2"/>
-      <w:bookmarkEnd w:id="3"/>
     </w:p>
     <w:p>
       <w:pPr>
@@ -2827,9 +2835,9 @@
         </w:rPr>
       </w:pPr>
       <w:bookmarkStart w:id="4" w:name="_Toc218784414"/>
-      <w:bookmarkStart w:id="5" w:name="_Toc218546881"/>
-      <w:bookmarkStart w:id="6" w:name="_Toc218806749"/>
-      <w:bookmarkEnd w:id="0"/>
+      <w:bookmarkStart w:id="5" w:name="_Toc218806749"/>
+      <w:bookmarkStart w:id="6" w:name="_Toc218546881"/>
+      <w:bookmarkEnd w:id="3"/>
       <w:r>
         <w:rPr>
           <w:rFonts w:ascii="Times New Roman" w:hAnsi="Times New Roman" w:cs="Times New Roman"/>
@@ -2842,7 +2850,7 @@
         <w:t>Постановка задачи</w:t>
       </w:r>
       <w:bookmarkEnd w:id="4"/>
-      <w:bookmarkEnd w:id="6"/>
+      <w:bookmarkEnd w:id="5"/>
     </w:p>
     <w:p>
       <w:pPr>
@@ -2992,7 +3000,7 @@
           <w:szCs w:val="28"/>
         </w:rPr>
         <w:lastRenderedPageBreak/>
-        <w:t>1.1. Исходные данные</w:t>
+        <w:t>1.1 Исходные данные</w:t>
       </w:r>
       <w:bookmarkEnd w:id="7"/>
       <w:bookmarkEnd w:id="8"/>
@@ -3163,10 +3171,10 @@
         <w:tabs>
           <w:tab w:val="clear" w:pos="720"/>
           <w:tab w:val="num" w:pos="360"/>
-          <w:tab w:val="left" w:pos="1134"/>
+          <w:tab w:val="left" w:pos="993"/>
         </w:tabs>
         <w:spacing w:after="0" w:line="360" w:lineRule="auto"/>
-        <w:ind w:left="0" w:firstLine="851"/>
+        <w:ind w:left="0" w:firstLine="709"/>
         <w:jc w:val="both"/>
         <w:rPr>
           <w:rFonts w:ascii="Times New Roman" w:hAnsi="Times New Roman" w:cs="Times New Roman"/>
@@ -3202,10 +3210,10 @@
         <w:tabs>
           <w:tab w:val="clear" w:pos="720"/>
           <w:tab w:val="num" w:pos="360"/>
-          <w:tab w:val="left" w:pos="1134"/>
+          <w:tab w:val="left" w:pos="993"/>
         </w:tabs>
         <w:spacing w:after="0" w:line="360" w:lineRule="auto"/>
-        <w:ind w:left="0" w:firstLine="851"/>
+        <w:ind w:left="0" w:firstLine="709"/>
         <w:jc w:val="both"/>
         <w:rPr>
           <w:rFonts w:ascii="Times New Roman" w:hAnsi="Times New Roman" w:cs="Times New Roman"/>
@@ -3241,10 +3249,10 @@
         <w:tabs>
           <w:tab w:val="clear" w:pos="720"/>
           <w:tab w:val="num" w:pos="360"/>
-          <w:tab w:val="left" w:pos="1134"/>
+          <w:tab w:val="left" w:pos="993"/>
         </w:tabs>
         <w:spacing w:after="0" w:line="360" w:lineRule="auto"/>
-        <w:ind w:left="0" w:firstLine="851"/>
+        <w:ind w:left="0" w:firstLine="709"/>
         <w:jc w:val="both"/>
         <w:rPr>
           <w:rFonts w:ascii="Times New Roman" w:hAnsi="Times New Roman" w:cs="Times New Roman"/>
@@ -3302,10 +3310,10 @@
         <w:tabs>
           <w:tab w:val="clear" w:pos="720"/>
           <w:tab w:val="num" w:pos="360"/>
-          <w:tab w:val="left" w:pos="1134"/>
+          <w:tab w:val="left" w:pos="993"/>
         </w:tabs>
         <w:spacing w:after="0" w:line="360" w:lineRule="auto"/>
-        <w:ind w:left="0" w:firstLine="851"/>
+        <w:ind w:left="0" w:firstLine="709"/>
         <w:jc w:val="both"/>
         <w:rPr>
           <w:rFonts w:ascii="Times New Roman" w:hAnsi="Times New Roman" w:cs="Times New Roman"/>
@@ -3363,10 +3371,10 @@
         <w:tabs>
           <w:tab w:val="clear" w:pos="720"/>
           <w:tab w:val="num" w:pos="360"/>
-          <w:tab w:val="left" w:pos="1134"/>
+          <w:tab w:val="left" w:pos="993"/>
         </w:tabs>
         <w:spacing w:after="0" w:line="360" w:lineRule="auto"/>
-        <w:ind w:left="0" w:firstLine="851"/>
+        <w:ind w:left="0" w:firstLine="709"/>
         <w:jc w:val="both"/>
         <w:rPr>
           <w:rFonts w:ascii="Times New Roman" w:hAnsi="Times New Roman" w:cs="Times New Roman"/>
@@ -3402,10 +3410,10 @@
         <w:tabs>
           <w:tab w:val="clear" w:pos="720"/>
           <w:tab w:val="num" w:pos="360"/>
-          <w:tab w:val="left" w:pos="1134"/>
+          <w:tab w:val="left" w:pos="993"/>
         </w:tabs>
         <w:spacing w:after="0" w:line="360" w:lineRule="auto"/>
-        <w:ind w:left="0" w:firstLine="851"/>
+        <w:ind w:left="0" w:firstLine="709"/>
         <w:jc w:val="both"/>
         <w:rPr>
           <w:rFonts w:ascii="Times New Roman" w:hAnsi="Times New Roman" w:cs="Times New Roman"/>
@@ -3499,7 +3507,7 @@
           <w:sz w:val="28"/>
           <w:szCs w:val="28"/>
         </w:rPr>
-        <w:t>1.2. Функциональные требования</w:t>
+        <w:t>1.2 Функциональные требования</w:t>
       </w:r>
       <w:bookmarkEnd w:id="9"/>
       <w:bookmarkEnd w:id="10"/>
@@ -3507,7 +3515,7 @@
     <w:p>
       <w:pPr>
         <w:spacing w:after="0" w:line="360" w:lineRule="auto"/>
-        <w:ind w:right="-23" w:firstLine="709"/>
+        <w:ind w:firstLine="709"/>
         <w:jc w:val="both"/>
         <w:rPr>
           <w:rFonts w:ascii="Times New Roman" w:hAnsi="Times New Roman" w:cs="Times New Roman"/>
@@ -3546,7 +3554,7 @@
     <w:p>
       <w:pPr>
         <w:spacing w:after="0" w:line="360" w:lineRule="auto"/>
-        <w:ind w:right="-23" w:firstLine="709"/>
+        <w:ind w:firstLine="709"/>
         <w:jc w:val="both"/>
         <w:rPr>
           <w:rFonts w:ascii="Times New Roman" w:hAnsi="Times New Roman" w:cs="Times New Roman"/>
@@ -3572,10 +3580,10 @@
         <w:tabs>
           <w:tab w:val="clear" w:pos="720"/>
           <w:tab w:val="num" w:pos="426"/>
-          <w:tab w:val="left" w:pos="1134"/>
+          <w:tab w:val="left" w:pos="993"/>
         </w:tabs>
         <w:spacing w:after="0" w:line="360" w:lineRule="auto"/>
-        <w:ind w:left="0" w:firstLine="851"/>
+        <w:ind w:left="0" w:firstLine="709"/>
         <w:jc w:val="both"/>
         <w:rPr>
           <w:rFonts w:ascii="Times New Roman" w:hAnsi="Times New Roman" w:cs="Times New Roman"/>
@@ -3601,10 +3609,10 @@
         <w:tabs>
           <w:tab w:val="clear" w:pos="720"/>
           <w:tab w:val="num" w:pos="426"/>
-          <w:tab w:val="left" w:pos="1134"/>
+          <w:tab w:val="left" w:pos="993"/>
         </w:tabs>
         <w:spacing w:after="0" w:line="360" w:lineRule="auto"/>
-        <w:ind w:left="0" w:firstLine="851"/>
+        <w:ind w:left="0" w:firstLine="709"/>
         <w:jc w:val="both"/>
         <w:rPr>
           <w:rFonts w:ascii="Times New Roman" w:hAnsi="Times New Roman" w:cs="Times New Roman"/>
@@ -3630,10 +3638,10 @@
         <w:tabs>
           <w:tab w:val="clear" w:pos="720"/>
           <w:tab w:val="num" w:pos="426"/>
-          <w:tab w:val="left" w:pos="1134"/>
+          <w:tab w:val="left" w:pos="993"/>
         </w:tabs>
         <w:spacing w:after="0" w:line="360" w:lineRule="auto"/>
-        <w:ind w:left="0" w:firstLine="851"/>
+        <w:ind w:left="0" w:firstLine="709"/>
         <w:jc w:val="both"/>
         <w:rPr>
           <w:rFonts w:ascii="Times New Roman" w:hAnsi="Times New Roman" w:cs="Times New Roman"/>
@@ -3654,7 +3662,7 @@
     <w:p>
       <w:pPr>
         <w:spacing w:after="0" w:line="360" w:lineRule="auto"/>
-        <w:ind w:right="-23" w:firstLine="709"/>
+        <w:ind w:firstLine="709"/>
         <w:jc w:val="both"/>
         <w:rPr>
           <w:rFonts w:ascii="Times New Roman" w:hAnsi="Times New Roman" w:cs="Times New Roman"/>
@@ -3679,10 +3687,10 @@
         </w:numPr>
         <w:tabs>
           <w:tab w:val="clear" w:pos="720"/>
-          <w:tab w:val="num" w:pos="1134"/>
+          <w:tab w:val="num" w:pos="993"/>
         </w:tabs>
         <w:spacing w:after="0" w:line="360" w:lineRule="auto"/>
-        <w:ind w:left="0" w:firstLine="851"/>
+        <w:ind w:left="0" w:firstLine="709"/>
         <w:jc w:val="both"/>
         <w:rPr>
           <w:rFonts w:ascii="Times New Roman" w:hAnsi="Times New Roman" w:cs="Times New Roman"/>
@@ -3707,10 +3715,10 @@
         </w:numPr>
         <w:tabs>
           <w:tab w:val="clear" w:pos="720"/>
-          <w:tab w:val="num" w:pos="1134"/>
+          <w:tab w:val="num" w:pos="993"/>
         </w:tabs>
         <w:spacing w:after="0" w:line="360" w:lineRule="auto"/>
-        <w:ind w:left="0" w:firstLine="851"/>
+        <w:ind w:left="0" w:firstLine="709"/>
         <w:jc w:val="both"/>
         <w:rPr>
           <w:rFonts w:ascii="Times New Roman" w:hAnsi="Times New Roman" w:cs="Times New Roman"/>
@@ -3735,10 +3743,10 @@
         </w:numPr>
         <w:tabs>
           <w:tab w:val="clear" w:pos="720"/>
-          <w:tab w:val="num" w:pos="1134"/>
+          <w:tab w:val="num" w:pos="993"/>
         </w:tabs>
         <w:spacing w:after="0" w:line="360" w:lineRule="auto"/>
-        <w:ind w:left="0" w:firstLine="851"/>
+        <w:ind w:left="0" w:firstLine="709"/>
         <w:jc w:val="both"/>
         <w:rPr>
           <w:rFonts w:ascii="Times New Roman" w:hAnsi="Times New Roman" w:cs="Times New Roman"/>
@@ -3763,10 +3771,10 @@
         </w:numPr>
         <w:tabs>
           <w:tab w:val="clear" w:pos="720"/>
-          <w:tab w:val="num" w:pos="1134"/>
+          <w:tab w:val="num" w:pos="993"/>
         </w:tabs>
         <w:spacing w:after="0" w:line="360" w:lineRule="auto"/>
-        <w:ind w:left="0" w:firstLine="851"/>
+        <w:ind w:left="0" w:firstLine="709"/>
         <w:jc w:val="both"/>
         <w:rPr>
           <w:rFonts w:ascii="Times New Roman" w:hAnsi="Times New Roman" w:cs="Times New Roman"/>
@@ -3791,10 +3799,10 @@
         </w:numPr>
         <w:tabs>
           <w:tab w:val="clear" w:pos="720"/>
-          <w:tab w:val="num" w:pos="1134"/>
+          <w:tab w:val="num" w:pos="993"/>
         </w:tabs>
         <w:spacing w:after="0" w:line="360" w:lineRule="auto"/>
-        <w:ind w:left="0" w:firstLine="851"/>
+        <w:ind w:left="0" w:firstLine="709"/>
         <w:jc w:val="both"/>
         <w:rPr>
           <w:rFonts w:ascii="Times New Roman" w:hAnsi="Times New Roman" w:cs="Times New Roman"/>
@@ -3819,10 +3827,10 @@
         </w:numPr>
         <w:tabs>
           <w:tab w:val="clear" w:pos="720"/>
-          <w:tab w:val="num" w:pos="1134"/>
+          <w:tab w:val="num" w:pos="993"/>
         </w:tabs>
         <w:spacing w:after="0" w:line="360" w:lineRule="auto"/>
-        <w:ind w:left="0" w:firstLine="851"/>
+        <w:ind w:left="0" w:firstLine="709"/>
         <w:jc w:val="both"/>
         <w:rPr>
           <w:rFonts w:ascii="Times New Roman" w:hAnsi="Times New Roman" w:cs="Times New Roman"/>
@@ -3842,7 +3850,7 @@
     <w:p>
       <w:pPr>
         <w:spacing w:after="0" w:line="360" w:lineRule="auto"/>
-        <w:ind w:right="-23" w:firstLine="709"/>
+        <w:ind w:firstLine="709"/>
         <w:jc w:val="both"/>
         <w:rPr>
           <w:rFonts w:ascii="Times New Roman" w:hAnsi="Times New Roman" w:cs="Times New Roman"/>
@@ -3867,10 +3875,10 @@
         </w:numPr>
         <w:tabs>
           <w:tab w:val="clear" w:pos="720"/>
-          <w:tab w:val="num" w:pos="1134"/>
+          <w:tab w:val="num" w:pos="993"/>
         </w:tabs>
         <w:spacing w:after="0" w:line="360" w:lineRule="auto"/>
-        <w:ind w:left="0" w:firstLine="851"/>
+        <w:ind w:left="0" w:firstLine="709"/>
         <w:jc w:val="both"/>
         <w:rPr>
           <w:rFonts w:ascii="Times New Roman" w:hAnsi="Times New Roman" w:cs="Times New Roman"/>
@@ -3895,10 +3903,10 @@
         </w:numPr>
         <w:tabs>
           <w:tab w:val="clear" w:pos="720"/>
-          <w:tab w:val="num" w:pos="1134"/>
+          <w:tab w:val="num" w:pos="993"/>
         </w:tabs>
         <w:spacing w:after="0" w:line="360" w:lineRule="auto"/>
-        <w:ind w:left="0" w:firstLine="851"/>
+        <w:ind w:left="0" w:firstLine="709"/>
         <w:jc w:val="both"/>
         <w:rPr>
           <w:rFonts w:ascii="Times New Roman" w:hAnsi="Times New Roman" w:cs="Times New Roman"/>
@@ -3923,10 +3931,10 @@
         </w:numPr>
         <w:tabs>
           <w:tab w:val="clear" w:pos="720"/>
-          <w:tab w:val="num" w:pos="1134"/>
+          <w:tab w:val="num" w:pos="993"/>
         </w:tabs>
         <w:spacing w:after="0" w:line="360" w:lineRule="auto"/>
-        <w:ind w:left="0" w:firstLine="851"/>
+        <w:ind w:left="0" w:firstLine="709"/>
         <w:jc w:val="both"/>
         <w:rPr>
           <w:rFonts w:ascii="Times New Roman" w:hAnsi="Times New Roman" w:cs="Times New Roman"/>
@@ -3974,10 +3982,10 @@
         </w:numPr>
         <w:tabs>
           <w:tab w:val="clear" w:pos="720"/>
-          <w:tab w:val="num" w:pos="1134"/>
+          <w:tab w:val="num" w:pos="993"/>
         </w:tabs>
         <w:spacing w:after="0" w:line="360" w:lineRule="auto"/>
-        <w:ind w:left="0" w:firstLine="851"/>
+        <w:ind w:left="0" w:firstLine="709"/>
         <w:jc w:val="both"/>
         <w:rPr>
           <w:rFonts w:ascii="Times New Roman" w:hAnsi="Times New Roman" w:cs="Times New Roman"/>
@@ -4002,10 +4010,10 @@
         </w:numPr>
         <w:tabs>
           <w:tab w:val="clear" w:pos="720"/>
-          <w:tab w:val="num" w:pos="1134"/>
+          <w:tab w:val="num" w:pos="993"/>
         </w:tabs>
         <w:spacing w:after="0" w:line="360" w:lineRule="auto"/>
-        <w:ind w:left="0" w:firstLine="851"/>
+        <w:ind w:left="0" w:firstLine="709"/>
         <w:jc w:val="both"/>
         <w:rPr>
           <w:rFonts w:ascii="Times New Roman" w:hAnsi="Times New Roman" w:cs="Times New Roman"/>
@@ -4030,10 +4038,10 @@
         </w:numPr>
         <w:tabs>
           <w:tab w:val="clear" w:pos="720"/>
-          <w:tab w:val="num" w:pos="1134"/>
+          <w:tab w:val="num" w:pos="993"/>
         </w:tabs>
         <w:spacing w:after="0" w:line="360" w:lineRule="auto"/>
-        <w:ind w:left="0" w:firstLine="851"/>
+        <w:ind w:left="0" w:firstLine="709"/>
         <w:jc w:val="both"/>
         <w:rPr>
           <w:rFonts w:ascii="Times New Roman" w:hAnsi="Times New Roman" w:cs="Times New Roman"/>
@@ -4053,7 +4061,7 @@
     <w:p>
       <w:pPr>
         <w:spacing w:after="0" w:line="360" w:lineRule="auto"/>
-        <w:ind w:right="-23" w:firstLine="709"/>
+        <w:ind w:firstLine="709"/>
         <w:jc w:val="both"/>
         <w:rPr>
           <w:rFonts w:ascii="Times New Roman" w:hAnsi="Times New Roman" w:cs="Times New Roman"/>
@@ -4067,7 +4075,6 @@
           <w:sz w:val="28"/>
           <w:szCs w:val="28"/>
         </w:rPr>
-        <w:lastRenderedPageBreak/>
         <w:t>Для организации обсуждений система должна обеспечивать возможность комментирования публикаций. Пользователь должен иметь возможность:</w:t>
       </w:r>
     </w:p>
@@ -4079,10 +4086,10 @@
         </w:numPr>
         <w:tabs>
           <w:tab w:val="clear" w:pos="720"/>
-          <w:tab w:val="num" w:pos="1134"/>
+          <w:tab w:val="num" w:pos="993"/>
         </w:tabs>
         <w:spacing w:after="0" w:line="360" w:lineRule="auto"/>
-        <w:ind w:left="0" w:firstLine="851"/>
+        <w:ind w:left="0" w:firstLine="709"/>
         <w:jc w:val="both"/>
         <w:rPr>
           <w:rFonts w:ascii="Times New Roman" w:hAnsi="Times New Roman" w:cs="Times New Roman"/>
@@ -4096,6 +4103,7 @@
           <w:sz w:val="28"/>
           <w:szCs w:val="28"/>
         </w:rPr>
+        <w:lastRenderedPageBreak/>
         <w:t>создавать ответы на выбранные посты;</w:t>
       </w:r>
     </w:p>
@@ -4107,10 +4115,10 @@
         </w:numPr>
         <w:tabs>
           <w:tab w:val="clear" w:pos="720"/>
-          <w:tab w:val="num" w:pos="1134"/>
+          <w:tab w:val="num" w:pos="993"/>
         </w:tabs>
         <w:spacing w:after="0" w:line="360" w:lineRule="auto"/>
-        <w:ind w:left="0" w:firstLine="851"/>
+        <w:ind w:left="0" w:firstLine="709"/>
         <w:jc w:val="both"/>
         <w:rPr>
           <w:rFonts w:ascii="Times New Roman" w:hAnsi="Times New Roman" w:cs="Times New Roman"/>
@@ -4135,10 +4143,10 @@
         </w:numPr>
         <w:tabs>
           <w:tab w:val="clear" w:pos="720"/>
-          <w:tab w:val="num" w:pos="1134"/>
+          <w:tab w:val="num" w:pos="993"/>
         </w:tabs>
         <w:spacing w:after="0" w:line="360" w:lineRule="auto"/>
-        <w:ind w:left="0" w:firstLine="851"/>
+        <w:ind w:left="0" w:firstLine="709"/>
         <w:jc w:val="both"/>
         <w:rPr>
           <w:rFonts w:ascii="Times New Roman" w:hAnsi="Times New Roman" w:cs="Times New Roman"/>
@@ -4158,7 +4166,7 @@
     <w:p>
       <w:pPr>
         <w:spacing w:after="0" w:line="360" w:lineRule="auto"/>
-        <w:ind w:right="-23" w:firstLine="709"/>
+        <w:ind w:firstLine="709"/>
         <w:jc w:val="both"/>
         <w:rPr>
           <w:rFonts w:ascii="Times New Roman" w:hAnsi="Times New Roman" w:cs="Times New Roman"/>
@@ -4182,10 +4190,10 @@
           <w:numId w:val="31"/>
         </w:numPr>
         <w:tabs>
-          <w:tab w:val="left" w:pos="1134"/>
+          <w:tab w:val="left" w:pos="993"/>
         </w:tabs>
         <w:spacing w:after="0" w:line="360" w:lineRule="auto"/>
-        <w:ind w:left="0" w:firstLine="851"/>
+        <w:ind w:left="0" w:firstLine="709"/>
         <w:jc w:val="both"/>
         <w:rPr>
           <w:rFonts w:ascii="Times New Roman" w:hAnsi="Times New Roman" w:cs="Times New Roman"/>
@@ -4209,10 +4217,10 @@
           <w:numId w:val="31"/>
         </w:numPr>
         <w:tabs>
-          <w:tab w:val="left" w:pos="1134"/>
+          <w:tab w:val="left" w:pos="993"/>
         </w:tabs>
         <w:spacing w:after="0" w:line="360" w:lineRule="auto"/>
-        <w:ind w:left="0" w:firstLine="851"/>
+        <w:ind w:left="0" w:firstLine="709"/>
         <w:jc w:val="both"/>
         <w:rPr>
           <w:rFonts w:ascii="Times New Roman" w:hAnsi="Times New Roman" w:cs="Times New Roman"/>
@@ -4236,10 +4244,10 @@
           <w:numId w:val="31"/>
         </w:numPr>
         <w:tabs>
-          <w:tab w:val="left" w:pos="1134"/>
+          <w:tab w:val="left" w:pos="993"/>
         </w:tabs>
         <w:spacing w:after="0" w:line="360" w:lineRule="auto"/>
-        <w:ind w:left="0" w:firstLine="851"/>
+        <w:ind w:left="0" w:firstLine="709"/>
         <w:jc w:val="both"/>
         <w:rPr>
           <w:rFonts w:ascii="Times New Roman" w:hAnsi="Times New Roman" w:cs="Times New Roman"/>
@@ -4259,7 +4267,7 @@
     <w:p>
       <w:pPr>
         <w:spacing w:after="0" w:line="360" w:lineRule="auto"/>
-        <w:ind w:right="-23" w:firstLine="709"/>
+        <w:ind w:firstLine="709"/>
         <w:jc w:val="both"/>
         <w:rPr>
           <w:rFonts w:ascii="Times New Roman" w:hAnsi="Times New Roman" w:cs="Times New Roman"/>
@@ -4299,9 +4307,10 @@
         <w:pStyle w:val="1"/>
         <w:numPr>
           <w:ilvl w:val="1"/>
-          <w:numId w:val="24"/>
+          <w:numId w:val="72"/>
         </w:numPr>
         <w:tabs>
+          <w:tab w:val="left" w:pos="1134"/>
           <w:tab w:val="left" w:pos="1276"/>
         </w:tabs>
         <w:spacing w:before="780" w:after="780" w:line="360" w:lineRule="auto"/>
@@ -4316,6 +4325,17 @@
         </w:rPr>
       </w:pPr>
       <w:bookmarkStart w:id="12" w:name="_Toc218806752"/>
+      <w:r>
+        <w:rPr>
+          <w:rFonts w:ascii="Times New Roman" w:hAnsi="Times New Roman" w:cs="Times New Roman"/>
+          <w:b/>
+          <w:bCs/>
+          <w:sz w:val="28"/>
+          <w:szCs w:val="28"/>
+          <w:lang w:val="en-US"/>
+        </w:rPr>
+        <w:t xml:space="preserve"> </w:t>
+      </w:r>
       <w:r>
         <w:rPr>
           <w:rFonts w:ascii="Times New Roman" w:hAnsi="Times New Roman" w:cs="Times New Roman"/>
@@ -4383,8 +4403,16 @@
           <w:sz w:val="28"/>
           <w:szCs w:val="28"/>
         </w:rPr>
+        <w:t xml:space="preserve">Требования к производительности системы предусматривают обеспечение приемлемого времени отклика для основных пользовательских операций. </w:t>
+      </w:r>
+      <w:r>
+        <w:rPr>
+          <w:rFonts w:ascii="Times New Roman" w:hAnsi="Times New Roman" w:cs="Times New Roman"/>
+          <w:sz w:val="28"/>
+          <w:szCs w:val="28"/>
+        </w:rPr>
         <w:lastRenderedPageBreak/>
-        <w:t>Требования к производительности системы предусматривают обеспечение приемлемого времени отклика для основных пользовательских операций. Операции аутентификации, публикации контента, получения ленты и выполнения социальных взаимодействий не должны приводить к заметным задержкам при нормальной нагрузке. Для работы с большими объёмами данных должна использоваться постраничная навигация.</w:t>
+        <w:t>Операции аутентификации, публикации контента, получения ленты и выполнения социальных взаимодействий не должны приводить к заметным задержкам при нормальной нагрузке. Для работы с большими объёмами данных должна использоваться постраничная навигация.</w:t>
       </w:r>
     </w:p>
     <w:p>
@@ -4414,10 +4442,10 @@
         </w:numPr>
         <w:tabs>
           <w:tab w:val="clear" w:pos="720"/>
-          <w:tab w:val="num" w:pos="1134"/>
+          <w:tab w:val="num" w:pos="993"/>
         </w:tabs>
         <w:spacing w:after="0" w:line="360" w:lineRule="auto"/>
-        <w:ind w:left="0" w:firstLine="851"/>
+        <w:ind w:left="0" w:firstLine="709"/>
         <w:rPr>
           <w:rFonts w:ascii="Times New Roman" w:hAnsi="Times New Roman" w:cs="Times New Roman"/>
           <w:sz w:val="28"/>
@@ -4441,10 +4469,10 @@
         </w:numPr>
         <w:tabs>
           <w:tab w:val="clear" w:pos="720"/>
-          <w:tab w:val="num" w:pos="1134"/>
+          <w:tab w:val="num" w:pos="993"/>
         </w:tabs>
         <w:spacing w:after="0" w:line="360" w:lineRule="auto"/>
-        <w:ind w:left="0" w:firstLine="851"/>
+        <w:ind w:left="0" w:firstLine="709"/>
         <w:rPr>
           <w:rFonts w:ascii="Times New Roman" w:hAnsi="Times New Roman" w:cs="Times New Roman"/>
           <w:sz w:val="28"/>
@@ -4468,10 +4496,10 @@
         </w:numPr>
         <w:tabs>
           <w:tab w:val="clear" w:pos="720"/>
-          <w:tab w:val="num" w:pos="1134"/>
+          <w:tab w:val="num" w:pos="993"/>
         </w:tabs>
         <w:spacing w:after="0" w:line="360" w:lineRule="auto"/>
-        <w:ind w:left="0" w:firstLine="851"/>
+        <w:ind w:left="0" w:firstLine="709"/>
         <w:rPr>
           <w:rFonts w:ascii="Times New Roman" w:hAnsi="Times New Roman" w:cs="Times New Roman"/>
           <w:sz w:val="28"/>
@@ -4495,10 +4523,10 @@
         </w:numPr>
         <w:tabs>
           <w:tab w:val="clear" w:pos="720"/>
-          <w:tab w:val="num" w:pos="1134"/>
+          <w:tab w:val="num" w:pos="993"/>
         </w:tabs>
         <w:spacing w:after="0" w:line="360" w:lineRule="auto"/>
-        <w:ind w:left="0" w:firstLine="851"/>
+        <w:ind w:left="0" w:firstLine="709"/>
         <w:rPr>
           <w:rFonts w:ascii="Times New Roman" w:hAnsi="Times New Roman" w:cs="Times New Roman"/>
           <w:sz w:val="28"/>
@@ -4623,16 +4651,16 @@
           <w:sz w:val="28"/>
           <w:szCs w:val="28"/>
         </w:rPr>
+        <w:t xml:space="preserve">Система должна быть переносимой и независимой от конкретной среды исполнения. Серверное приложение должно корректно функционировать в </w:t>
+      </w:r>
+      <w:proofErr w:type="spellStart"/>
+      <w:r>
+        <w:rPr>
+          <w:rFonts w:ascii="Times New Roman" w:hAnsi="Times New Roman" w:cs="Times New Roman"/>
+          <w:sz w:val="28"/>
+          <w:szCs w:val="28"/>
+        </w:rPr>
         <w:lastRenderedPageBreak/>
-        <w:t xml:space="preserve">Система должна быть переносимой и независимой от конкретной среды исполнения. Серверное приложение должно корректно функционировать в </w:t>
-      </w:r>
-      <w:proofErr w:type="spellStart"/>
-      <w:r>
-        <w:rPr>
-          <w:rFonts w:ascii="Times New Roman" w:hAnsi="Times New Roman" w:cs="Times New Roman"/>
-          <w:sz w:val="28"/>
-          <w:szCs w:val="28"/>
-        </w:rPr>
         <w:t>контейнеризованной</w:t>
       </w:r>
       <w:proofErr w:type="spellEnd"/>
@@ -4650,9 +4678,10 @@
         <w:pStyle w:val="1"/>
         <w:numPr>
           <w:ilvl w:val="1"/>
-          <w:numId w:val="24"/>
+          <w:numId w:val="72"/>
         </w:numPr>
         <w:tabs>
+          <w:tab w:val="left" w:pos="1134"/>
           <w:tab w:val="left" w:pos="1276"/>
         </w:tabs>
         <w:spacing w:before="780" w:after="780"/>
@@ -4668,6 +4697,17 @@
       </w:pPr>
       <w:bookmarkStart w:id="13" w:name="_Toc218784418"/>
       <w:bookmarkStart w:id="14" w:name="_Toc218806753"/>
+      <w:r>
+        <w:rPr>
+          <w:rFonts w:ascii="Times New Roman" w:hAnsi="Times New Roman" w:cs="Times New Roman"/>
+          <w:b/>
+          <w:bCs/>
+          <w:sz w:val="28"/>
+          <w:szCs w:val="28"/>
+          <w:lang w:val="en-US"/>
+        </w:rPr>
+        <w:t xml:space="preserve"> </w:t>
+      </w:r>
       <w:r>
         <w:rPr>
           <w:rFonts w:ascii="Times New Roman" w:hAnsi="Times New Roman" w:cs="Times New Roman"/>
@@ -4818,8 +4858,15 @@
           <w:sz w:val="28"/>
           <w:szCs w:val="28"/>
         </w:rPr>
+        <w:t xml:space="preserve">В проекте принимается допущение о корректности входных данных, поступающих от клиента, при условии прохождения серверной валидации. Система не </w:t>
+      </w:r>
+      <w:r>
+        <w:rPr>
+          <w:sz w:val="28"/>
+          <w:szCs w:val="28"/>
+        </w:rPr>
         <w:lastRenderedPageBreak/>
-        <w:t>В проекте принимается допущение о корректности входных данных, поступающих от клиента, при условии прохождения серверной валидации. Система не предназначена для обработки намеренно искажённых или вредоносных данных за пределами предусмотренных механизмов защиты.</w:t>
+        <w:t>предназначена для обработки намеренно искажённых или вредоносных данных за пределами предусмотренных механизмов защиты.</w:t>
       </w:r>
     </w:p>
     <w:p>
@@ -4866,9 +4913,6 @@
         <w:spacing w:before="0" w:beforeAutospacing="0" w:after="0" w:afterAutospacing="0" w:line="360" w:lineRule="auto"/>
         <w:ind w:firstLine="709"/>
         <w:jc w:val="both"/>
-        <w:rPr>
-          <w:lang w:val="en-US"/>
-        </w:rPr>
       </w:pPr>
       <w:r>
         <w:rPr>
@@ -4901,7 +4945,7 @@
           <w:sz w:val="28"/>
           <w:szCs w:val="28"/>
         </w:rPr>
-        <w:t>1.5. Ч</w:t>
+        <w:t xml:space="preserve">1.5 </w:t>
       </w:r>
       <w:proofErr w:type="spellStart"/>
       <w:r>
@@ -4912,7 +4956,7 @@
           <w:sz w:val="28"/>
           <w:szCs w:val="28"/>
         </w:rPr>
-        <w:t>еклист</w:t>
+        <w:t>Чеклист</w:t>
       </w:r>
       <w:proofErr w:type="spellEnd"/>
       <w:r>
@@ -5010,10 +5054,10 @@
         </w:numPr>
         <w:tabs>
           <w:tab w:val="clear" w:pos="720"/>
-          <w:tab w:val="num" w:pos="1134"/>
+          <w:tab w:val="num" w:pos="993"/>
         </w:tabs>
         <w:spacing w:after="0" w:line="360" w:lineRule="auto"/>
-        <w:ind w:left="0" w:firstLine="851"/>
+        <w:ind w:left="0" w:firstLine="709"/>
         <w:rPr>
           <w:rFonts w:ascii="Times New Roman" w:hAnsi="Times New Roman" w:cs="Times New Roman"/>
           <w:sz w:val="28"/>
@@ -5037,10 +5081,10 @@
         </w:numPr>
         <w:tabs>
           <w:tab w:val="clear" w:pos="720"/>
-          <w:tab w:val="num" w:pos="1134"/>
+          <w:tab w:val="num" w:pos="993"/>
         </w:tabs>
         <w:spacing w:after="0" w:line="360" w:lineRule="auto"/>
-        <w:ind w:left="0" w:firstLine="851"/>
+        <w:ind w:left="0" w:firstLine="709"/>
         <w:rPr>
           <w:rFonts w:ascii="Times New Roman" w:hAnsi="Times New Roman" w:cs="Times New Roman"/>
           <w:sz w:val="28"/>
@@ -5064,10 +5108,10 @@
         </w:numPr>
         <w:tabs>
           <w:tab w:val="clear" w:pos="720"/>
-          <w:tab w:val="num" w:pos="1134"/>
+          <w:tab w:val="num" w:pos="993"/>
         </w:tabs>
         <w:spacing w:after="0" w:line="360" w:lineRule="auto"/>
-        <w:ind w:left="0" w:firstLine="851"/>
+        <w:ind w:left="0" w:firstLine="709"/>
         <w:rPr>
           <w:rFonts w:ascii="Times New Roman" w:hAnsi="Times New Roman" w:cs="Times New Roman"/>
           <w:sz w:val="28"/>
@@ -5091,23 +5135,22 @@
         </w:numPr>
         <w:tabs>
           <w:tab w:val="clear" w:pos="720"/>
-          <w:tab w:val="num" w:pos="1134"/>
+          <w:tab w:val="num" w:pos="993"/>
         </w:tabs>
         <w:spacing w:after="0" w:line="360" w:lineRule="auto"/>
-        <w:ind w:left="0" w:firstLine="851"/>
-        <w:rPr>
-          <w:rFonts w:ascii="Times New Roman" w:hAnsi="Times New Roman" w:cs="Times New Roman"/>
-          <w:sz w:val="28"/>
-          <w:szCs w:val="28"/>
-        </w:rPr>
-      </w:pPr>
-      <w:r>
-        <w:rPr>
-          <w:rFonts w:ascii="Times New Roman" w:hAnsi="Times New Roman" w:cs="Times New Roman"/>
-          <w:sz w:val="28"/>
-          <w:szCs w:val="28"/>
-        </w:rPr>
-        <w:lastRenderedPageBreak/>
+        <w:ind w:left="0" w:firstLine="709"/>
+        <w:rPr>
+          <w:rFonts w:ascii="Times New Roman" w:hAnsi="Times New Roman" w:cs="Times New Roman"/>
+          <w:sz w:val="28"/>
+          <w:szCs w:val="28"/>
+        </w:rPr>
+      </w:pPr>
+      <w:r>
+        <w:rPr>
+          <w:rFonts w:ascii="Times New Roman" w:hAnsi="Times New Roman" w:cs="Times New Roman"/>
+          <w:sz w:val="28"/>
+          <w:szCs w:val="28"/>
+        </w:rPr>
         <w:t>реализована возможность просмотра отдельной публикации по идентификатору;</w:t>
       </w:r>
     </w:p>
@@ -5119,22 +5162,23 @@
         </w:numPr>
         <w:tabs>
           <w:tab w:val="clear" w:pos="720"/>
-          <w:tab w:val="num" w:pos="1134"/>
+          <w:tab w:val="num" w:pos="993"/>
         </w:tabs>
         <w:spacing w:after="0" w:line="360" w:lineRule="auto"/>
-        <w:ind w:left="0" w:firstLine="851"/>
-        <w:rPr>
-          <w:rFonts w:ascii="Times New Roman" w:hAnsi="Times New Roman" w:cs="Times New Roman"/>
-          <w:sz w:val="28"/>
-          <w:szCs w:val="28"/>
-        </w:rPr>
-      </w:pPr>
-      <w:r>
-        <w:rPr>
-          <w:rFonts w:ascii="Times New Roman" w:hAnsi="Times New Roman" w:cs="Times New Roman"/>
-          <w:sz w:val="28"/>
-          <w:szCs w:val="28"/>
-        </w:rPr>
+        <w:ind w:left="0" w:firstLine="709"/>
+        <w:rPr>
+          <w:rFonts w:ascii="Times New Roman" w:hAnsi="Times New Roman" w:cs="Times New Roman"/>
+          <w:sz w:val="28"/>
+          <w:szCs w:val="28"/>
+        </w:rPr>
+      </w:pPr>
+      <w:r>
+        <w:rPr>
+          <w:rFonts w:ascii="Times New Roman" w:hAnsi="Times New Roman" w:cs="Times New Roman"/>
+          <w:sz w:val="28"/>
+          <w:szCs w:val="28"/>
+        </w:rPr>
+        <w:lastRenderedPageBreak/>
         <w:t>пользователь может редактировать и удалять собственные публикации при наличии соответствующих прав;</w:t>
       </w:r>
     </w:p>
@@ -5146,10 +5190,10 @@
         </w:numPr>
         <w:tabs>
           <w:tab w:val="clear" w:pos="720"/>
-          <w:tab w:val="num" w:pos="1134"/>
+          <w:tab w:val="num" w:pos="993"/>
         </w:tabs>
         <w:spacing w:after="0" w:line="360" w:lineRule="auto"/>
-        <w:ind w:left="0" w:firstLine="851"/>
+        <w:ind w:left="0" w:firstLine="709"/>
         <w:rPr>
           <w:rFonts w:ascii="Times New Roman" w:hAnsi="Times New Roman" w:cs="Times New Roman"/>
           <w:sz w:val="28"/>
@@ -5173,10 +5217,10 @@
         </w:numPr>
         <w:tabs>
           <w:tab w:val="clear" w:pos="720"/>
-          <w:tab w:val="num" w:pos="1134"/>
+          <w:tab w:val="num" w:pos="993"/>
         </w:tabs>
         <w:spacing w:after="0" w:line="360" w:lineRule="auto"/>
-        <w:ind w:left="0" w:firstLine="851"/>
+        <w:ind w:left="0" w:firstLine="709"/>
         <w:rPr>
           <w:rFonts w:ascii="Times New Roman" w:hAnsi="Times New Roman" w:cs="Times New Roman"/>
           <w:sz w:val="28"/>
@@ -5200,10 +5244,10 @@
         </w:numPr>
         <w:tabs>
           <w:tab w:val="clear" w:pos="720"/>
-          <w:tab w:val="num" w:pos="1134"/>
+          <w:tab w:val="num" w:pos="993"/>
         </w:tabs>
         <w:spacing w:after="0" w:line="360" w:lineRule="auto"/>
-        <w:ind w:left="0" w:firstLine="851"/>
+        <w:ind w:left="0" w:firstLine="709"/>
         <w:rPr>
           <w:rFonts w:ascii="Times New Roman" w:hAnsi="Times New Roman" w:cs="Times New Roman"/>
           <w:sz w:val="28"/>
@@ -5227,10 +5271,10 @@
         </w:numPr>
         <w:tabs>
           <w:tab w:val="clear" w:pos="720"/>
-          <w:tab w:val="num" w:pos="1134"/>
+          <w:tab w:val="num" w:pos="993"/>
         </w:tabs>
         <w:spacing w:after="0" w:line="360" w:lineRule="auto"/>
-        <w:ind w:left="0" w:firstLine="851"/>
+        <w:ind w:left="0" w:firstLine="709"/>
         <w:rPr>
           <w:rFonts w:ascii="Times New Roman" w:hAnsi="Times New Roman" w:cs="Times New Roman"/>
           <w:sz w:val="28"/>
@@ -5254,10 +5298,10 @@
         </w:numPr>
         <w:tabs>
           <w:tab w:val="clear" w:pos="720"/>
-          <w:tab w:val="num" w:pos="1134"/>
+          <w:tab w:val="num" w:pos="993"/>
         </w:tabs>
         <w:spacing w:after="0" w:line="360" w:lineRule="auto"/>
-        <w:ind w:left="0" w:firstLine="851"/>
+        <w:ind w:left="0" w:firstLine="709"/>
         <w:rPr>
           <w:rFonts w:ascii="Times New Roman" w:hAnsi="Times New Roman" w:cs="Times New Roman"/>
           <w:sz w:val="28"/>
@@ -5281,10 +5325,10 @@
         </w:numPr>
         <w:tabs>
           <w:tab w:val="clear" w:pos="720"/>
-          <w:tab w:val="num" w:pos="1134"/>
+          <w:tab w:val="num" w:pos="993"/>
         </w:tabs>
         <w:spacing w:after="0" w:line="360" w:lineRule="auto"/>
-        <w:ind w:left="0" w:firstLine="851"/>
+        <w:ind w:left="0" w:firstLine="709"/>
         <w:rPr>
           <w:rFonts w:ascii="Times New Roman" w:hAnsi="Times New Roman" w:cs="Times New Roman"/>
           <w:sz w:val="28"/>
@@ -5308,10 +5352,10 @@
         </w:numPr>
         <w:tabs>
           <w:tab w:val="clear" w:pos="720"/>
-          <w:tab w:val="num" w:pos="1134"/>
+          <w:tab w:val="num" w:pos="993"/>
         </w:tabs>
         <w:spacing w:after="0" w:line="360" w:lineRule="auto"/>
-        <w:ind w:left="0" w:firstLine="851"/>
+        <w:ind w:left="0" w:firstLine="709"/>
         <w:rPr>
           <w:rFonts w:ascii="Times New Roman" w:hAnsi="Times New Roman" w:cs="Times New Roman"/>
           <w:sz w:val="28"/>
@@ -5354,10 +5398,10 @@
         </w:numPr>
         <w:tabs>
           <w:tab w:val="clear" w:pos="720"/>
-          <w:tab w:val="num" w:pos="1134"/>
+          <w:tab w:val="num" w:pos="993"/>
         </w:tabs>
         <w:spacing w:after="0" w:line="360" w:lineRule="auto"/>
-        <w:ind w:left="0" w:firstLine="851"/>
+        <w:ind w:left="0" w:firstLine="709"/>
         <w:rPr>
           <w:rFonts w:ascii="Times New Roman" w:hAnsi="Times New Roman" w:cs="Times New Roman"/>
           <w:sz w:val="28"/>
@@ -5381,10 +5425,10 @@
         </w:numPr>
         <w:tabs>
           <w:tab w:val="clear" w:pos="720"/>
-          <w:tab w:val="num" w:pos="1134"/>
+          <w:tab w:val="num" w:pos="993"/>
         </w:tabs>
         <w:spacing w:after="0" w:line="360" w:lineRule="auto"/>
-        <w:ind w:left="0" w:firstLine="851"/>
+        <w:ind w:left="0" w:firstLine="709"/>
         <w:rPr>
           <w:rFonts w:ascii="Times New Roman" w:hAnsi="Times New Roman" w:cs="Times New Roman"/>
           <w:sz w:val="28"/>
@@ -5408,10 +5452,10 @@
         </w:numPr>
         <w:tabs>
           <w:tab w:val="clear" w:pos="720"/>
-          <w:tab w:val="num" w:pos="1134"/>
+          <w:tab w:val="num" w:pos="993"/>
         </w:tabs>
         <w:spacing w:after="0" w:line="360" w:lineRule="auto"/>
-        <w:ind w:left="0" w:firstLine="851"/>
+        <w:ind w:left="0" w:firstLine="709"/>
         <w:rPr>
           <w:rFonts w:ascii="Times New Roman" w:hAnsi="Times New Roman" w:cs="Times New Roman"/>
           <w:sz w:val="28"/>
@@ -5435,10 +5479,10 @@
         </w:numPr>
         <w:tabs>
           <w:tab w:val="clear" w:pos="720"/>
-          <w:tab w:val="num" w:pos="1134"/>
+          <w:tab w:val="num" w:pos="993"/>
         </w:tabs>
         <w:spacing w:after="0" w:line="360" w:lineRule="auto"/>
-        <w:ind w:left="0" w:firstLine="851"/>
+        <w:ind w:left="0" w:firstLine="709"/>
         <w:rPr>
           <w:rFonts w:ascii="Times New Roman" w:hAnsi="Times New Roman" w:cs="Times New Roman"/>
           <w:sz w:val="28"/>
@@ -5462,10 +5506,10 @@
         </w:numPr>
         <w:tabs>
           <w:tab w:val="clear" w:pos="720"/>
-          <w:tab w:val="num" w:pos="1134"/>
+          <w:tab w:val="num" w:pos="993"/>
         </w:tabs>
         <w:spacing w:after="0" w:line="360" w:lineRule="auto"/>
-        <w:ind w:left="0" w:firstLine="851"/>
+        <w:ind w:left="0" w:firstLine="709"/>
         <w:rPr>
           <w:rFonts w:ascii="Times New Roman" w:hAnsi="Times New Roman" w:cs="Times New Roman"/>
           <w:sz w:val="28"/>
@@ -5511,10 +5555,10 @@
         </w:numPr>
         <w:tabs>
           <w:tab w:val="clear" w:pos="720"/>
-          <w:tab w:val="num" w:pos="1134"/>
+          <w:tab w:val="num" w:pos="993"/>
         </w:tabs>
         <w:spacing w:after="0" w:line="360" w:lineRule="auto"/>
-        <w:ind w:left="0" w:firstLine="851"/>
+        <w:ind w:left="0" w:firstLine="709"/>
         <w:rPr>
           <w:rFonts w:ascii="Times New Roman" w:hAnsi="Times New Roman" w:cs="Times New Roman"/>
           <w:sz w:val="28"/>
@@ -5538,10 +5582,10 @@
         </w:numPr>
         <w:tabs>
           <w:tab w:val="clear" w:pos="720"/>
-          <w:tab w:val="num" w:pos="1134"/>
+          <w:tab w:val="num" w:pos="993"/>
         </w:tabs>
         <w:spacing w:after="0" w:line="360" w:lineRule="auto"/>
-        <w:ind w:left="0" w:firstLine="851"/>
+        <w:ind w:left="0" w:firstLine="709"/>
         <w:rPr>
           <w:rFonts w:ascii="Times New Roman" w:hAnsi="Times New Roman" w:cs="Times New Roman"/>
           <w:sz w:val="28"/>
@@ -5565,10 +5609,10 @@
         </w:numPr>
         <w:tabs>
           <w:tab w:val="clear" w:pos="720"/>
-          <w:tab w:val="num" w:pos="1134"/>
+          <w:tab w:val="num" w:pos="993"/>
         </w:tabs>
         <w:spacing w:after="0" w:line="360" w:lineRule="auto"/>
-        <w:ind w:left="0" w:firstLine="851"/>
+        <w:ind w:left="0" w:firstLine="709"/>
         <w:rPr>
           <w:rFonts w:ascii="Times New Roman" w:hAnsi="Times New Roman" w:cs="Times New Roman"/>
           <w:sz w:val="28"/>
@@ -5628,9 +5672,9 @@
         </w:rPr>
       </w:pPr>
       <w:bookmarkStart w:id="17" w:name="_Toc218784420"/>
-      <w:bookmarkStart w:id="18" w:name="_Toc218546887"/>
-      <w:bookmarkStart w:id="19" w:name="_Toc218806755"/>
-      <w:bookmarkEnd w:id="5"/>
+      <w:bookmarkStart w:id="18" w:name="_Toc218806755"/>
+      <w:bookmarkStart w:id="19" w:name="_Toc218546887"/>
+      <w:bookmarkEnd w:id="6"/>
       <w:r>
         <w:rPr>
           <w:rStyle w:val="af3"/>
@@ -5646,7 +5690,7 @@
         <w:t>2. Разработка алгоритмов</w:t>
       </w:r>
       <w:bookmarkEnd w:id="17"/>
-      <w:bookmarkEnd w:id="19"/>
+      <w:bookmarkEnd w:id="18"/>
     </w:p>
     <w:p>
       <w:pPr>
@@ -5674,7 +5718,7 @@
           <w:sz w:val="28"/>
           <w:szCs w:val="28"/>
         </w:rPr>
-        <w:t>2.1. Описание сущностей и связей</w:t>
+        <w:t>2.1 Описание сущностей и связей</w:t>
       </w:r>
       <w:bookmarkEnd w:id="20"/>
       <w:bookmarkEnd w:id="21"/>
@@ -5919,11 +5963,15 @@
         <w:ind w:firstLine="709"/>
         <w:jc w:val="both"/>
         <w:rPr>
-          <w:rFonts w:ascii="Times New Roman" w:hAnsi="Times New Roman" w:cs="Times New Roman"/>
+          <w:rStyle w:val="ae"/>
+          <w:rFonts w:ascii="Times New Roman" w:hAnsi="Times New Roman" w:cs="Times New Roman"/>
+          <w:b w:val="0"/>
+          <w:bCs w:val="0"/>
           <w:color w:val="0F1115"/>
           <w:sz w:val="28"/>
           <w:szCs w:val="28"/>
           <w:shd w:val="clear" w:color="auto" w:fill="FFFFFF"/>
+          <w:lang w:val="en-US"/>
         </w:rPr>
       </w:pPr>
       <w:r>
@@ -5986,23 +6034,8 @@
     </w:p>
     <w:p>
       <w:pPr>
-        <w:spacing w:after="0" w:line="360" w:lineRule="auto"/>
-        <w:ind w:right="-23"/>
-        <w:rPr>
-          <w:rStyle w:val="ae"/>
-          <w:rFonts w:ascii="Times New Roman" w:hAnsi="Times New Roman" w:cs="Times New Roman"/>
-          <w:b w:val="0"/>
-          <w:bCs w:val="0"/>
-          <w:color w:val="0F1115"/>
-          <w:sz w:val="28"/>
-          <w:szCs w:val="28"/>
-          <w:shd w:val="clear" w:color="auto" w:fill="FFFFFF"/>
-        </w:rPr>
-      </w:pPr>
-    </w:p>
-    <w:p>
-      <w:pPr>
         <w:spacing w:after="0"/>
+        <w:ind w:firstLine="709"/>
         <w:jc w:val="center"/>
         <w:rPr>
           <w:rFonts w:ascii="Times New Roman" w:hAnsi="Times New Roman" w:cs="Times New Roman"/>
@@ -6872,7 +6905,7 @@
           <w:sz w:val="28"/>
           <w:szCs w:val="28"/>
         </w:rPr>
-        <w:t xml:space="preserve">2.2. Алгоритм формирования </w:t>
+        <w:t xml:space="preserve">2.2 Алгоритм формирования </w:t>
       </w:r>
       <w:bookmarkEnd w:id="22"/>
       <w:r>
@@ -6891,6 +6924,7 @@
       <w:pPr>
         <w:spacing w:after="0" w:line="360" w:lineRule="auto"/>
         <w:ind w:right="-23" w:firstLine="709"/>
+        <w:jc w:val="both"/>
         <w:rPr>
           <w:rFonts w:ascii="Times New Roman" w:hAnsi="Times New Roman" w:cs="Times New Roman"/>
           <w:sz w:val="28"/>
@@ -6910,6 +6944,7 @@
       <w:pPr>
         <w:spacing w:after="0" w:line="360" w:lineRule="auto"/>
         <w:ind w:right="-23" w:firstLine="709"/>
+        <w:jc w:val="both"/>
         <w:rPr>
           <w:rStyle w:val="af3"/>
           <w:rFonts w:ascii="Times New Roman" w:hAnsi="Times New Roman" w:cs="Times New Roman"/>
@@ -6948,6 +6983,7 @@
           <w:bCs/>
           <w:i w:val="0"/>
           <w:iCs w:val="0"/>
+          <w:noProof/>
         </w:rPr>
         <w:lastRenderedPageBreak/>
         <w:drawing>
@@ -7036,13 +7072,77 @@
           <w:sz w:val="28"/>
           <w:szCs w:val="28"/>
         </w:rPr>
-        <w:t>2.3. Алгоритмы ключевых операций</w:t>
+        <w:t>2.3 Алгоритмы ключевых операций</w:t>
       </w:r>
       <w:bookmarkEnd w:id="24"/>
       <w:bookmarkEnd w:id="25"/>
     </w:p>
     <w:p>
       <w:pPr>
+        <w:spacing w:after="0" w:line="360" w:lineRule="auto"/>
+        <w:ind w:right="-23" w:firstLine="709"/>
+        <w:contextualSpacing/>
+        <w:jc w:val="both"/>
+        <w:rPr>
+          <w:rFonts w:ascii="Times New Roman" w:hAnsi="Times New Roman" w:cs="Times New Roman"/>
+          <w:sz w:val="28"/>
+          <w:szCs w:val="28"/>
+        </w:rPr>
+      </w:pPr>
+      <w:r>
+        <w:rPr>
+          <w:rFonts w:ascii="Times New Roman" w:hAnsi="Times New Roman" w:cs="Times New Roman"/>
+          <w:sz w:val="28"/>
+          <w:szCs w:val="28"/>
+        </w:rPr>
+        <w:t>Алгоритм создания публикации (</w:t>
+      </w:r>
+      <w:proofErr w:type="spellStart"/>
+      <w:r>
+        <w:rPr>
+          <w:rFonts w:ascii="Times New Roman" w:hAnsi="Times New Roman" w:cs="Times New Roman"/>
+          <w:sz w:val="28"/>
+          <w:szCs w:val="28"/>
+        </w:rPr>
+        <w:t>CreatePost</w:t>
+      </w:r>
+      <w:proofErr w:type="spellEnd"/>
+      <w:r>
+        <w:rPr>
+          <w:rFonts w:ascii="Times New Roman" w:hAnsi="Times New Roman" w:cs="Times New Roman"/>
+          <w:sz w:val="28"/>
+          <w:szCs w:val="28"/>
+        </w:rPr>
+        <w:t>)</w:t>
+      </w:r>
+      <w:r>
+        <w:rPr>
+          <w:rFonts w:ascii="Times New Roman" w:hAnsi="Times New Roman" w:cs="Times New Roman"/>
+          <w:sz w:val="28"/>
+          <w:szCs w:val="28"/>
+        </w:rPr>
+        <w:t xml:space="preserve"> </w:t>
+      </w:r>
+      <w:r>
+        <w:rPr>
+          <w:rFonts w:ascii="Times New Roman" w:hAnsi="Times New Roman" w:cs="Times New Roman"/>
+          <w:sz w:val="28"/>
+          <w:szCs w:val="28"/>
+        </w:rPr>
+        <w:t xml:space="preserve">предназначен для добавления новой записи в систему от имени авторизованного пользователя. Перед сохранением публикации выполняется проверка входных данных на корректность. Создаваемая публикация по умолчанию получает активный статус и становится доступной для отображения в персональной и публичной лентах. Алгоритм не предусматривает </w:t>
+      </w:r>
+      <w:r>
+        <w:rPr>
+          <w:rFonts w:ascii="Times New Roman" w:hAnsi="Times New Roman" w:cs="Times New Roman"/>
+          <w:sz w:val="28"/>
+          <w:szCs w:val="28"/>
+        </w:rPr>
+        <w:lastRenderedPageBreak/>
+        <w:t>предварительной модерации, что соответствует требованиям минимально жизнеспособного продукта (MVP).</w:t>
+      </w:r>
+    </w:p>
+    <w:p>
+      <w:pPr>
         <w:spacing w:after="780" w:line="360" w:lineRule="auto"/>
         <w:ind w:right="-23" w:firstLine="709"/>
         <w:contextualSpacing/>
@@ -7053,70 +7153,6 @@
           <w:szCs w:val="28"/>
         </w:rPr>
       </w:pPr>
-      <w:r>
-        <w:rPr>
-          <w:rFonts w:ascii="Times New Roman" w:hAnsi="Times New Roman" w:cs="Times New Roman"/>
-          <w:sz w:val="28"/>
-          <w:szCs w:val="28"/>
-        </w:rPr>
-        <w:t>Алгоритм создания публикации (</w:t>
-      </w:r>
-      <w:proofErr w:type="spellStart"/>
-      <w:r>
-        <w:rPr>
-          <w:rFonts w:ascii="Times New Roman" w:hAnsi="Times New Roman" w:cs="Times New Roman"/>
-          <w:sz w:val="28"/>
-          <w:szCs w:val="28"/>
-        </w:rPr>
-        <w:t>CreatePost</w:t>
-      </w:r>
-      <w:proofErr w:type="spellEnd"/>
-      <w:r>
-        <w:rPr>
-          <w:rFonts w:ascii="Times New Roman" w:hAnsi="Times New Roman" w:cs="Times New Roman"/>
-          <w:sz w:val="28"/>
-          <w:szCs w:val="28"/>
-        </w:rPr>
-        <w:t>)</w:t>
-      </w:r>
-      <w:r>
-        <w:rPr>
-          <w:rFonts w:ascii="Times New Roman" w:hAnsi="Times New Roman" w:cs="Times New Roman"/>
-          <w:sz w:val="28"/>
-          <w:szCs w:val="28"/>
-        </w:rPr>
-        <w:t xml:space="preserve"> </w:t>
-      </w:r>
-      <w:r>
-        <w:rPr>
-          <w:rFonts w:ascii="Times New Roman" w:hAnsi="Times New Roman" w:cs="Times New Roman"/>
-          <w:sz w:val="28"/>
-          <w:szCs w:val="28"/>
-        </w:rPr>
-        <w:t xml:space="preserve">предназначен для добавления новой записи в систему от имени авторизованного пользователя. Перед сохранением публикации выполняется проверка входных данных на корректность. Создаваемая публикация по умолчанию получает активный статус и становится доступной для отображения в персональной и публичной лентах. Алгоритм не предусматривает </w:t>
-      </w:r>
-      <w:r>
-        <w:rPr>
-          <w:rFonts w:ascii="Times New Roman" w:hAnsi="Times New Roman" w:cs="Times New Roman"/>
-          <w:sz w:val="28"/>
-          <w:szCs w:val="28"/>
-        </w:rPr>
-        <w:lastRenderedPageBreak/>
-        <w:t>предварительной модерации, что соответствует требованиям минимально жизнеспособного продукта (MVP).</w:t>
-      </w:r>
-    </w:p>
-    <w:p>
-      <w:pPr>
-        <w:spacing w:after="780" w:line="360" w:lineRule="auto"/>
-        <w:ind w:right="-23" w:firstLine="709"/>
-        <w:contextualSpacing/>
-        <w:jc w:val="both"/>
-        <w:rPr>
-          <w:rFonts w:ascii="Times New Roman" w:hAnsi="Times New Roman" w:cs="Times New Roman"/>
-          <w:sz w:val="28"/>
-          <w:szCs w:val="28"/>
-        </w:rPr>
-      </w:pPr>
     </w:p>
     <w:p>
       <w:pPr>
@@ -7133,6 +7169,7 @@
       <w:r>
         <w:rPr>
           <w:rFonts w:ascii="Times New Roman" w:hAnsi="Times New Roman" w:cs="Times New Roman"/>
+          <w:noProof/>
           <w:sz w:val="28"/>
           <w:szCs w:val="28"/>
         </w:rPr>
@@ -7180,6 +7217,14 @@
         <w:contextualSpacing/>
         <w:jc w:val="center"/>
         <w:rPr>
+          <w:rFonts w:ascii="Times New Roman" w:hAnsi="Times New Roman" w:cs="Times New Roman"/>
+          <w:sz w:val="28"/>
+          <w:szCs w:val="28"/>
+          <w:lang w:val="en-US"/>
+        </w:rPr>
+      </w:pPr>
+      <w:r>
+        <w:rPr>
           <w:rStyle w:val="af3"/>
           <w:rFonts w:ascii="Times New Roman" w:hAnsi="Times New Roman" w:cs="Times New Roman"/>
           <w:i w:val="0"/>
@@ -7187,7 +7232,8 @@
           <w:sz w:val="28"/>
           <w:szCs w:val="28"/>
         </w:rPr>
-      </w:pPr>
+        <w:t xml:space="preserve">Рисунок </w:t>
+      </w:r>
       <w:r>
         <w:rPr>
           <w:rStyle w:val="af3"/>
@@ -7197,7 +7243,7 @@
           <w:sz w:val="28"/>
           <w:szCs w:val="28"/>
         </w:rPr>
-        <w:t xml:space="preserve">Рисунок </w:t>
+        <w:t>2</w:t>
       </w:r>
       <w:r>
         <w:rPr>
@@ -7208,7 +7254,7 @@
           <w:sz w:val="28"/>
           <w:szCs w:val="28"/>
         </w:rPr>
-        <w:t>2</w:t>
+        <w:t xml:space="preserve"> – Псевдокод алгоритма </w:t>
       </w:r>
       <w:r>
         <w:rPr>
@@ -7219,32 +7265,8 @@
           <w:sz w:val="28"/>
           <w:szCs w:val="28"/>
         </w:rPr>
-        <w:t xml:space="preserve"> – Псевдокод алгоритма </w:t>
-      </w:r>
-      <w:r>
-        <w:rPr>
-          <w:rStyle w:val="af3"/>
-          <w:rFonts w:ascii="Times New Roman" w:hAnsi="Times New Roman" w:cs="Times New Roman"/>
-          <w:i w:val="0"/>
-          <w:iCs w:val="0"/>
-          <w:sz w:val="28"/>
-          <w:szCs w:val="28"/>
-        </w:rPr>
         <w:t>создания публикации</w:t>
       </w:r>
-    </w:p>
-    <w:p>
-      <w:pPr>
-        <w:spacing w:after="0" w:line="360" w:lineRule="auto"/>
-        <w:ind w:right="-23" w:firstLine="709"/>
-        <w:contextualSpacing/>
-        <w:jc w:val="center"/>
-        <w:rPr>
-          <w:rFonts w:ascii="Times New Roman" w:hAnsi="Times New Roman" w:cs="Times New Roman"/>
-          <w:sz w:val="28"/>
-          <w:szCs w:val="28"/>
-        </w:rPr>
-      </w:pPr>
     </w:p>
     <w:p>
       <w:pPr>
@@ -7325,6 +7347,7 @@
           <w:rStyle w:val="af3"/>
           <w:i w:val="0"/>
           <w:iCs w:val="0"/>
+          <w:noProof/>
         </w:rPr>
         <w:drawing>
           <wp:inline distT="0" distB="0" distL="0" distR="0" wp14:anchorId="6FA842AE" wp14:editId="7C2BE942">
@@ -7431,64 +7454,82 @@
         <w:ind w:right="-23" w:firstLine="709"/>
         <w:jc w:val="both"/>
         <w:rPr>
+          <w:color w:val="0F1115"/>
+          <w:sz w:val="28"/>
+          <w:szCs w:val="28"/>
+          <w:lang w:val="en-US"/>
+        </w:rPr>
+      </w:pPr>
+      <w:r>
+        <w:rPr>
+          <w:rFonts w:eastAsiaTheme="minorHAnsi"/>
+          <w:color w:val="0F1115"/>
+          <w:sz w:val="28"/>
+          <w:szCs w:val="28"/>
+          <w:lang w:eastAsia="en-US"/>
+        </w:rPr>
+        <w:lastRenderedPageBreak/>
+        <w:t>Алгоритм создания ответа на публикацию (</w:t>
+      </w:r>
+      <w:proofErr w:type="spellStart"/>
+      <w:r>
+        <w:rPr>
+          <w:rFonts w:eastAsiaTheme="minorHAnsi"/>
+          <w:color w:val="0F1115"/>
+          <w:sz w:val="28"/>
+          <w:szCs w:val="28"/>
+          <w:lang w:eastAsia="en-US"/>
+        </w:rPr>
+        <w:t>CreateReply</w:t>
+      </w:r>
+      <w:proofErr w:type="spellEnd"/>
+      <w:r>
+        <w:rPr>
+          <w:rFonts w:eastAsiaTheme="minorHAnsi"/>
+          <w:color w:val="0F1115"/>
+          <w:sz w:val="28"/>
+          <w:szCs w:val="28"/>
+          <w:lang w:eastAsia="en-US"/>
+        </w:rPr>
+        <w:t>)</w:t>
+      </w:r>
+      <w:r>
+        <w:rPr>
+          <w:rFonts w:asciiTheme="minorHAnsi" w:eastAsiaTheme="minorHAnsi" w:hAnsiTheme="minorHAnsi" w:cstheme="minorBidi"/>
+          <w:sz w:val="22"/>
+          <w:szCs w:val="22"/>
+          <w:lang w:eastAsia="en-US"/>
+        </w:rPr>
+        <w:t xml:space="preserve"> </w:t>
+      </w:r>
+      <w:r>
+        <w:rPr>
+          <w:color w:val="0F1115"/>
+          <w:sz w:val="28"/>
+          <w:szCs w:val="28"/>
+        </w:rPr>
+        <w:t>предназначен для организации древовидной структуры обсуждений. Ответ может быть создан только для основной публикации, находящейся в активном состоянии. Это ограничение предотвращает чрезмерную вложенность комментариев и упрощает навигацию по обсуждениям.</w:t>
+      </w:r>
+    </w:p>
+    <w:p>
+      <w:pPr>
+        <w:pStyle w:val="ds-markdown-paragraph"/>
+        <w:shd w:val="clear" w:color="auto" w:fill="FFFFFF"/>
+        <w:spacing w:before="0" w:beforeAutospacing="0" w:after="0" w:afterAutospacing="0" w:line="360" w:lineRule="auto"/>
+        <w:ind w:right="-23"/>
+        <w:jc w:val="both"/>
+        <w:rPr>
           <w:rStyle w:val="af3"/>
           <w:b/>
           <w:bCs/>
           <w:i w:val="0"/>
           <w:iCs w:val="0"/>
           <w:color w:val="0F1115"/>
-        </w:rPr>
-      </w:pPr>
-      <w:r>
-        <w:rPr>
-          <w:rFonts w:eastAsiaTheme="minorHAnsi"/>
-          <w:color w:val="0F1115"/>
-          <w:sz w:val="28"/>
-          <w:szCs w:val="28"/>
-          <w:lang w:eastAsia="en-US"/>
-        </w:rPr>
-        <w:lastRenderedPageBreak/>
-        <w:t>Алгоритм создания ответа на публикацию (</w:t>
-      </w:r>
-      <w:proofErr w:type="spellStart"/>
-      <w:r>
-        <w:rPr>
-          <w:rFonts w:eastAsiaTheme="minorHAnsi"/>
-          <w:color w:val="0F1115"/>
-          <w:sz w:val="28"/>
-          <w:szCs w:val="28"/>
-          <w:lang w:eastAsia="en-US"/>
-        </w:rPr>
-        <w:t>CreateReply</w:t>
-      </w:r>
-      <w:proofErr w:type="spellEnd"/>
-      <w:r>
-        <w:rPr>
-          <w:rFonts w:eastAsiaTheme="minorHAnsi"/>
-          <w:color w:val="0F1115"/>
-          <w:sz w:val="28"/>
-          <w:szCs w:val="28"/>
-          <w:lang w:eastAsia="en-US"/>
-        </w:rPr>
-        <w:t>)</w:t>
-      </w:r>
-      <w:r>
-        <w:rPr>
-          <w:rFonts w:asciiTheme="minorHAnsi" w:eastAsiaTheme="minorHAnsi" w:hAnsiTheme="minorHAnsi" w:cstheme="minorBidi"/>
-          <w:sz w:val="22"/>
-          <w:szCs w:val="22"/>
-          <w:lang w:eastAsia="en-US"/>
-        </w:rPr>
-        <w:t xml:space="preserve"> </w:t>
-      </w:r>
-      <w:r>
-        <w:rPr>
-          <w:color w:val="0F1115"/>
-          <w:sz w:val="28"/>
-          <w:szCs w:val="28"/>
-        </w:rPr>
-        <w:t>предназначен для организации древовидной структуры обсуждений. Ответ может быть создан только для основной публикации, находящейся в активном состоянии. Это ограничение предотвращает чрезмерную вложенность комментариев и упрощает навигацию по обсуждениям.</w:t>
-      </w:r>
+          <w:sz w:val="28"/>
+          <w:szCs w:val="28"/>
+          <w:lang w:val="en-US"/>
+        </w:rPr>
+      </w:pPr>
     </w:p>
     <w:p>
       <w:pPr>
@@ -7511,6 +7552,7 @@
           <w:bCs/>
           <w:i w:val="0"/>
           <w:iCs w:val="0"/>
+          <w:noProof/>
         </w:rPr>
         <w:drawing>
           <wp:inline distT="0" distB="0" distL="0" distR="0" wp14:anchorId="7ECCA1B9" wp14:editId="290C63F8">
@@ -7551,7 +7593,7 @@
     </w:p>
     <w:p>
       <w:pPr>
-        <w:spacing w:after="520" w:line="288" w:lineRule="auto"/>
+        <w:spacing w:after="0" w:line="288" w:lineRule="auto"/>
         <w:ind w:right="-23" w:firstLine="709"/>
         <w:jc w:val="center"/>
         <w:rPr>
@@ -7611,7 +7653,7 @@
     <w:p>
       <w:pPr>
         <w:spacing w:after="0" w:line="360" w:lineRule="auto"/>
-        <w:ind w:right="-23" w:firstLine="709"/>
+        <w:ind w:right="-23"/>
         <w:jc w:val="both"/>
         <w:rPr>
           <w:rFonts w:ascii="Times New Roman" w:hAnsi="Times New Roman" w:cs="Times New Roman"/>
@@ -7678,14 +7720,15 @@
       <w:r>
         <w:rPr>
           <w:rFonts w:ascii="Times New Roman" w:hAnsi="Times New Roman" w:cs="Times New Roman"/>
+          <w:noProof/>
           <w:sz w:val="28"/>
           <w:szCs w:val="28"/>
         </w:rPr>
         <w:lastRenderedPageBreak/>
         <w:drawing>
-          <wp:inline distT="0" distB="0" distL="0" distR="0" wp14:anchorId="5653AD92" wp14:editId="2F52EDF3">
-            <wp:extent cx="3349940" cy="3434963"/>
-            <wp:effectExtent l="0" t="0" r="3175" b="0"/>
+          <wp:inline distT="0" distB="0" distL="0" distR="0" wp14:anchorId="5653AD92" wp14:editId="00670873">
+            <wp:extent cx="4328784" cy="4438650"/>
+            <wp:effectExtent l="0" t="0" r="0" b="0"/>
             <wp:docPr id="649061411" name="Рисунок 1" descr="Изображение выглядит как текст, снимок экрана, Шрифт&#10;&#10;Содержимое, созданное искусственным интеллектом, может быть неверным."/>
             <wp:cNvGraphicFramePr>
               <a:graphicFrameLocks xmlns:a="http://schemas.openxmlformats.org/drawingml/2006/main" noChangeAspect="1"/>
@@ -7706,7 +7749,7 @@
                   <pic:spPr>
                     <a:xfrm>
                       <a:off x="0" y="0"/>
-                      <a:ext cx="3370184" cy="3455721"/>
+                      <a:ext cx="4364078" cy="4474840"/>
                     </a:xfrm>
                     <a:prstGeom prst="rect">
                       <a:avLst/>
@@ -7721,162 +7764,6 @@
     </w:p>
     <w:p>
       <w:pPr>
-        <w:spacing w:after="520" w:line="288" w:lineRule="auto"/>
-        <w:ind w:right="-23" w:firstLine="709"/>
-        <w:jc w:val="center"/>
-        <w:rPr>
-          <w:rStyle w:val="af3"/>
-          <w:rFonts w:ascii="Times New Roman" w:hAnsi="Times New Roman" w:cs="Times New Roman"/>
-          <w:i w:val="0"/>
-          <w:iCs w:val="0"/>
-          <w:sz w:val="28"/>
-          <w:szCs w:val="28"/>
-        </w:rPr>
-      </w:pPr>
-      <w:r>
-        <w:rPr>
-          <w:rStyle w:val="af3"/>
-          <w:rFonts w:ascii="Times New Roman" w:hAnsi="Times New Roman" w:cs="Times New Roman"/>
-          <w:i w:val="0"/>
-          <w:iCs w:val="0"/>
-          <w:sz w:val="28"/>
-          <w:szCs w:val="28"/>
-        </w:rPr>
-        <w:t xml:space="preserve">Рисунок </w:t>
-      </w:r>
-      <w:r>
-        <w:rPr>
-          <w:rStyle w:val="af3"/>
-          <w:rFonts w:ascii="Times New Roman" w:hAnsi="Times New Roman" w:cs="Times New Roman"/>
-          <w:i w:val="0"/>
-          <w:iCs w:val="0"/>
-          <w:sz w:val="28"/>
-          <w:szCs w:val="28"/>
-        </w:rPr>
-        <w:t>5</w:t>
-      </w:r>
-      <w:r>
-        <w:rPr>
-          <w:rStyle w:val="af3"/>
-          <w:rFonts w:ascii="Times New Roman" w:hAnsi="Times New Roman" w:cs="Times New Roman"/>
-          <w:i w:val="0"/>
-          <w:iCs w:val="0"/>
-          <w:sz w:val="28"/>
-          <w:szCs w:val="28"/>
-        </w:rPr>
-        <w:t xml:space="preserve"> – Псевдокод </w:t>
-      </w:r>
-      <w:r>
-        <w:rPr>
-          <w:rStyle w:val="af3"/>
-          <w:rFonts w:ascii="Times New Roman" w:hAnsi="Times New Roman" w:cs="Times New Roman"/>
-          <w:i w:val="0"/>
-          <w:iCs w:val="0"/>
-          <w:sz w:val="28"/>
-          <w:szCs w:val="28"/>
-        </w:rPr>
-        <w:t xml:space="preserve">алгоритма </w:t>
-      </w:r>
-      <w:r>
-        <w:rPr>
-          <w:rFonts w:ascii="Times New Roman" w:hAnsi="Times New Roman" w:cs="Times New Roman"/>
-          <w:sz w:val="28"/>
-          <w:szCs w:val="28"/>
-        </w:rPr>
-        <w:t>постановки лайка на публикацию</w:t>
-      </w:r>
-      <w:r>
-        <w:rPr>
-          <w:rStyle w:val="af3"/>
-          <w:rFonts w:ascii="Times New Roman" w:hAnsi="Times New Roman" w:cs="Times New Roman"/>
-          <w:i w:val="0"/>
-          <w:iCs w:val="0"/>
-          <w:sz w:val="28"/>
-          <w:szCs w:val="28"/>
-        </w:rPr>
-        <w:t xml:space="preserve"> </w:t>
-      </w:r>
-    </w:p>
-    <w:p>
-      <w:pPr>
-        <w:spacing w:after="0" w:line="360" w:lineRule="auto"/>
-        <w:ind w:right="-23" w:firstLine="709"/>
-        <w:rPr>
-          <w:noProof/>
-          <w:lang w:val="en-US"/>
-        </w:rPr>
-      </w:pPr>
-      <w:r>
-        <w:rPr>
-          <w:rFonts w:ascii="Times New Roman" w:hAnsi="Times New Roman" w:cs="Times New Roman"/>
-          <w:sz w:val="28"/>
-          <w:szCs w:val="28"/>
-        </w:rPr>
-        <w:t>Алгоритм создания жалобы на публикацию (</w:t>
-      </w:r>
-      <w:proofErr w:type="spellStart"/>
-      <w:r>
-        <w:rPr>
-          <w:rFonts w:ascii="Times New Roman" w:hAnsi="Times New Roman" w:cs="Times New Roman"/>
-          <w:sz w:val="28"/>
-          <w:szCs w:val="28"/>
-        </w:rPr>
-        <w:t>CreateReport</w:t>
-      </w:r>
-      <w:proofErr w:type="spellEnd"/>
-      <w:r>
-        <w:rPr>
-          <w:rFonts w:ascii="Times New Roman" w:hAnsi="Times New Roman" w:cs="Times New Roman"/>
-          <w:sz w:val="28"/>
-          <w:szCs w:val="28"/>
-        </w:rPr>
-        <w:t>)</w:t>
-      </w:r>
-      <w:r>
-        <w:rPr>
-          <w:rFonts w:ascii="Times New Roman" w:hAnsi="Times New Roman" w:cs="Times New Roman"/>
-          <w:sz w:val="28"/>
-          <w:szCs w:val="28"/>
-        </w:rPr>
-        <w:t xml:space="preserve"> </w:t>
-      </w:r>
-      <w:r>
-        <w:rPr>
-          <w:rFonts w:ascii="Times New Roman" w:hAnsi="Times New Roman" w:cs="Times New Roman"/>
-          <w:sz w:val="28"/>
-          <w:szCs w:val="28"/>
-        </w:rPr>
-        <w:t xml:space="preserve">предназначен для фиксации обращения пользователя к администрации платформы в случае обнаружения нарушающего правила контента. В рамках алгоритма выполняется проверка существования публикации, а также контроль уникальности жалобы — один пользователь не может подать более одной жалобы на одну и ту же публикацию. При успешном выполнении создаётся новая запись жалобы со статусом </w:t>
-      </w:r>
-      <w:proofErr w:type="spellStart"/>
-      <w:r>
-        <w:rPr>
-          <w:rFonts w:ascii="Times New Roman" w:hAnsi="Times New Roman" w:cs="Times New Roman"/>
-          <w:i/>
-          <w:iCs/>
-          <w:sz w:val="28"/>
-          <w:szCs w:val="28"/>
-        </w:rPr>
-        <w:t>open</w:t>
-      </w:r>
-      <w:proofErr w:type="spellEnd"/>
-      <w:r>
-        <w:rPr>
-          <w:rFonts w:ascii="Times New Roman" w:hAnsi="Times New Roman" w:cs="Times New Roman"/>
-          <w:sz w:val="28"/>
-          <w:szCs w:val="28"/>
-        </w:rPr>
-        <w:t>, которая впоследствии поступает на рассмотрение модератору.</w:t>
-      </w:r>
-      <w:r>
-        <w:rPr>
-          <w:noProof/>
-        </w:rPr>
-        <w:t xml:space="preserve"> </w:t>
-      </w:r>
-    </w:p>
-    <w:p>
-      <w:pPr>
         <w:spacing w:after="0" w:line="360" w:lineRule="auto"/>
         <w:ind w:right="-23" w:firstLine="709"/>
         <w:jc w:val="center"/>
@@ -7887,12 +7774,152 @@
           <w:iCs w:val="0"/>
           <w:sz w:val="28"/>
           <w:szCs w:val="28"/>
+        </w:rPr>
+      </w:pPr>
+      <w:r>
+        <w:rPr>
+          <w:rStyle w:val="af3"/>
+          <w:rFonts w:ascii="Times New Roman" w:hAnsi="Times New Roman" w:cs="Times New Roman"/>
+          <w:i w:val="0"/>
+          <w:iCs w:val="0"/>
+          <w:sz w:val="28"/>
+          <w:szCs w:val="28"/>
+        </w:rPr>
+        <w:t xml:space="preserve">Рисунок </w:t>
+      </w:r>
+      <w:r>
+        <w:rPr>
+          <w:rStyle w:val="af3"/>
+          <w:rFonts w:ascii="Times New Roman" w:hAnsi="Times New Roman" w:cs="Times New Roman"/>
+          <w:i w:val="0"/>
+          <w:iCs w:val="0"/>
+          <w:sz w:val="28"/>
+          <w:szCs w:val="28"/>
+        </w:rPr>
+        <w:t>5</w:t>
+      </w:r>
+      <w:r>
+        <w:rPr>
+          <w:rStyle w:val="af3"/>
+          <w:rFonts w:ascii="Times New Roman" w:hAnsi="Times New Roman" w:cs="Times New Roman"/>
+          <w:i w:val="0"/>
+          <w:iCs w:val="0"/>
+          <w:sz w:val="28"/>
+          <w:szCs w:val="28"/>
+        </w:rPr>
+        <w:t xml:space="preserve"> – Псевдокод </w:t>
+      </w:r>
+      <w:r>
+        <w:rPr>
+          <w:rStyle w:val="af3"/>
+          <w:rFonts w:ascii="Times New Roman" w:hAnsi="Times New Roman" w:cs="Times New Roman"/>
+          <w:i w:val="0"/>
+          <w:iCs w:val="0"/>
+          <w:sz w:val="28"/>
+          <w:szCs w:val="28"/>
+        </w:rPr>
+        <w:t xml:space="preserve">алгоритма </w:t>
+      </w:r>
+      <w:r>
+        <w:rPr>
+          <w:rFonts w:ascii="Times New Roman" w:hAnsi="Times New Roman" w:cs="Times New Roman"/>
+          <w:sz w:val="28"/>
+          <w:szCs w:val="28"/>
+        </w:rPr>
+        <w:t>постановки лайка на публикацию</w:t>
+      </w:r>
+      <w:r>
+        <w:rPr>
+          <w:rStyle w:val="af3"/>
+          <w:rFonts w:ascii="Times New Roman" w:hAnsi="Times New Roman" w:cs="Times New Roman"/>
+          <w:i w:val="0"/>
+          <w:iCs w:val="0"/>
+          <w:sz w:val="28"/>
+          <w:szCs w:val="28"/>
+        </w:rPr>
+        <w:t xml:space="preserve"> </w:t>
+      </w:r>
+    </w:p>
+    <w:p>
+      <w:pPr>
+        <w:spacing w:after="0" w:line="360" w:lineRule="auto"/>
+        <w:ind w:right="-23" w:firstLine="709"/>
+        <w:rPr>
+          <w:noProof/>
+        </w:rPr>
+      </w:pPr>
+      <w:r>
+        <w:rPr>
+          <w:rFonts w:ascii="Times New Roman" w:hAnsi="Times New Roman" w:cs="Times New Roman"/>
+          <w:sz w:val="28"/>
+          <w:szCs w:val="28"/>
+        </w:rPr>
+        <w:t>Алгоритм создания жалобы на публикацию (</w:t>
+      </w:r>
+      <w:proofErr w:type="spellStart"/>
+      <w:r>
+        <w:rPr>
+          <w:rFonts w:ascii="Times New Roman" w:hAnsi="Times New Roman" w:cs="Times New Roman"/>
+          <w:sz w:val="28"/>
+          <w:szCs w:val="28"/>
+        </w:rPr>
+        <w:t>CreateReport</w:t>
+      </w:r>
+      <w:proofErr w:type="spellEnd"/>
+      <w:r>
+        <w:rPr>
+          <w:rFonts w:ascii="Times New Roman" w:hAnsi="Times New Roman" w:cs="Times New Roman"/>
+          <w:sz w:val="28"/>
+          <w:szCs w:val="28"/>
+        </w:rPr>
+        <w:t xml:space="preserve">) предназначен для фиксации обращения пользователя к администрации платформы в случае обнаружения нарушающего правила контента. В рамках алгоритма выполняется проверка существования публикации, а также контроль уникальности жалобы — один пользователь не может подать более одной жалобы на одну и ту же публикацию. При успешном выполнении создаётся новая запись жалобы со статусом </w:t>
+      </w:r>
+      <w:proofErr w:type="spellStart"/>
+      <w:r>
+        <w:rPr>
+          <w:rFonts w:ascii="Times New Roman" w:hAnsi="Times New Roman" w:cs="Times New Roman"/>
+          <w:i/>
+          <w:iCs/>
+          <w:sz w:val="28"/>
+          <w:szCs w:val="28"/>
+        </w:rPr>
+        <w:t>open</w:t>
+      </w:r>
+      <w:proofErr w:type="spellEnd"/>
+      <w:r>
+        <w:rPr>
+          <w:rFonts w:ascii="Times New Roman" w:hAnsi="Times New Roman" w:cs="Times New Roman"/>
+          <w:sz w:val="28"/>
+          <w:szCs w:val="28"/>
+        </w:rPr>
+        <w:t>, которая впоследствии поступает на рассмотрение модератору.</w:t>
+      </w:r>
+      <w:r>
+        <w:rPr>
+          <w:noProof/>
+        </w:rPr>
+        <w:t xml:space="preserve"> </w:t>
+      </w:r>
+    </w:p>
+    <w:p>
+      <w:pPr>
+        <w:spacing w:after="0" w:line="360" w:lineRule="auto"/>
+        <w:ind w:right="-23" w:firstLine="709"/>
+        <w:jc w:val="center"/>
+        <w:rPr>
+          <w:rStyle w:val="af3"/>
+          <w:rFonts w:ascii="Times New Roman" w:hAnsi="Times New Roman" w:cs="Times New Roman"/>
+          <w:i w:val="0"/>
+          <w:iCs w:val="0"/>
+          <w:sz w:val="28"/>
+          <w:szCs w:val="28"/>
           <w:lang w:val="en-US"/>
         </w:rPr>
       </w:pPr>
       <w:r>
         <w:rPr>
           <w:rFonts w:ascii="Times New Roman" w:hAnsi="Times New Roman" w:cs="Times New Roman"/>
+          <w:noProof/>
           <w:sz w:val="28"/>
           <w:szCs w:val="28"/>
         </w:rPr>
@@ -7936,192 +7963,6 @@
     </w:p>
     <w:p>
       <w:pPr>
-        <w:spacing w:after="520" w:line="288" w:lineRule="auto"/>
-        <w:ind w:right="-23" w:firstLine="709"/>
-        <w:jc w:val="center"/>
-        <w:rPr>
-          <w:rStyle w:val="af3"/>
-          <w:rFonts w:ascii="Times New Roman" w:hAnsi="Times New Roman" w:cs="Times New Roman"/>
-          <w:i w:val="0"/>
-          <w:iCs w:val="0"/>
-          <w:sz w:val="28"/>
-          <w:szCs w:val="28"/>
-        </w:rPr>
-      </w:pPr>
-      <w:r>
-        <w:rPr>
-          <w:rStyle w:val="af3"/>
-          <w:rFonts w:ascii="Times New Roman" w:hAnsi="Times New Roman" w:cs="Times New Roman"/>
-          <w:i w:val="0"/>
-          <w:iCs w:val="0"/>
-          <w:sz w:val="28"/>
-          <w:szCs w:val="28"/>
-        </w:rPr>
-        <w:t xml:space="preserve">Рисунок </w:t>
-      </w:r>
-      <w:r>
-        <w:rPr>
-          <w:rStyle w:val="af3"/>
-          <w:rFonts w:ascii="Times New Roman" w:hAnsi="Times New Roman" w:cs="Times New Roman"/>
-          <w:i w:val="0"/>
-          <w:iCs w:val="0"/>
-          <w:sz w:val="28"/>
-          <w:szCs w:val="28"/>
-        </w:rPr>
-        <w:t>6</w:t>
-      </w:r>
-      <w:r>
-        <w:rPr>
-          <w:rStyle w:val="af3"/>
-          <w:rFonts w:ascii="Times New Roman" w:hAnsi="Times New Roman" w:cs="Times New Roman"/>
-          <w:i w:val="0"/>
-          <w:iCs w:val="0"/>
-          <w:sz w:val="28"/>
-          <w:szCs w:val="28"/>
-        </w:rPr>
-        <w:t xml:space="preserve"> – Псевдокод </w:t>
-      </w:r>
-      <w:r>
-        <w:rPr>
-          <w:rStyle w:val="af3"/>
-          <w:rFonts w:ascii="Times New Roman" w:hAnsi="Times New Roman" w:cs="Times New Roman"/>
-          <w:i w:val="0"/>
-          <w:iCs w:val="0"/>
-          <w:sz w:val="28"/>
-          <w:szCs w:val="28"/>
-        </w:rPr>
-        <w:t xml:space="preserve">алгоритма </w:t>
-      </w:r>
-      <w:r>
-        <w:rPr>
-          <w:rFonts w:ascii="Times New Roman" w:hAnsi="Times New Roman" w:cs="Times New Roman"/>
-          <w:sz w:val="28"/>
-          <w:szCs w:val="28"/>
-        </w:rPr>
-        <w:t>постановки лайка на публикацию</w:t>
-      </w:r>
-      <w:r>
-        <w:rPr>
-          <w:rStyle w:val="af3"/>
-          <w:rFonts w:ascii="Times New Roman" w:hAnsi="Times New Roman" w:cs="Times New Roman"/>
-          <w:i w:val="0"/>
-          <w:iCs w:val="0"/>
-          <w:sz w:val="28"/>
-          <w:szCs w:val="28"/>
-        </w:rPr>
-        <w:t xml:space="preserve"> </w:t>
-      </w:r>
-    </w:p>
-    <w:p>
-      <w:pPr>
-        <w:spacing w:after="0" w:line="360" w:lineRule="auto"/>
-        <w:ind w:right="-23" w:firstLine="709"/>
-        <w:rPr>
-          <w:rFonts w:ascii="Times New Roman" w:hAnsi="Times New Roman" w:cs="Times New Roman"/>
-          <w:sz w:val="28"/>
-          <w:szCs w:val="28"/>
-          <w:lang w:val="en-US"/>
-        </w:rPr>
-      </w:pPr>
-      <w:r>
-        <w:rPr>
-          <w:rFonts w:ascii="Times New Roman" w:hAnsi="Times New Roman" w:cs="Times New Roman"/>
-          <w:sz w:val="28"/>
-          <w:szCs w:val="28"/>
-        </w:rPr>
-        <w:t>Алгоритм обработки жалобы модератором (</w:t>
-      </w:r>
-      <w:proofErr w:type="spellStart"/>
-      <w:r>
-        <w:rPr>
-          <w:rFonts w:ascii="Times New Roman" w:hAnsi="Times New Roman" w:cs="Times New Roman"/>
-          <w:sz w:val="28"/>
-          <w:szCs w:val="28"/>
-        </w:rPr>
-        <w:t>ReviewReport</w:t>
-      </w:r>
-      <w:proofErr w:type="spellEnd"/>
-      <w:r>
-        <w:rPr>
-          <w:rFonts w:ascii="Times New Roman" w:hAnsi="Times New Roman" w:cs="Times New Roman"/>
-          <w:sz w:val="28"/>
-          <w:szCs w:val="28"/>
-        </w:rPr>
-        <w:t>)</w:t>
-      </w:r>
-      <w:r>
-        <w:rPr>
-          <w:rFonts w:ascii="Times New Roman" w:hAnsi="Times New Roman" w:cs="Times New Roman"/>
-          <w:sz w:val="28"/>
-          <w:szCs w:val="28"/>
-        </w:rPr>
-        <w:t xml:space="preserve"> </w:t>
-      </w:r>
-      <w:r>
-        <w:rPr>
-          <w:rFonts w:ascii="Times New Roman" w:hAnsi="Times New Roman" w:cs="Times New Roman"/>
-          <w:sz w:val="28"/>
-          <w:szCs w:val="28"/>
-        </w:rPr>
-        <w:t xml:space="preserve">предназначен для принятия модератором решения по пользовательской жалобе на публикацию. Алгоритм выполняется в рамках атомарной транзакции и включает проверку актуальности жалобы, применение выбранного </w:t>
-      </w:r>
-      <w:proofErr w:type="spellStart"/>
-      <w:r>
-        <w:rPr>
-          <w:rFonts w:ascii="Times New Roman" w:hAnsi="Times New Roman" w:cs="Times New Roman"/>
-          <w:sz w:val="28"/>
-          <w:szCs w:val="28"/>
-        </w:rPr>
-        <w:t>модерационного</w:t>
-      </w:r>
-      <w:proofErr w:type="spellEnd"/>
-      <w:r>
-        <w:rPr>
-          <w:rFonts w:ascii="Times New Roman" w:hAnsi="Times New Roman" w:cs="Times New Roman"/>
-          <w:sz w:val="28"/>
-          <w:szCs w:val="28"/>
-        </w:rPr>
-        <w:t xml:space="preserve"> действия к публикации, изменение статуса жалобы и фиксацию выполненного действия в журнале модерации. Такой подход обеспечивает целостность данных и возможность последующего аудита действий модераторов.</w:t>
-      </w:r>
-    </w:p>
-    <w:p>
-      <w:pPr>
-        <w:spacing w:after="0" w:line="360" w:lineRule="auto"/>
-        <w:ind w:right="-23" w:firstLine="709"/>
-        <w:rPr>
-          <w:rFonts w:ascii="Times New Roman" w:hAnsi="Times New Roman" w:cs="Times New Roman"/>
-          <w:sz w:val="28"/>
-          <w:szCs w:val="28"/>
-          <w:lang w:val="en-US"/>
-        </w:rPr>
-      </w:pPr>
-    </w:p>
-    <w:p>
-      <w:pPr>
-        <w:spacing w:after="0" w:line="360" w:lineRule="auto"/>
-        <w:ind w:right="-23" w:firstLine="709"/>
-        <w:rPr>
-          <w:rFonts w:ascii="Times New Roman" w:hAnsi="Times New Roman" w:cs="Times New Roman"/>
-          <w:sz w:val="28"/>
-          <w:szCs w:val="28"/>
-          <w:lang w:val="en-US"/>
-        </w:rPr>
-      </w:pPr>
-    </w:p>
-    <w:p>
-      <w:pPr>
-        <w:spacing w:after="0" w:line="360" w:lineRule="auto"/>
-        <w:ind w:right="-23" w:firstLine="709"/>
-        <w:rPr>
-          <w:rFonts w:ascii="Times New Roman" w:hAnsi="Times New Roman" w:cs="Times New Roman"/>
-          <w:sz w:val="28"/>
-          <w:szCs w:val="28"/>
-          <w:lang w:val="en-US"/>
-        </w:rPr>
-      </w:pPr>
-    </w:p>
-    <w:p>
-      <w:pPr>
         <w:spacing w:after="0" w:line="360" w:lineRule="auto"/>
         <w:ind w:right="-23" w:firstLine="709"/>
         <w:jc w:val="center"/>
@@ -8132,7 +7973,6 @@
           <w:iCs w:val="0"/>
           <w:sz w:val="28"/>
           <w:szCs w:val="28"/>
-          <w:lang w:val="en-US"/>
         </w:rPr>
       </w:pPr>
       <w:r>
@@ -8141,6 +7981,174 @@
           <w:rFonts w:ascii="Times New Roman" w:hAnsi="Times New Roman" w:cs="Times New Roman"/>
           <w:i w:val="0"/>
           <w:iCs w:val="0"/>
+          <w:sz w:val="28"/>
+          <w:szCs w:val="28"/>
+        </w:rPr>
+        <w:t xml:space="preserve">Рисунок </w:t>
+      </w:r>
+      <w:r>
+        <w:rPr>
+          <w:rStyle w:val="af3"/>
+          <w:rFonts w:ascii="Times New Roman" w:hAnsi="Times New Roman" w:cs="Times New Roman"/>
+          <w:i w:val="0"/>
+          <w:iCs w:val="0"/>
+          <w:sz w:val="28"/>
+          <w:szCs w:val="28"/>
+        </w:rPr>
+        <w:t>6</w:t>
+      </w:r>
+      <w:r>
+        <w:rPr>
+          <w:rStyle w:val="af3"/>
+          <w:rFonts w:ascii="Times New Roman" w:hAnsi="Times New Roman" w:cs="Times New Roman"/>
+          <w:i w:val="0"/>
+          <w:iCs w:val="0"/>
+          <w:sz w:val="28"/>
+          <w:szCs w:val="28"/>
+        </w:rPr>
+        <w:t xml:space="preserve"> – Псевдокод </w:t>
+      </w:r>
+      <w:r>
+        <w:rPr>
+          <w:rStyle w:val="af3"/>
+          <w:rFonts w:ascii="Times New Roman" w:hAnsi="Times New Roman" w:cs="Times New Roman"/>
+          <w:i w:val="0"/>
+          <w:iCs w:val="0"/>
+          <w:sz w:val="28"/>
+          <w:szCs w:val="28"/>
+        </w:rPr>
+        <w:t xml:space="preserve">алгоритма </w:t>
+      </w:r>
+      <w:r>
+        <w:rPr>
+          <w:rFonts w:ascii="Times New Roman" w:hAnsi="Times New Roman" w:cs="Times New Roman"/>
+          <w:sz w:val="28"/>
+          <w:szCs w:val="28"/>
+        </w:rPr>
+        <w:t>постановки лайка на публикацию</w:t>
+      </w:r>
+      <w:r>
+        <w:rPr>
+          <w:rStyle w:val="af3"/>
+          <w:rFonts w:ascii="Times New Roman" w:hAnsi="Times New Roman" w:cs="Times New Roman"/>
+          <w:i w:val="0"/>
+          <w:iCs w:val="0"/>
+          <w:sz w:val="28"/>
+          <w:szCs w:val="28"/>
+        </w:rPr>
+        <w:t xml:space="preserve"> </w:t>
+      </w:r>
+    </w:p>
+    <w:p>
+      <w:pPr>
+        <w:spacing w:after="0" w:line="360" w:lineRule="auto"/>
+        <w:ind w:right="-23" w:firstLine="709"/>
+        <w:rPr>
+          <w:rFonts w:ascii="Times New Roman" w:hAnsi="Times New Roman" w:cs="Times New Roman"/>
+          <w:sz w:val="28"/>
+          <w:szCs w:val="28"/>
+        </w:rPr>
+      </w:pPr>
+      <w:r>
+        <w:rPr>
+          <w:rFonts w:ascii="Times New Roman" w:hAnsi="Times New Roman" w:cs="Times New Roman"/>
+          <w:sz w:val="28"/>
+          <w:szCs w:val="28"/>
+        </w:rPr>
+        <w:t>Алгоритм обработки жалобы модератором (</w:t>
+      </w:r>
+      <w:proofErr w:type="spellStart"/>
+      <w:r>
+        <w:rPr>
+          <w:rFonts w:ascii="Times New Roman" w:hAnsi="Times New Roman" w:cs="Times New Roman"/>
+          <w:sz w:val="28"/>
+          <w:szCs w:val="28"/>
+        </w:rPr>
+        <w:t>ReviewReport</w:t>
+      </w:r>
+      <w:proofErr w:type="spellEnd"/>
+      <w:r>
+        <w:rPr>
+          <w:rFonts w:ascii="Times New Roman" w:hAnsi="Times New Roman" w:cs="Times New Roman"/>
+          <w:sz w:val="28"/>
+          <w:szCs w:val="28"/>
+        </w:rPr>
+        <w:t xml:space="preserve">) предназначен для принятия модератором решения по пользовательской жалобе на публикацию. Алгоритм выполняется в рамках атомарной транзакции и включает проверку актуальности жалобы, применение выбранного </w:t>
+      </w:r>
+      <w:proofErr w:type="spellStart"/>
+      <w:r>
+        <w:rPr>
+          <w:rFonts w:ascii="Times New Roman" w:hAnsi="Times New Roman" w:cs="Times New Roman"/>
+          <w:sz w:val="28"/>
+          <w:szCs w:val="28"/>
+        </w:rPr>
+        <w:t>модерационного</w:t>
+      </w:r>
+      <w:proofErr w:type="spellEnd"/>
+      <w:r>
+        <w:rPr>
+          <w:rFonts w:ascii="Times New Roman" w:hAnsi="Times New Roman" w:cs="Times New Roman"/>
+          <w:sz w:val="28"/>
+          <w:szCs w:val="28"/>
+        </w:rPr>
+        <w:t xml:space="preserve"> действия к публикации, изменение статуса жалобы и фиксацию выполненного действия в журнале модерации. Такой подход обеспечивает целостность данных и возможность последующего аудита действий модераторов.</w:t>
+      </w:r>
+    </w:p>
+    <w:p>
+      <w:pPr>
+        <w:spacing w:after="0" w:line="360" w:lineRule="auto"/>
+        <w:ind w:right="-23" w:firstLine="709"/>
+        <w:rPr>
+          <w:rFonts w:ascii="Times New Roman" w:hAnsi="Times New Roman" w:cs="Times New Roman"/>
+          <w:sz w:val="28"/>
+          <w:szCs w:val="28"/>
+        </w:rPr>
+      </w:pPr>
+    </w:p>
+    <w:p>
+      <w:pPr>
+        <w:spacing w:after="0" w:line="360" w:lineRule="auto"/>
+        <w:ind w:right="-23" w:firstLine="709"/>
+        <w:rPr>
+          <w:rFonts w:ascii="Times New Roman" w:hAnsi="Times New Roman" w:cs="Times New Roman"/>
+          <w:sz w:val="28"/>
+          <w:szCs w:val="28"/>
+        </w:rPr>
+      </w:pPr>
+    </w:p>
+    <w:p>
+      <w:pPr>
+        <w:spacing w:after="0" w:line="360" w:lineRule="auto"/>
+        <w:ind w:right="-23" w:firstLine="709"/>
+        <w:rPr>
+          <w:rFonts w:ascii="Times New Roman" w:hAnsi="Times New Roman" w:cs="Times New Roman"/>
+          <w:sz w:val="28"/>
+          <w:szCs w:val="28"/>
+        </w:rPr>
+      </w:pPr>
+    </w:p>
+    <w:p>
+      <w:pPr>
+        <w:spacing w:after="0" w:line="360" w:lineRule="auto"/>
+        <w:ind w:right="-23" w:firstLine="709"/>
+        <w:jc w:val="center"/>
+        <w:rPr>
+          <w:rStyle w:val="af3"/>
+          <w:rFonts w:ascii="Times New Roman" w:hAnsi="Times New Roman" w:cs="Times New Roman"/>
+          <w:i w:val="0"/>
+          <w:iCs w:val="0"/>
+          <w:sz w:val="28"/>
+          <w:szCs w:val="28"/>
+          <w:lang w:val="en-US"/>
+        </w:rPr>
+      </w:pPr>
+      <w:r>
+        <w:rPr>
+          <w:rStyle w:val="af3"/>
+          <w:rFonts w:ascii="Times New Roman" w:hAnsi="Times New Roman" w:cs="Times New Roman"/>
+          <w:i w:val="0"/>
+          <w:iCs w:val="0"/>
+          <w:noProof/>
           <w:sz w:val="28"/>
           <w:szCs w:val="28"/>
           <w:lang w:val="en-US"/>
@@ -8185,84 +8193,6 @@
     </w:p>
     <w:p>
       <w:pPr>
-        <w:spacing w:after="520" w:line="288" w:lineRule="auto"/>
-        <w:ind w:right="-23" w:firstLine="709"/>
-        <w:jc w:val="center"/>
-        <w:rPr>
-          <w:rStyle w:val="af3"/>
-          <w:rFonts w:ascii="Times New Roman" w:hAnsi="Times New Roman" w:cs="Times New Roman"/>
-          <w:i w:val="0"/>
-          <w:iCs w:val="0"/>
-          <w:sz w:val="28"/>
-          <w:szCs w:val="28"/>
-        </w:rPr>
-      </w:pPr>
-      <w:r>
-        <w:rPr>
-          <w:rStyle w:val="af3"/>
-          <w:rFonts w:ascii="Times New Roman" w:hAnsi="Times New Roman" w:cs="Times New Roman"/>
-          <w:i w:val="0"/>
-          <w:iCs w:val="0"/>
-          <w:sz w:val="28"/>
-          <w:szCs w:val="28"/>
-        </w:rPr>
-        <w:t xml:space="preserve">Рисунок </w:t>
-      </w:r>
-      <w:r>
-        <w:rPr>
-          <w:rStyle w:val="af3"/>
-          <w:rFonts w:ascii="Times New Roman" w:hAnsi="Times New Roman" w:cs="Times New Roman"/>
-          <w:i w:val="0"/>
-          <w:iCs w:val="0"/>
-          <w:sz w:val="28"/>
-          <w:szCs w:val="28"/>
-        </w:rPr>
-        <w:t>7</w:t>
-      </w:r>
-      <w:r>
-        <w:rPr>
-          <w:rStyle w:val="af3"/>
-          <w:rFonts w:ascii="Times New Roman" w:hAnsi="Times New Roman" w:cs="Times New Roman"/>
-          <w:i w:val="0"/>
-          <w:iCs w:val="0"/>
-          <w:sz w:val="28"/>
-          <w:szCs w:val="28"/>
-        </w:rPr>
-        <w:t xml:space="preserve"> – Псевдокод </w:t>
-      </w:r>
-      <w:r>
-        <w:rPr>
-          <w:rStyle w:val="af3"/>
-          <w:rFonts w:ascii="Times New Roman" w:hAnsi="Times New Roman" w:cs="Times New Roman"/>
-          <w:i w:val="0"/>
-          <w:iCs w:val="0"/>
-          <w:sz w:val="28"/>
-          <w:szCs w:val="28"/>
-        </w:rPr>
-        <w:t xml:space="preserve">алгоритма </w:t>
-      </w:r>
-      <w:r>
-        <w:rPr>
-          <w:rFonts w:ascii="Times New Roman" w:hAnsi="Times New Roman" w:cs="Times New Roman"/>
-          <w:sz w:val="28"/>
-          <w:szCs w:val="28"/>
-        </w:rPr>
-        <w:t>постановки лайка на публикацию</w:t>
-      </w:r>
-      <w:r>
-        <w:rPr>
-          <w:rStyle w:val="af3"/>
-          <w:rFonts w:ascii="Times New Roman" w:hAnsi="Times New Roman" w:cs="Times New Roman"/>
-          <w:i w:val="0"/>
-          <w:iCs w:val="0"/>
-          <w:sz w:val="28"/>
-          <w:szCs w:val="28"/>
-        </w:rPr>
-        <w:t xml:space="preserve"> </w:t>
-      </w:r>
-    </w:p>
-    <w:p>
-      <w:pPr>
         <w:spacing w:after="0" w:line="360" w:lineRule="auto"/>
         <w:ind w:right="-23" w:firstLine="709"/>
         <w:jc w:val="center"/>
@@ -8273,8 +8203,61 @@
           <w:iCs w:val="0"/>
           <w:sz w:val="28"/>
           <w:szCs w:val="28"/>
-        </w:rPr>
-      </w:pPr>
+          <w:lang w:val="en-US"/>
+        </w:rPr>
+      </w:pPr>
+      <w:r>
+        <w:rPr>
+          <w:rStyle w:val="af3"/>
+          <w:rFonts w:ascii="Times New Roman" w:hAnsi="Times New Roman" w:cs="Times New Roman"/>
+          <w:i w:val="0"/>
+          <w:iCs w:val="0"/>
+          <w:sz w:val="28"/>
+          <w:szCs w:val="28"/>
+        </w:rPr>
+        <w:t xml:space="preserve">Рисунок </w:t>
+      </w:r>
+      <w:r>
+        <w:rPr>
+          <w:rStyle w:val="af3"/>
+          <w:rFonts w:ascii="Times New Roman" w:hAnsi="Times New Roman" w:cs="Times New Roman"/>
+          <w:i w:val="0"/>
+          <w:iCs w:val="0"/>
+          <w:sz w:val="28"/>
+          <w:szCs w:val="28"/>
+        </w:rPr>
+        <w:t>7</w:t>
+      </w:r>
+      <w:r>
+        <w:rPr>
+          <w:rStyle w:val="af3"/>
+          <w:rFonts w:ascii="Times New Roman" w:hAnsi="Times New Roman" w:cs="Times New Roman"/>
+          <w:i w:val="0"/>
+          <w:iCs w:val="0"/>
+          <w:sz w:val="28"/>
+          <w:szCs w:val="28"/>
+        </w:rPr>
+        <w:t xml:space="preserve"> – Псевдокод </w:t>
+      </w:r>
+      <w:r>
+        <w:rPr>
+          <w:rStyle w:val="af3"/>
+          <w:rFonts w:ascii="Times New Roman" w:hAnsi="Times New Roman" w:cs="Times New Roman"/>
+          <w:i w:val="0"/>
+          <w:iCs w:val="0"/>
+          <w:sz w:val="28"/>
+          <w:szCs w:val="28"/>
+        </w:rPr>
+        <w:t xml:space="preserve">алгоритма </w:t>
+      </w:r>
+      <w:r>
+        <w:rPr>
+          <w:rFonts w:ascii="Times New Roman" w:hAnsi="Times New Roman" w:cs="Times New Roman"/>
+          <w:sz w:val="28"/>
+          <w:szCs w:val="28"/>
+        </w:rPr>
+        <w:t>постановки лайка на публикацию</w:t>
+      </w:r>
     </w:p>
     <w:p>
       <w:pPr>
@@ -8306,7 +8289,7 @@
           <w:szCs w:val="28"/>
         </w:rPr>
         <w:lastRenderedPageBreak/>
-        <w:t>2.4. Транзакции и согласованность данных</w:t>
+        <w:t>2.4 Транзакции и согласованность данных</w:t>
       </w:r>
       <w:bookmarkEnd w:id="26"/>
       <w:bookmarkEnd w:id="27"/>
@@ -8320,7 +8303,6 @@
           <w:rFonts w:ascii="Times New Roman" w:hAnsi="Times New Roman" w:cs="Times New Roman"/>
           <w:sz w:val="28"/>
           <w:szCs w:val="28"/>
-          <w:lang w:val="en-US"/>
         </w:rPr>
       </w:pPr>
       <w:r>
@@ -8341,7 +8323,6 @@
           <w:rFonts w:ascii="Times New Roman" w:hAnsi="Times New Roman" w:cs="Times New Roman"/>
           <w:sz w:val="28"/>
           <w:szCs w:val="28"/>
-          <w:lang w:val="en-US"/>
         </w:rPr>
       </w:pPr>
       <w:r>
@@ -8357,7 +8338,6 @@
           <w:rFonts w:ascii="Times New Roman" w:hAnsi="Times New Roman" w:cs="Times New Roman"/>
           <w:sz w:val="28"/>
           <w:szCs w:val="28"/>
-          <w:lang w:val="en-US"/>
         </w:rPr>
         <w:t>:</w:t>
       </w:r>
@@ -8391,10 +8371,10 @@
         <w:tabs>
           <w:tab w:val="clear" w:pos="720"/>
           <w:tab w:val="num" w:pos="360"/>
-          <w:tab w:val="left" w:pos="1276"/>
+          <w:tab w:val="left" w:pos="993"/>
         </w:tabs>
         <w:spacing w:after="0" w:line="360" w:lineRule="auto"/>
-        <w:ind w:left="0" w:firstLine="993"/>
+        <w:ind w:left="0" w:firstLine="709"/>
         <w:jc w:val="both"/>
         <w:rPr>
           <w:rFonts w:ascii="Times New Roman" w:hAnsi="Times New Roman" w:cs="Times New Roman"/>
@@ -8420,10 +8400,10 @@
         <w:tabs>
           <w:tab w:val="clear" w:pos="720"/>
           <w:tab w:val="num" w:pos="360"/>
-          <w:tab w:val="left" w:pos="1276"/>
+          <w:tab w:val="left" w:pos="993"/>
         </w:tabs>
         <w:spacing w:after="0" w:line="360" w:lineRule="auto"/>
-        <w:ind w:left="0" w:firstLine="993"/>
+        <w:ind w:left="0" w:firstLine="709"/>
         <w:jc w:val="both"/>
         <w:rPr>
           <w:rFonts w:ascii="Times New Roman" w:hAnsi="Times New Roman" w:cs="Times New Roman"/>
@@ -8449,10 +8429,10 @@
         <w:tabs>
           <w:tab w:val="clear" w:pos="720"/>
           <w:tab w:val="num" w:pos="360"/>
-          <w:tab w:val="left" w:pos="1276"/>
+          <w:tab w:val="left" w:pos="993"/>
         </w:tabs>
         <w:spacing w:after="0" w:line="360" w:lineRule="auto"/>
-        <w:ind w:left="0" w:firstLine="993"/>
+        <w:ind w:left="0" w:firstLine="709"/>
         <w:jc w:val="both"/>
         <w:rPr>
           <w:rFonts w:ascii="Times New Roman" w:hAnsi="Times New Roman" w:cs="Times New Roman"/>
@@ -8478,10 +8458,10 @@
         <w:tabs>
           <w:tab w:val="clear" w:pos="720"/>
           <w:tab w:val="num" w:pos="360"/>
-          <w:tab w:val="left" w:pos="1276"/>
+          <w:tab w:val="left" w:pos="993"/>
         </w:tabs>
         <w:spacing w:after="0" w:line="360" w:lineRule="auto"/>
-        <w:ind w:left="0" w:firstLine="993"/>
+        <w:ind w:left="0" w:firstLine="709"/>
         <w:jc w:val="both"/>
         <w:rPr>
           <w:rFonts w:ascii="Times New Roman" w:hAnsi="Times New Roman" w:cs="Times New Roman"/>
@@ -8527,7 +8507,6 @@
           <w:rFonts w:ascii="Times New Roman" w:hAnsi="Times New Roman" w:cs="Times New Roman"/>
           <w:sz w:val="28"/>
           <w:szCs w:val="28"/>
-          <w:lang w:val="en-US"/>
         </w:rPr>
       </w:pPr>
       <w:r>
@@ -8543,7 +8522,6 @@
           <w:rFonts w:ascii="Times New Roman" w:hAnsi="Times New Roman" w:cs="Times New Roman"/>
           <w:sz w:val="28"/>
           <w:szCs w:val="28"/>
-          <w:lang w:val="en-US"/>
         </w:rPr>
         <w:t>:</w:t>
       </w:r>
@@ -8577,7 +8555,6 @@
           <w:rFonts w:ascii="Times New Roman" w:hAnsi="Times New Roman" w:cs="Times New Roman"/>
           <w:sz w:val="28"/>
           <w:szCs w:val="28"/>
-          <w:lang w:val="en-US"/>
         </w:rPr>
       </w:pPr>
       <w:r>
@@ -8593,7 +8570,6 @@
           <w:rFonts w:ascii="Times New Roman" w:hAnsi="Times New Roman" w:cs="Times New Roman"/>
           <w:sz w:val="28"/>
           <w:szCs w:val="28"/>
-          <w:lang w:val="en-US"/>
         </w:rPr>
         <w:t>:</w:t>
       </w:r>
@@ -8684,7 +8660,6 @@
           <w:rFonts w:ascii="Times New Roman" w:hAnsi="Times New Roman" w:cs="Times New Roman"/>
           <w:sz w:val="28"/>
           <w:szCs w:val="28"/>
-          <w:lang w:val="en-US"/>
         </w:rPr>
       </w:pPr>
       <w:r>
@@ -8700,7 +8675,6 @@
           <w:rFonts w:ascii="Times New Roman" w:hAnsi="Times New Roman" w:cs="Times New Roman"/>
           <w:sz w:val="28"/>
           <w:szCs w:val="28"/>
-          <w:lang w:val="en-US"/>
         </w:rPr>
         <w:t>:</w:t>
       </w:r>
@@ -8888,17 +8862,7 @@
           <w:szCs w:val="28"/>
           <w:lang w:eastAsia="ru-BY"/>
         </w:rPr>
-        <w:t>Регистрация пользователя</w:t>
-      </w:r>
-      <w:r>
-        <w:rPr>
-          <w:rFonts w:ascii="Times New Roman" w:hAnsi="Times New Roman" w:cs="Times New Roman"/>
-          <w:color w:val="0F1115"/>
-          <w:sz w:val="28"/>
-          <w:szCs w:val="28"/>
-          <w:lang w:eastAsia="ru-BY"/>
-        </w:rPr>
-        <w:t>:</w:t>
+        <w:t>Регистрация пользователя:</w:t>
       </w:r>
     </w:p>
     <w:p>
@@ -8933,10 +8897,10 @@
         </w:numPr>
         <w:tabs>
           <w:tab w:val="clear" w:pos="720"/>
-          <w:tab w:val="num" w:pos="1134"/>
+          <w:tab w:val="num" w:pos="993"/>
         </w:tabs>
         <w:spacing w:after="0" w:line="360" w:lineRule="auto"/>
-        <w:ind w:left="0" w:firstLine="851"/>
+        <w:ind w:left="0" w:firstLine="709"/>
         <w:jc w:val="both"/>
         <w:rPr>
           <w:rFonts w:ascii="Times New Roman" w:hAnsi="Times New Roman" w:cs="Times New Roman"/>
@@ -8965,10 +8929,10 @@
         </w:numPr>
         <w:tabs>
           <w:tab w:val="clear" w:pos="720"/>
-          <w:tab w:val="num" w:pos="1134"/>
+          <w:tab w:val="num" w:pos="993"/>
         </w:tabs>
         <w:spacing w:after="0" w:line="360" w:lineRule="auto"/>
-        <w:ind w:left="0" w:firstLine="851"/>
+        <w:ind w:left="0" w:firstLine="709"/>
         <w:jc w:val="both"/>
         <w:rPr>
           <w:rFonts w:ascii="Times New Roman" w:hAnsi="Times New Roman" w:cs="Times New Roman"/>
@@ -8998,10 +8962,10 @@
         </w:numPr>
         <w:tabs>
           <w:tab w:val="clear" w:pos="720"/>
-          <w:tab w:val="num" w:pos="1134"/>
+          <w:tab w:val="num" w:pos="993"/>
         </w:tabs>
         <w:spacing w:after="0" w:line="360" w:lineRule="auto"/>
-        <w:ind w:left="0" w:firstLine="851"/>
+        <w:ind w:left="0" w:firstLine="709"/>
         <w:jc w:val="both"/>
         <w:rPr>
           <w:rFonts w:ascii="Times New Roman" w:hAnsi="Times New Roman" w:cs="Times New Roman"/>
@@ -9074,10 +9038,10 @@
         </w:numPr>
         <w:tabs>
           <w:tab w:val="clear" w:pos="720"/>
-          <w:tab w:val="num" w:pos="1134"/>
+          <w:tab w:val="num" w:pos="993"/>
         </w:tabs>
         <w:spacing w:after="0" w:line="360" w:lineRule="auto"/>
-        <w:ind w:left="0" w:firstLine="851"/>
+        <w:ind w:left="0" w:firstLine="709"/>
         <w:jc w:val="both"/>
         <w:rPr>
           <w:rFonts w:ascii="Times New Roman" w:hAnsi="Times New Roman" w:cs="Times New Roman"/>
@@ -9128,10 +9092,10 @@
         </w:numPr>
         <w:tabs>
           <w:tab w:val="clear" w:pos="720"/>
-          <w:tab w:val="num" w:pos="1134"/>
+          <w:tab w:val="num" w:pos="993"/>
         </w:tabs>
         <w:spacing w:after="0" w:line="360" w:lineRule="auto"/>
-        <w:ind w:left="0" w:firstLine="851"/>
+        <w:ind w:left="0" w:firstLine="709"/>
         <w:jc w:val="both"/>
         <w:rPr>
           <w:rFonts w:ascii="Times New Roman" w:hAnsi="Times New Roman" w:cs="Times New Roman"/>
@@ -9160,10 +9124,10 @@
         </w:numPr>
         <w:tabs>
           <w:tab w:val="clear" w:pos="720"/>
-          <w:tab w:val="num" w:pos="1134"/>
+          <w:tab w:val="num" w:pos="993"/>
         </w:tabs>
         <w:spacing w:after="0" w:line="360" w:lineRule="auto"/>
-        <w:ind w:left="0" w:firstLine="851"/>
+        <w:ind w:left="0" w:firstLine="709"/>
         <w:jc w:val="both"/>
         <w:rPr>
           <w:rFonts w:ascii="Times New Roman" w:hAnsi="Times New Roman" w:cs="Times New Roman"/>
@@ -9274,10 +9238,10 @@
         </w:numPr>
         <w:tabs>
           <w:tab w:val="clear" w:pos="720"/>
-          <w:tab w:val="num" w:pos="1134"/>
+          <w:tab w:val="num" w:pos="993"/>
         </w:tabs>
         <w:spacing w:after="0" w:line="360" w:lineRule="auto"/>
-        <w:ind w:left="0" w:firstLine="851"/>
+        <w:ind w:left="0" w:firstLine="709"/>
         <w:jc w:val="both"/>
         <w:rPr>
           <w:rFonts w:ascii="Times New Roman" w:hAnsi="Times New Roman" w:cs="Times New Roman"/>
@@ -9350,10 +9314,10 @@
         </w:numPr>
         <w:tabs>
           <w:tab w:val="clear" w:pos="720"/>
-          <w:tab w:val="num" w:pos="1134"/>
+          <w:tab w:val="num" w:pos="993"/>
         </w:tabs>
         <w:spacing w:after="0" w:line="360" w:lineRule="auto"/>
-        <w:ind w:left="0" w:firstLine="851"/>
+        <w:ind w:left="0" w:firstLine="709"/>
         <w:jc w:val="both"/>
         <w:rPr>
           <w:rFonts w:ascii="Times New Roman" w:hAnsi="Times New Roman" w:cs="Times New Roman"/>
@@ -9382,10 +9346,10 @@
         </w:numPr>
         <w:tabs>
           <w:tab w:val="clear" w:pos="720"/>
-          <w:tab w:val="num" w:pos="1134"/>
+          <w:tab w:val="num" w:pos="993"/>
         </w:tabs>
         <w:spacing w:after="0" w:line="360" w:lineRule="auto"/>
-        <w:ind w:left="0" w:firstLine="851"/>
+        <w:ind w:left="0" w:firstLine="709"/>
         <w:jc w:val="both"/>
         <w:rPr>
           <w:rFonts w:ascii="Times New Roman" w:hAnsi="Times New Roman" w:cs="Times New Roman"/>
@@ -9436,10 +9400,10 @@
         </w:numPr>
         <w:tabs>
           <w:tab w:val="clear" w:pos="720"/>
-          <w:tab w:val="num" w:pos="1134"/>
+          <w:tab w:val="num" w:pos="993"/>
         </w:tabs>
         <w:spacing w:after="0" w:line="360" w:lineRule="auto"/>
-        <w:ind w:left="0" w:firstLine="851"/>
+        <w:ind w:left="0" w:firstLine="709"/>
         <w:jc w:val="both"/>
         <w:rPr>
           <w:rFonts w:ascii="Times New Roman" w:hAnsi="Times New Roman" w:cs="Times New Roman"/>
@@ -9468,10 +9432,10 @@
         </w:numPr>
         <w:tabs>
           <w:tab w:val="clear" w:pos="720"/>
-          <w:tab w:val="num" w:pos="1134"/>
+          <w:tab w:val="num" w:pos="993"/>
         </w:tabs>
         <w:spacing w:after="0" w:line="360" w:lineRule="auto"/>
-        <w:ind w:left="0" w:firstLine="851"/>
+        <w:ind w:left="0" w:firstLine="709"/>
         <w:jc w:val="both"/>
         <w:rPr>
           <w:rFonts w:ascii="Times New Roman" w:hAnsi="Times New Roman" w:cs="Times New Roman"/>
@@ -9582,10 +9546,10 @@
         </w:numPr>
         <w:tabs>
           <w:tab w:val="clear" w:pos="720"/>
-          <w:tab w:val="num" w:pos="1134"/>
+          <w:tab w:val="num" w:pos="993"/>
         </w:tabs>
         <w:spacing w:after="0" w:line="360" w:lineRule="auto"/>
-        <w:ind w:left="0" w:firstLine="851"/>
+        <w:ind w:left="0" w:firstLine="709"/>
         <w:jc w:val="both"/>
         <w:rPr>
           <w:rFonts w:ascii="Times New Roman" w:hAnsi="Times New Roman" w:cs="Times New Roman"/>
@@ -9658,10 +9622,10 @@
         </w:numPr>
         <w:tabs>
           <w:tab w:val="clear" w:pos="720"/>
-          <w:tab w:val="num" w:pos="1134"/>
+          <w:tab w:val="num" w:pos="993"/>
         </w:tabs>
         <w:spacing w:after="0" w:line="360" w:lineRule="auto"/>
-        <w:ind w:left="0" w:firstLine="851"/>
+        <w:ind w:left="0" w:firstLine="709"/>
         <w:jc w:val="both"/>
         <w:rPr>
           <w:rFonts w:ascii="Times New Roman" w:hAnsi="Times New Roman" w:cs="Times New Roman"/>
@@ -9690,10 +9654,10 @@
         </w:numPr>
         <w:tabs>
           <w:tab w:val="clear" w:pos="720"/>
-          <w:tab w:val="num" w:pos="1134"/>
+          <w:tab w:val="num" w:pos="993"/>
         </w:tabs>
         <w:spacing w:after="0" w:line="360" w:lineRule="auto"/>
-        <w:ind w:left="0" w:firstLine="851"/>
+        <w:ind w:left="0" w:firstLine="709"/>
         <w:jc w:val="both"/>
         <w:rPr>
           <w:rFonts w:ascii="Times New Roman" w:hAnsi="Times New Roman" w:cs="Times New Roman"/>
@@ -9723,10 +9687,10 @@
         </w:numPr>
         <w:tabs>
           <w:tab w:val="clear" w:pos="720"/>
-          <w:tab w:val="num" w:pos="1134"/>
+          <w:tab w:val="num" w:pos="993"/>
         </w:tabs>
         <w:spacing w:after="0" w:line="360" w:lineRule="auto"/>
-        <w:ind w:left="0" w:firstLine="851"/>
+        <w:ind w:left="0" w:firstLine="709"/>
         <w:jc w:val="both"/>
         <w:rPr>
           <w:rFonts w:ascii="Times New Roman" w:hAnsi="Times New Roman" w:cs="Times New Roman"/>
@@ -9755,10 +9719,10 @@
         </w:numPr>
         <w:tabs>
           <w:tab w:val="clear" w:pos="720"/>
-          <w:tab w:val="num" w:pos="1134"/>
+          <w:tab w:val="num" w:pos="993"/>
         </w:tabs>
         <w:spacing w:after="0" w:line="360" w:lineRule="auto"/>
-        <w:ind w:left="0" w:firstLine="851"/>
+        <w:ind w:left="0" w:firstLine="709"/>
         <w:jc w:val="both"/>
         <w:rPr>
           <w:rFonts w:ascii="Times New Roman" w:hAnsi="Times New Roman" w:cs="Times New Roman"/>
@@ -9949,10 +9913,10 @@
         </w:numPr>
         <w:tabs>
           <w:tab w:val="clear" w:pos="720"/>
-          <w:tab w:val="num" w:pos="1134"/>
+          <w:tab w:val="num" w:pos="993"/>
         </w:tabs>
         <w:spacing w:after="0" w:line="360" w:lineRule="auto"/>
-        <w:ind w:left="0" w:firstLine="851"/>
+        <w:ind w:left="0" w:firstLine="709"/>
         <w:jc w:val="both"/>
         <w:rPr>
           <w:rFonts w:ascii="Times New Roman" w:hAnsi="Times New Roman" w:cs="Times New Roman"/>
@@ -9981,10 +9945,10 @@
         </w:numPr>
         <w:tabs>
           <w:tab w:val="clear" w:pos="720"/>
-          <w:tab w:val="num" w:pos="1134"/>
+          <w:tab w:val="num" w:pos="993"/>
         </w:tabs>
         <w:spacing w:after="0" w:line="360" w:lineRule="auto"/>
-        <w:ind w:left="0" w:firstLine="851"/>
+        <w:ind w:left="0" w:firstLine="709"/>
         <w:jc w:val="both"/>
         <w:rPr>
           <w:rFonts w:ascii="Times New Roman" w:hAnsi="Times New Roman" w:cs="Times New Roman"/>
@@ -10013,10 +9977,10 @@
         </w:numPr>
         <w:tabs>
           <w:tab w:val="clear" w:pos="720"/>
-          <w:tab w:val="num" w:pos="1134"/>
+          <w:tab w:val="num" w:pos="993"/>
         </w:tabs>
         <w:spacing w:after="0" w:line="360" w:lineRule="auto"/>
-        <w:ind w:left="0" w:firstLine="851"/>
+        <w:ind w:left="0" w:firstLine="709"/>
         <w:jc w:val="both"/>
         <w:rPr>
           <w:rFonts w:ascii="Times New Roman" w:hAnsi="Times New Roman" w:cs="Times New Roman"/>
@@ -10067,10 +10031,10 @@
         </w:numPr>
         <w:tabs>
           <w:tab w:val="clear" w:pos="720"/>
-          <w:tab w:val="num" w:pos="1134"/>
+          <w:tab w:val="num" w:pos="993"/>
         </w:tabs>
         <w:spacing w:after="0" w:line="360" w:lineRule="auto"/>
-        <w:ind w:left="0" w:firstLine="851"/>
+        <w:ind w:left="0" w:firstLine="709"/>
         <w:jc w:val="both"/>
         <w:rPr>
           <w:rFonts w:ascii="Times New Roman" w:hAnsi="Times New Roman" w:cs="Times New Roman"/>
@@ -10104,7 +10068,7 @@
           <w:color w:val="0F1115"/>
           <w:sz w:val="28"/>
           <w:szCs w:val="28"/>
-          <w:lang w:val="en-US" w:eastAsia="ru-BY"/>
+          <w:lang w:eastAsia="ru-BY"/>
         </w:rPr>
       </w:pPr>
       <w:r>
@@ -10140,14 +10104,14 @@
         <w:t>.</w:t>
       </w:r>
       <w:bookmarkStart w:id="30" w:name="_Toc218546894"/>
-      <w:bookmarkEnd w:id="18"/>
+      <w:bookmarkEnd w:id="19"/>
       <w:r>
         <w:rPr>
           <w:rFonts w:ascii="Times New Roman" w:hAnsi="Times New Roman" w:cs="Times New Roman"/>
           <w:color w:val="0F1115"/>
           <w:sz w:val="28"/>
           <w:szCs w:val="28"/>
-          <w:lang w:val="en-US" w:eastAsia="ru-BY"/>
+          <w:lang w:eastAsia="ru-BY"/>
         </w:rPr>
         <w:br w:type="page"/>
       </w:r>
@@ -10206,7 +10170,7 @@
           <w:sz w:val="28"/>
           <w:szCs w:val="28"/>
         </w:rPr>
-        <w:t xml:space="preserve">3.1. </w:t>
+        <w:t xml:space="preserve">3.1 </w:t>
       </w:r>
       <w:r>
         <w:rPr>
@@ -10223,7 +10187,7 @@
     </w:p>
     <w:p>
       <w:pPr>
-        <w:spacing w:line="360" w:lineRule="auto"/>
+        <w:spacing w:after="0" w:line="360" w:lineRule="auto"/>
         <w:ind w:right="-23" w:firstLine="709"/>
         <w:jc w:val="both"/>
         <w:rPr>
@@ -10251,7 +10215,7 @@
     </w:p>
     <w:p>
       <w:pPr>
-        <w:spacing w:line="360" w:lineRule="auto"/>
+        <w:spacing w:after="0" w:line="360" w:lineRule="auto"/>
         <w:ind w:right="-23" w:firstLine="709"/>
         <w:jc w:val="both"/>
         <w:rPr>
@@ -10271,7 +10235,7 @@
     </w:p>
     <w:p>
       <w:pPr>
-        <w:spacing w:line="360" w:lineRule="auto"/>
+        <w:spacing w:after="0" w:line="360" w:lineRule="auto"/>
         <w:ind w:right="-23" w:firstLine="709"/>
         <w:jc w:val="both"/>
         <w:rPr>
@@ -10317,7 +10281,7 @@
     </w:p>
     <w:p>
       <w:pPr>
-        <w:spacing w:line="360" w:lineRule="auto"/>
+        <w:spacing w:after="0" w:line="360" w:lineRule="auto"/>
         <w:ind w:right="-23" w:firstLine="709"/>
         <w:jc w:val="both"/>
         <w:rPr>
@@ -10369,8 +10333,7 @@
           <w:szCs w:val="28"/>
           <w:lang w:val="ru-BY"/>
         </w:rPr>
-        <w:lastRenderedPageBreak/>
-        <w:t xml:space="preserve">3.2. Выбранный </w:t>
+        <w:t xml:space="preserve">3.2 Выбранный </w:t>
       </w:r>
       <w:r>
         <w:rPr>
@@ -10470,9 +10433,17 @@
           <w:sz w:val="28"/>
           <w:szCs w:val="28"/>
         </w:rPr>
-        <w:t>NestJS.</w:t>
+        <w:t>NestJS</w:t>
       </w:r>
       <w:proofErr w:type="spellEnd"/>
+      <w:r>
+        <w:rPr>
+          <w:rFonts w:ascii="Times New Roman" w:hAnsi="Times New Roman" w:cs="Times New Roman"/>
+          <w:sz w:val="28"/>
+          <w:szCs w:val="28"/>
+        </w:rPr>
+        <w:t>.</w:t>
+      </w:r>
     </w:p>
     <w:p>
       <w:pPr>
@@ -10484,15 +10455,15 @@
           <w:rFonts w:ascii="Times New Roman" w:hAnsi="Times New Roman" w:cs="Times New Roman"/>
           <w:sz w:val="28"/>
           <w:szCs w:val="28"/>
-          <w:lang w:val="en-US"/>
-        </w:rPr>
-      </w:pPr>
-      <w:r>
-        <w:rPr>
-          <w:rFonts w:ascii="Times New Roman" w:hAnsi="Times New Roman" w:cs="Times New Roman"/>
-          <w:sz w:val="28"/>
-          <w:szCs w:val="28"/>
-        </w:rPr>
+        </w:rPr>
+      </w:pPr>
+      <w:r>
+        <w:rPr>
+          <w:rFonts w:ascii="Times New Roman" w:hAnsi="Times New Roman" w:cs="Times New Roman"/>
+          <w:sz w:val="28"/>
+          <w:szCs w:val="28"/>
+        </w:rPr>
+        <w:lastRenderedPageBreak/>
         <w:t xml:space="preserve">В качестве серверной платформы выбран Node.js, обеспечивающий неблокирующую модель ввода-вывода и высокую производительность при обработке большого количества одновременных запросов. Фреймворк </w:t>
       </w:r>
       <w:proofErr w:type="spellStart"/>
@@ -10683,9 +10654,17 @@
           <w:sz w:val="28"/>
           <w:szCs w:val="28"/>
         </w:rPr>
-        <w:t>Prisma.</w:t>
+        <w:t>Prisma</w:t>
       </w:r>
       <w:proofErr w:type="spellEnd"/>
+      <w:r>
+        <w:rPr>
+          <w:rFonts w:ascii="Times New Roman" w:hAnsi="Times New Roman" w:cs="Times New Roman"/>
+          <w:sz w:val="28"/>
+          <w:szCs w:val="28"/>
+        </w:rPr>
+        <w:t>.</w:t>
+      </w:r>
     </w:p>
     <w:p>
       <w:pPr>
@@ -10807,9 +10786,17 @@
           <w:sz w:val="28"/>
           <w:szCs w:val="28"/>
         </w:rPr>
-        <w:t>PostgreSQL.</w:t>
+        <w:t>PostgreSQL</w:t>
       </w:r>
       <w:proofErr w:type="spellEnd"/>
+      <w:r>
+        <w:rPr>
+          <w:rFonts w:ascii="Times New Roman" w:hAnsi="Times New Roman" w:cs="Times New Roman"/>
+          <w:sz w:val="28"/>
+          <w:szCs w:val="28"/>
+        </w:rPr>
+        <w:t>.</w:t>
+      </w:r>
     </w:p>
     <w:p>
       <w:pPr>
@@ -10886,7 +10873,6 @@
           <w:sz w:val="28"/>
           <w:szCs w:val="28"/>
         </w:rPr>
-        <w:lastRenderedPageBreak/>
         <w:t>Аутентификация и авторизация</w:t>
       </w:r>
       <w:r>
@@ -10962,7 +10948,16 @@
           <w:sz w:val="28"/>
           <w:szCs w:val="28"/>
         </w:rPr>
-        <w:t>-подход к управлению доступом. Такой подход позволяет избежать хранения сессий на сервере, упрощает горизонтальное масштабирование и хорошо интегрируется с REST API. Токен содержит минимально необходимую информацию о пользователе и используется для проверки прав доступа к защищённым ресурсам.</w:t>
+        <w:t xml:space="preserve">-подход к управлению доступом. Такой подход позволяет избежать хранения сессий на сервере, упрощает горизонтальное масштабирование и хорошо </w:t>
+      </w:r>
+      <w:r>
+        <w:rPr>
+          <w:rFonts w:ascii="Times New Roman" w:hAnsi="Times New Roman" w:cs="Times New Roman"/>
+          <w:sz w:val="28"/>
+          <w:szCs w:val="28"/>
+        </w:rPr>
+        <w:lastRenderedPageBreak/>
+        <w:t>интегрируется с REST API. Токен содержит минимально необходимую информацию о пользователе и используется для проверки прав доступа к защищённым ресурсам.</w:t>
       </w:r>
     </w:p>
     <w:p>
@@ -11010,9 +11005,17 @@
           <w:sz w:val="28"/>
           <w:szCs w:val="28"/>
         </w:rPr>
-        <w:t>Jest.</w:t>
+        <w:t>Jest</w:t>
       </w:r>
       <w:proofErr w:type="spellEnd"/>
+      <w:r>
+        <w:rPr>
+          <w:rFonts w:ascii="Times New Roman" w:hAnsi="Times New Roman" w:cs="Times New Roman"/>
+          <w:sz w:val="28"/>
+          <w:szCs w:val="28"/>
+        </w:rPr>
+        <w:t>.</w:t>
+      </w:r>
     </w:p>
     <w:p>
       <w:pPr>
@@ -11027,7 +11030,6 @@
           <w:iCs w:val="0"/>
           <w:sz w:val="28"/>
           <w:szCs w:val="28"/>
-          <w:lang w:val="en-US"/>
         </w:rPr>
       </w:pPr>
       <w:r>
@@ -11086,7 +11088,7 @@
           <w:sz w:val="28"/>
           <w:szCs w:val="28"/>
         </w:rPr>
-        <w:t>3.3. Описание модулей сервера</w:t>
+        <w:t>3.3 Описание модулей сервера</w:t>
       </w:r>
       <w:bookmarkEnd w:id="37"/>
       <w:bookmarkEnd w:id="38"/>
@@ -11238,16 +11240,7 @@
           <w:sz w:val="28"/>
           <w:szCs w:val="28"/>
         </w:rPr>
-        <w:t xml:space="preserve"> Client. Модуль подключается один раз на уровне корневого модуля </w:t>
-      </w:r>
-      <w:r>
-        <w:rPr>
-          <w:rFonts w:ascii="Times New Roman" w:hAnsi="Times New Roman" w:cs="Times New Roman"/>
-          <w:sz w:val="28"/>
-          <w:szCs w:val="28"/>
-        </w:rPr>
-        <w:lastRenderedPageBreak/>
-        <w:t xml:space="preserve">и используется всеми сервисами, которым требуется взаимодействие с </w:t>
+        <w:t xml:space="preserve"> Client. Модуль подключается один раз на уровне корневого модуля и используется всеми сервисами, которым требуется взаимодействие с </w:t>
       </w:r>
       <w:proofErr w:type="spellStart"/>
       <w:r>
@@ -11287,6 +11280,7 @@
           <w:sz w:val="28"/>
           <w:szCs w:val="28"/>
         </w:rPr>
+        <w:lastRenderedPageBreak/>
         <w:t>AuthModule</w:t>
       </w:r>
       <w:proofErr w:type="spellEnd"/>
@@ -11574,7 +11568,6 @@
           <w:sz w:val="28"/>
           <w:szCs w:val="28"/>
         </w:rPr>
-        <w:lastRenderedPageBreak/>
         <w:t>AdminModerationLogsModule</w:t>
       </w:r>
       <w:proofErr w:type="spellEnd"/>
@@ -11634,7 +11627,8 @@
           <w:sz w:val="28"/>
           <w:szCs w:val="28"/>
         </w:rPr>
-        <w:t>3.4. Описание фронтенда</w:t>
+        <w:lastRenderedPageBreak/>
+        <w:t>3.4 Описание фронтенда</w:t>
       </w:r>
       <w:bookmarkEnd w:id="39"/>
       <w:bookmarkEnd w:id="40"/>
@@ -11870,16 +11864,7 @@
           <w:sz w:val="28"/>
           <w:szCs w:val="28"/>
         </w:rPr>
-        <w:t xml:space="preserve">Для работы с серверными данными и управления асинхронными запросами используется библиотека @tanstack/react-query. Она обеспечивает кэширование </w:t>
-      </w:r>
-      <w:r>
-        <w:rPr>
-          <w:rFonts w:ascii="Times New Roman" w:hAnsi="Times New Roman" w:cs="Times New Roman"/>
-          <w:sz w:val="28"/>
-          <w:szCs w:val="28"/>
-        </w:rPr>
-        <w:lastRenderedPageBreak/>
-        <w:t>ответов API, повторные запросы при ошибках и контроль жизненного цикла данных. Это позволяет снизить нагрузку на сервер и повысить производительность пользовательского интерфейса.</w:t>
+        <w:t>Для работы с серверными данными и управления асинхронными запросами используется библиотека @tanstack/react-query. Она обеспечивает кэширование ответов API, повторные запросы при ошибках и контроль жизненного цикла данных. Это позволяет снизить нагрузку на сервер и повысить производительность пользовательского интерфейса.</w:t>
       </w:r>
     </w:p>
     <w:p>
@@ -11911,10 +11896,10 @@
         </w:numPr>
         <w:tabs>
           <w:tab w:val="clear" w:pos="720"/>
-          <w:tab w:val="left" w:pos="1134"/>
+          <w:tab w:val="left" w:pos="993"/>
         </w:tabs>
         <w:spacing w:after="0" w:line="360" w:lineRule="auto"/>
-        <w:ind w:left="0" w:firstLine="851"/>
+        <w:ind w:left="0" w:firstLine="709"/>
         <w:contextualSpacing/>
         <w:jc w:val="both"/>
         <w:rPr>
@@ -11929,6 +11914,7 @@
           <w:sz w:val="28"/>
           <w:szCs w:val="28"/>
         </w:rPr>
+        <w:lastRenderedPageBreak/>
         <w:t>страницу аутентификации пользователя;</w:t>
       </w:r>
     </w:p>
@@ -11940,10 +11926,10 @@
         </w:numPr>
         <w:tabs>
           <w:tab w:val="clear" w:pos="720"/>
-          <w:tab w:val="left" w:pos="1134"/>
+          <w:tab w:val="left" w:pos="993"/>
         </w:tabs>
         <w:spacing w:after="0" w:line="360" w:lineRule="auto"/>
-        <w:ind w:left="0" w:firstLine="851"/>
+        <w:ind w:left="0" w:firstLine="709"/>
         <w:contextualSpacing/>
         <w:jc w:val="both"/>
         <w:rPr>
@@ -11969,10 +11955,10 @@
         </w:numPr>
         <w:tabs>
           <w:tab w:val="clear" w:pos="720"/>
-          <w:tab w:val="left" w:pos="1134"/>
+          <w:tab w:val="left" w:pos="993"/>
         </w:tabs>
         <w:spacing w:after="0" w:line="360" w:lineRule="auto"/>
-        <w:ind w:left="0" w:firstLine="851"/>
+        <w:ind w:left="0" w:firstLine="709"/>
         <w:contextualSpacing/>
         <w:jc w:val="both"/>
         <w:rPr>
@@ -11998,10 +11984,10 @@
         </w:numPr>
         <w:tabs>
           <w:tab w:val="clear" w:pos="720"/>
-          <w:tab w:val="left" w:pos="1134"/>
+          <w:tab w:val="left" w:pos="993"/>
         </w:tabs>
         <w:spacing w:after="0" w:line="360" w:lineRule="auto"/>
-        <w:ind w:left="0" w:firstLine="851"/>
+        <w:ind w:left="0" w:firstLine="709"/>
         <w:contextualSpacing/>
         <w:jc w:val="both"/>
         <w:rPr>
@@ -12027,10 +12013,10 @@
         </w:numPr>
         <w:tabs>
           <w:tab w:val="clear" w:pos="720"/>
-          <w:tab w:val="left" w:pos="1134"/>
+          <w:tab w:val="left" w:pos="993"/>
         </w:tabs>
         <w:spacing w:after="0" w:line="360" w:lineRule="auto"/>
-        <w:ind w:left="0" w:firstLine="851"/>
+        <w:ind w:left="0" w:firstLine="709"/>
         <w:contextualSpacing/>
         <w:jc w:val="both"/>
         <w:rPr>
@@ -12056,10 +12042,10 @@
         </w:numPr>
         <w:tabs>
           <w:tab w:val="clear" w:pos="720"/>
-          <w:tab w:val="left" w:pos="1134"/>
+          <w:tab w:val="left" w:pos="993"/>
         </w:tabs>
         <w:spacing w:after="0" w:line="360" w:lineRule="auto"/>
-        <w:ind w:left="0" w:firstLine="851"/>
+        <w:ind w:left="0" w:firstLine="709"/>
         <w:contextualSpacing/>
         <w:jc w:val="both"/>
         <w:rPr>
@@ -12136,7 +12122,7 @@
           <w:sz w:val="28"/>
           <w:szCs w:val="28"/>
         </w:rPr>
-        <w:t>3.5. API</w:t>
+        <w:t>3.5</w:t>
       </w:r>
       <w:r>
         <w:rPr>
@@ -12148,6 +12134,33 @@
           <w:iCs w:val="0"/>
           <w:sz w:val="28"/>
           <w:szCs w:val="28"/>
+          <w:lang w:val="en-US"/>
+        </w:rPr>
+        <w:t xml:space="preserve"> </w:t>
+      </w:r>
+      <w:r>
+        <w:rPr>
+          <w:rStyle w:val="af3"/>
+          <w:rFonts w:ascii="Times New Roman" w:hAnsi="Times New Roman" w:cs="Times New Roman"/>
+          <w:b/>
+          <w:bCs/>
+          <w:i w:val="0"/>
+          <w:iCs w:val="0"/>
+          <w:sz w:val="28"/>
+          <w:szCs w:val="28"/>
+        </w:rPr>
+        <w:t>API</w:t>
+      </w:r>
+      <w:r>
+        <w:rPr>
+          <w:rStyle w:val="af3"/>
+          <w:rFonts w:ascii="Times New Roman" w:hAnsi="Times New Roman" w:cs="Times New Roman"/>
+          <w:b/>
+          <w:bCs/>
+          <w:i w:val="0"/>
+          <w:iCs w:val="0"/>
+          <w:sz w:val="28"/>
+          <w:szCs w:val="28"/>
         </w:rPr>
         <w:noBreakHyphen/>
         <w:t>спецификация</w:t>
@@ -12187,7 +12200,6 @@
           <w:iCs w:val="0"/>
           <w:sz w:val="28"/>
           <w:szCs w:val="28"/>
-          <w:lang w:val="en-US"/>
         </w:rPr>
         <w:t>2</w:t>
       </w:r>
@@ -13130,7 +13142,6 @@
           <w:sz w:val="28"/>
           <w:szCs w:val="28"/>
         </w:rPr>
-        <w:lastRenderedPageBreak/>
         <w:t xml:space="preserve">Таблица </w:t>
       </w:r>
       <w:r>
@@ -13183,15 +13194,7 @@
           <w:sz w:val="28"/>
           <w:szCs w:val="28"/>
         </w:rPr>
-        <w:t xml:space="preserve"> </w:t>
-      </w:r>
-      <w:r>
-        <w:rPr>
-          <w:rFonts w:ascii="Times New Roman" w:hAnsi="Times New Roman" w:cs="Times New Roman"/>
-          <w:sz w:val="28"/>
-          <w:szCs w:val="28"/>
-        </w:rPr>
-        <w:t>постов</w:t>
+        <w:t xml:space="preserve"> постов</w:t>
       </w:r>
       <w:r>
         <w:rPr>
@@ -13633,6 +13636,7 @@
                 <w:sz w:val="24"/>
                 <w:szCs w:val="24"/>
               </w:rPr>
+              <w:lastRenderedPageBreak/>
               <w:t>/</w:t>
             </w:r>
             <w:proofErr w:type="spellStart"/>
@@ -14085,7 +14089,25 @@
                 <w:sz w:val="24"/>
                 <w:szCs w:val="24"/>
               </w:rPr>
-              <w:t xml:space="preserve"> (path)</w:t>
+              <w:t xml:space="preserve"> (</w:t>
+            </w:r>
+            <w:proofErr w:type="spellStart"/>
+            <w:r>
+              <w:rPr>
+                <w:rFonts w:ascii="Times New Roman" w:hAnsi="Times New Roman" w:cs="Times New Roman"/>
+                <w:sz w:val="24"/>
+                <w:szCs w:val="24"/>
+              </w:rPr>
+              <w:t>path</w:t>
+            </w:r>
+            <w:proofErr w:type="spellEnd"/>
+            <w:r>
+              <w:rPr>
+                <w:rFonts w:ascii="Times New Roman" w:hAnsi="Times New Roman" w:cs="Times New Roman"/>
+                <w:sz w:val="24"/>
+                <w:szCs w:val="24"/>
+              </w:rPr>
+              <w:t>)</w:t>
             </w:r>
           </w:p>
         </w:tc>
@@ -15361,15 +15383,7 @@
           <w:sz w:val="28"/>
           <w:szCs w:val="28"/>
         </w:rPr>
-        <w:t xml:space="preserve"> </w:t>
-      </w:r>
-      <w:r>
-        <w:rPr>
-          <w:rFonts w:ascii="Times New Roman" w:hAnsi="Times New Roman" w:cs="Times New Roman"/>
-          <w:sz w:val="28"/>
-          <w:szCs w:val="28"/>
-        </w:rPr>
-        <w:t>подписок</w:t>
+        <w:t xml:space="preserve"> подписок</w:t>
       </w:r>
       <w:r>
         <w:rPr>
@@ -16082,15 +16096,7 @@
           <w:sz w:val="28"/>
           <w:szCs w:val="28"/>
         </w:rPr>
-        <w:t xml:space="preserve"> </w:t>
-      </w:r>
-      <w:r>
-        <w:rPr>
-          <w:rFonts w:ascii="Times New Roman" w:hAnsi="Times New Roman" w:cs="Times New Roman"/>
-          <w:sz w:val="28"/>
-          <w:szCs w:val="28"/>
-        </w:rPr>
-        <w:t>ответов</w:t>
+        <w:t xml:space="preserve"> ответов</w:t>
       </w:r>
       <w:r>
         <w:rPr>
@@ -16707,9 +16713,15 @@
           <w:iCs w:val="0"/>
           <w:sz w:val="28"/>
           <w:szCs w:val="28"/>
-        </w:rPr>
-      </w:pPr>
-      <w:r>
+          <w:lang w:val="en-US"/>
+        </w:rPr>
+      </w:pPr>
+    </w:p>
+    <w:p>
+      <w:pPr>
+        <w:spacing w:after="0" w:line="360" w:lineRule="auto"/>
+        <w:ind w:right="-23" w:firstLine="709"/>
+        <w:jc w:val="center"/>
         <w:rPr>
           <w:rStyle w:val="af3"/>
           <w:rFonts w:ascii="Times New Roman" w:hAnsi="Times New Roman" w:cs="Times New Roman"/>
@@ -16718,6 +16730,51 @@
           <w:sz w:val="28"/>
           <w:szCs w:val="28"/>
         </w:rPr>
+      </w:pPr>
+    </w:p>
+    <w:p>
+      <w:pPr>
+        <w:spacing w:after="0" w:line="360" w:lineRule="auto"/>
+        <w:ind w:right="-23" w:firstLine="709"/>
+        <w:jc w:val="center"/>
+        <w:rPr>
+          <w:rStyle w:val="af3"/>
+        </w:rPr>
+      </w:pPr>
+    </w:p>
+    <w:p>
+      <w:pPr>
+        <w:spacing w:after="0" w:line="360" w:lineRule="auto"/>
+        <w:ind w:right="-23" w:firstLine="709"/>
+        <w:jc w:val="center"/>
+        <w:rPr>
+          <w:rStyle w:val="af3"/>
+        </w:rPr>
+      </w:pPr>
+    </w:p>
+    <w:p>
+      <w:pPr>
+        <w:spacing w:after="0" w:line="360" w:lineRule="auto"/>
+        <w:ind w:right="-23" w:firstLine="709"/>
+        <w:jc w:val="center"/>
+        <w:rPr>
+          <w:rStyle w:val="af3"/>
+          <w:rFonts w:ascii="Times New Roman" w:hAnsi="Times New Roman" w:cs="Times New Roman"/>
+          <w:i w:val="0"/>
+          <w:iCs w:val="0"/>
+          <w:sz w:val="28"/>
+          <w:szCs w:val="28"/>
+        </w:rPr>
+      </w:pPr>
+      <w:r>
+        <w:rPr>
+          <w:rStyle w:val="af3"/>
+          <w:rFonts w:ascii="Times New Roman" w:hAnsi="Times New Roman" w:cs="Times New Roman"/>
+          <w:i w:val="0"/>
+          <w:iCs w:val="0"/>
+          <w:sz w:val="28"/>
+          <w:szCs w:val="28"/>
+        </w:rPr>
         <w:lastRenderedPageBreak/>
         <w:t xml:space="preserve">Таблица </w:t>
       </w:r>
@@ -16771,15 +16828,7 @@
           <w:sz w:val="28"/>
           <w:szCs w:val="28"/>
         </w:rPr>
-        <w:t xml:space="preserve"> </w:t>
-      </w:r>
-      <w:r>
-        <w:rPr>
-          <w:rFonts w:ascii="Times New Roman" w:hAnsi="Times New Roman" w:cs="Times New Roman"/>
-          <w:sz w:val="28"/>
-          <w:szCs w:val="28"/>
-        </w:rPr>
-        <w:t>жалоб</w:t>
+        <w:t xml:space="preserve"> жалоб</w:t>
       </w:r>
       <w:r>
         <w:rPr>
@@ -17493,15 +17542,7 @@
           <w:sz w:val="28"/>
           <w:szCs w:val="28"/>
         </w:rPr>
-        <w:t xml:space="preserve"> </w:t>
-      </w:r>
-      <w:r>
-        <w:rPr>
-          <w:rFonts w:ascii="Times New Roman" w:hAnsi="Times New Roman" w:cs="Times New Roman"/>
-          <w:sz w:val="28"/>
-          <w:szCs w:val="28"/>
-        </w:rPr>
-        <w:t>а</w:t>
+        <w:t xml:space="preserve"> а</w:t>
       </w:r>
       <w:r>
         <w:rPr>
@@ -18178,15 +18219,7 @@
           <w:sz w:val="28"/>
           <w:szCs w:val="28"/>
         </w:rPr>
-        <w:t xml:space="preserve"> </w:t>
-      </w:r>
-      <w:r>
-        <w:rPr>
-          <w:rFonts w:ascii="Times New Roman" w:hAnsi="Times New Roman" w:cs="Times New Roman"/>
-          <w:sz w:val="28"/>
-          <w:szCs w:val="28"/>
-        </w:rPr>
-        <w:t>а</w:t>
+        <w:t xml:space="preserve"> а</w:t>
       </w:r>
       <w:r>
         <w:rPr>
@@ -18668,15 +18701,7 @@
           <w:sz w:val="28"/>
           <w:szCs w:val="28"/>
         </w:rPr>
-        <w:t xml:space="preserve"> </w:t>
-      </w:r>
-      <w:r>
-        <w:rPr>
-          <w:rFonts w:ascii="Times New Roman" w:hAnsi="Times New Roman" w:cs="Times New Roman"/>
-          <w:sz w:val="28"/>
-          <w:szCs w:val="28"/>
-        </w:rPr>
-        <w:t>с</w:t>
+        <w:t xml:space="preserve"> с</w:t>
       </w:r>
       <w:r>
         <w:rPr>
@@ -19119,7 +19144,7 @@
           <w:sz w:val="28"/>
           <w:szCs w:val="28"/>
         </w:rPr>
-        <w:t>3.6. Модель данных</w:t>
+        <w:t>3.6 Модель данных</w:t>
       </w:r>
       <w:bookmarkEnd w:id="42"/>
       <w:bookmarkEnd w:id="43"/>
@@ -19130,6 +19155,13 @@
         <w:ind w:right="-23" w:firstLine="709"/>
         <w:jc w:val="both"/>
         <w:rPr>
+          <w:rFonts w:ascii="Times New Roman" w:hAnsi="Times New Roman" w:cs="Times New Roman"/>
+          <w:sz w:val="28"/>
+          <w:szCs w:val="28"/>
+        </w:rPr>
+      </w:pPr>
+      <w:r>
+        <w:rPr>
           <w:rStyle w:val="af3"/>
           <w:rFonts w:ascii="Times New Roman" w:hAnsi="Times New Roman" w:cs="Times New Roman"/>
           <w:i w:val="0"/>
@@ -19137,29 +19169,8 @@
           <w:sz w:val="28"/>
           <w:szCs w:val="28"/>
         </w:rPr>
-      </w:pPr>
-      <w:r>
-        <w:rPr>
-          <w:rStyle w:val="af3"/>
-          <w:rFonts w:ascii="Times New Roman" w:hAnsi="Times New Roman" w:cs="Times New Roman"/>
-          <w:i w:val="0"/>
-          <w:iCs w:val="0"/>
-          <w:sz w:val="28"/>
-          <w:szCs w:val="28"/>
-        </w:rPr>
         <w:t>Все таблицы используют UUID в качестве первичного ключа для обеспечения глобальной уникальности идентификаторов, что особенно полезно при масштабировании и миграции данных. Связи между таблицами также осуществляются через UUID.</w:t>
       </w:r>
-    </w:p>
-    <w:p>
-      <w:pPr>
-        <w:spacing w:after="0"/>
-        <w:jc w:val="center"/>
-        <w:rPr>
-          <w:rFonts w:ascii="Times New Roman" w:hAnsi="Times New Roman" w:cs="Times New Roman"/>
-          <w:sz w:val="28"/>
-          <w:szCs w:val="28"/>
-        </w:rPr>
-      </w:pPr>
     </w:p>
     <w:p>
       <w:pPr>
@@ -19172,6 +19183,18 @@
           <w:szCs w:val="28"/>
         </w:rPr>
       </w:pPr>
+    </w:p>
+    <w:p>
+      <w:pPr>
+        <w:spacing w:after="0"/>
+        <w:ind w:firstLine="709"/>
+        <w:jc w:val="center"/>
+        <w:rPr>
+          <w:rFonts w:ascii="Times New Roman" w:hAnsi="Times New Roman" w:cs="Times New Roman"/>
+          <w:sz w:val="28"/>
+          <w:szCs w:val="28"/>
+        </w:rPr>
+      </w:pPr>
       <w:r>
         <w:rPr>
           <w:rFonts w:ascii="Times New Roman" w:hAnsi="Times New Roman" w:cs="Times New Roman"/>
@@ -19186,7 +19209,6 @@
           <w:rFonts w:ascii="Times New Roman" w:hAnsi="Times New Roman" w:cs="Times New Roman"/>
           <w:sz w:val="28"/>
           <w:szCs w:val="28"/>
-          <w:lang w:val="en-US"/>
         </w:rPr>
         <w:t>1</w:t>
       </w:r>
@@ -20103,17 +20125,6 @@
     </w:p>
     <w:p>
       <w:pPr>
-        <w:spacing w:after="0" w:line="360" w:lineRule="auto"/>
-        <w:jc w:val="both"/>
-        <w:rPr>
-          <w:rFonts w:ascii="Times New Roman" w:hAnsi="Times New Roman" w:cs="Times New Roman"/>
-          <w:sz w:val="28"/>
-          <w:szCs w:val="28"/>
-        </w:rPr>
-      </w:pPr>
-    </w:p>
-    <w:p>
-      <w:pPr>
         <w:spacing w:after="0"/>
         <w:ind w:firstLine="709"/>
         <w:jc w:val="center"/>
@@ -21284,7 +21295,6 @@
           <w:szCs w:val="28"/>
           <w:shd w:val="clear" w:color="auto" w:fill="FFFFFF"/>
         </w:rPr>
-        <w:lastRenderedPageBreak/>
         <w:t xml:space="preserve">Индекс по </w:t>
       </w:r>
       <w:proofErr w:type="spellStart"/>
@@ -21329,6 +21339,7 @@
           <w:szCs w:val="28"/>
           <w:shd w:val="clear" w:color="auto" w:fill="FFFFFF"/>
         </w:rPr>
+        <w:lastRenderedPageBreak/>
         <w:t xml:space="preserve">Индекс по </w:t>
       </w:r>
       <w:proofErr w:type="spellStart"/>
@@ -21353,22 +21364,6 @@
         </w:rPr>
         <w:t xml:space="preserve"> для иерархии ответов</w:t>
       </w:r>
-    </w:p>
-    <w:p>
-      <w:pPr>
-        <w:spacing w:after="0" w:line="360" w:lineRule="auto"/>
-        <w:jc w:val="both"/>
-        <w:rPr>
-          <w:rStyle w:val="ae"/>
-          <w:rFonts w:ascii="Times New Roman" w:hAnsi="Times New Roman" w:cs="Times New Roman"/>
-          <w:b w:val="0"/>
-          <w:bCs w:val="0"/>
-          <w:color w:val="0F1115"/>
-          <w:sz w:val="28"/>
-          <w:szCs w:val="28"/>
-          <w:shd w:val="clear" w:color="auto" w:fill="FFFFFF"/>
-        </w:rPr>
-      </w:pPr>
     </w:p>
     <w:p>
       <w:pPr>
@@ -22118,41 +22113,6 @@
         <w:ind w:left="0" w:firstLine="851"/>
         <w:jc w:val="both"/>
         <w:rPr>
-          <w:rFonts w:ascii="Times New Roman" w:hAnsi="Times New Roman" w:cs="Times New Roman"/>
-          <w:color w:val="0F1115"/>
-          <w:sz w:val="28"/>
-          <w:szCs w:val="28"/>
-          <w:shd w:val="clear" w:color="auto" w:fill="FFFFFF"/>
-        </w:rPr>
-      </w:pPr>
-      <w:r>
-        <w:rPr>
-          <w:rFonts w:ascii="Times New Roman" w:hAnsi="Times New Roman" w:cs="Times New Roman"/>
-          <w:color w:val="0F1115"/>
-          <w:sz w:val="28"/>
-          <w:szCs w:val="28"/>
-          <w:shd w:val="clear" w:color="auto" w:fill="FFFFFF"/>
-        </w:rPr>
-        <w:t xml:space="preserve">Индекс по </w:t>
-      </w:r>
-      <w:proofErr w:type="spellStart"/>
-      <w:r>
-        <w:rPr>
-          <w:rFonts w:ascii="Times New Roman" w:hAnsi="Times New Roman" w:cs="Times New Roman"/>
-          <w:color w:val="0F1115"/>
-          <w:sz w:val="28"/>
-          <w:szCs w:val="28"/>
-          <w:shd w:val="clear" w:color="auto" w:fill="FFFFFF"/>
-        </w:rPr>
-        <w:t>targetId</w:t>
-      </w:r>
-      <w:proofErr w:type="spellEnd"/>
-    </w:p>
-    <w:p>
-      <w:pPr>
-        <w:spacing w:after="0" w:line="360" w:lineRule="auto"/>
-        <w:jc w:val="both"/>
-        <w:rPr>
           <w:rStyle w:val="ae"/>
           <w:rFonts w:ascii="Times New Roman" w:hAnsi="Times New Roman" w:cs="Times New Roman"/>
           <w:b w:val="0"/>
@@ -22163,6 +22123,28 @@
           <w:shd w:val="clear" w:color="auto" w:fill="FFFFFF"/>
         </w:rPr>
       </w:pPr>
+      <w:r>
+        <w:rPr>
+          <w:rFonts w:ascii="Times New Roman" w:hAnsi="Times New Roman" w:cs="Times New Roman"/>
+          <w:color w:val="0F1115"/>
+          <w:sz w:val="28"/>
+          <w:szCs w:val="28"/>
+          <w:shd w:val="clear" w:color="auto" w:fill="FFFFFF"/>
+        </w:rPr>
+        <w:t xml:space="preserve">Индекс по </w:t>
+      </w:r>
+      <w:proofErr w:type="spellStart"/>
+      <w:r>
+        <w:rPr>
+          <w:rFonts w:ascii="Times New Roman" w:hAnsi="Times New Roman" w:cs="Times New Roman"/>
+          <w:color w:val="0F1115"/>
+          <w:sz w:val="28"/>
+          <w:szCs w:val="28"/>
+          <w:shd w:val="clear" w:color="auto" w:fill="FFFFFF"/>
+        </w:rPr>
+        <w:t>targetId</w:t>
+      </w:r>
+      <w:proofErr w:type="spellEnd"/>
     </w:p>
     <w:p>
       <w:pPr>
@@ -22921,53 +22903,6 @@
     </w:p>
     <w:p>
       <w:pPr>
-        <w:tabs>
-          <w:tab w:val="left" w:pos="1134"/>
-        </w:tabs>
-        <w:spacing w:after="0" w:line="360" w:lineRule="auto"/>
-        <w:ind w:left="851"/>
-        <w:jc w:val="both"/>
-        <w:rPr>
-          <w:rFonts w:ascii="Times New Roman" w:hAnsi="Times New Roman" w:cs="Times New Roman"/>
-          <w:sz w:val="28"/>
-          <w:szCs w:val="28"/>
-          <w:lang w:val="en-US"/>
-        </w:rPr>
-      </w:pPr>
-    </w:p>
-    <w:p>
-      <w:pPr>
-        <w:tabs>
-          <w:tab w:val="left" w:pos="1134"/>
-        </w:tabs>
-        <w:spacing w:after="0" w:line="360" w:lineRule="auto"/>
-        <w:ind w:left="851"/>
-        <w:jc w:val="both"/>
-        <w:rPr>
-          <w:rFonts w:ascii="Times New Roman" w:hAnsi="Times New Roman" w:cs="Times New Roman"/>
-          <w:sz w:val="28"/>
-          <w:szCs w:val="28"/>
-          <w:lang w:val="en-US"/>
-        </w:rPr>
-      </w:pPr>
-    </w:p>
-    <w:p>
-      <w:pPr>
-        <w:tabs>
-          <w:tab w:val="left" w:pos="1134"/>
-        </w:tabs>
-        <w:spacing w:after="0" w:line="360" w:lineRule="auto"/>
-        <w:jc w:val="both"/>
-        <w:rPr>
-          <w:rFonts w:ascii="Times New Roman" w:hAnsi="Times New Roman" w:cs="Times New Roman"/>
-          <w:sz w:val="28"/>
-          <w:szCs w:val="28"/>
-          <w:lang w:val="en-US"/>
-        </w:rPr>
-      </w:pPr>
-    </w:p>
-    <w:p>
-      <w:pPr>
         <w:spacing w:after="0"/>
         <w:ind w:firstLine="709"/>
         <w:jc w:val="center"/>
@@ -22984,7 +22919,6 @@
           <w:sz w:val="28"/>
           <w:szCs w:val="28"/>
         </w:rPr>
-        <w:lastRenderedPageBreak/>
         <w:t xml:space="preserve">Таблица </w:t>
       </w:r>
       <w:r>
@@ -23486,6 +23420,7 @@
                 <w:sz w:val="24"/>
                 <w:szCs w:val="24"/>
               </w:rPr>
+              <w:lastRenderedPageBreak/>
               <w:t>Статус обработки жалобы</w:t>
             </w:r>
           </w:p>
@@ -23516,6 +23451,7 @@
                 <w:sz w:val="24"/>
                 <w:szCs w:val="24"/>
               </w:rPr>
+              <w:lastRenderedPageBreak/>
               <w:t>postId</w:t>
             </w:r>
             <w:proofErr w:type="spellEnd"/>
@@ -24888,19 +24824,7 @@
           <w:szCs w:val="28"/>
           <w:shd w:val="clear" w:color="auto" w:fill="FFFFFF"/>
         </w:rPr>
-        <w:lastRenderedPageBreak/>
-        <w:t xml:space="preserve">3.7. </w:t>
-      </w:r>
-      <w:r>
-        <w:rPr>
-          <w:rFonts w:ascii="Times New Roman" w:hAnsi="Times New Roman" w:cs="Times New Roman"/>
-          <w:b/>
-          <w:bCs/>
-          <w:sz w:val="28"/>
-          <w:szCs w:val="28"/>
-          <w:shd w:val="clear" w:color="auto" w:fill="FFFFFF"/>
-        </w:rPr>
-        <w:t>Конфигурация окружения и инструкция по запуску</w:t>
+        <w:t>3.7 Конфигурация окружения и инструкция по запуску</w:t>
       </w:r>
       <w:bookmarkEnd w:id="44"/>
     </w:p>
@@ -24974,7 +24898,16 @@
           <w:sz w:val="28"/>
           <w:szCs w:val="28"/>
         </w:rPr>
-        <w:t>. Все компоненты системы (клиентская часть, серверное приложение и база данных) запускаются в изолированных контейнерах с заранее заданной конфигурацией.</w:t>
+        <w:t xml:space="preserve">. Все </w:t>
+      </w:r>
+      <w:r>
+        <w:rPr>
+          <w:rFonts w:ascii="Times New Roman" w:hAnsi="Times New Roman" w:cs="Times New Roman"/>
+          <w:sz w:val="28"/>
+          <w:szCs w:val="28"/>
+        </w:rPr>
+        <w:lastRenderedPageBreak/>
+        <w:t>компоненты системы (клиентская часть, серверное приложение и база данных) запускаются в изолированных контейнерах с заранее заданной конфигурацией.</w:t>
       </w:r>
     </w:p>
     <w:p>
@@ -25007,7 +24940,7 @@
           <w:tab w:val="num" w:pos="1134"/>
         </w:tabs>
         <w:spacing w:after="0" w:line="360" w:lineRule="auto"/>
-        <w:ind w:left="0" w:firstLine="851"/>
+        <w:ind w:left="0" w:firstLine="709"/>
         <w:rPr>
           <w:rFonts w:ascii="Times New Roman" w:hAnsi="Times New Roman" w:cs="Times New Roman"/>
           <w:sz w:val="28"/>
@@ -25053,7 +24986,7 @@
           <w:tab w:val="num" w:pos="1134"/>
         </w:tabs>
         <w:spacing w:after="0" w:line="360" w:lineRule="auto"/>
-        <w:ind w:left="0" w:firstLine="851"/>
+        <w:ind w:left="0" w:firstLine="709"/>
         <w:rPr>
           <w:rFonts w:ascii="Times New Roman" w:hAnsi="Times New Roman" w:cs="Times New Roman"/>
           <w:sz w:val="28"/>
@@ -25081,6 +25014,7 @@
           <w:tab w:val="left" w:pos="1418"/>
         </w:tabs>
         <w:spacing w:after="0" w:line="360" w:lineRule="auto"/>
+        <w:ind w:left="0" w:firstLine="709"/>
         <w:rPr>
           <w:rFonts w:ascii="Times New Roman" w:hAnsi="Times New Roman" w:cs="Times New Roman"/>
           <w:sz w:val="28"/>
@@ -25108,6 +25042,7 @@
           <w:tab w:val="left" w:pos="1418"/>
         </w:tabs>
         <w:spacing w:after="0" w:line="360" w:lineRule="auto"/>
+        <w:ind w:left="0" w:firstLine="709"/>
         <w:rPr>
           <w:rFonts w:ascii="Times New Roman" w:hAnsi="Times New Roman" w:cs="Times New Roman"/>
           <w:sz w:val="28"/>
@@ -25135,6 +25070,7 @@
           <w:tab w:val="left" w:pos="1418"/>
         </w:tabs>
         <w:spacing w:after="0" w:line="360" w:lineRule="auto"/>
+        <w:ind w:left="0" w:firstLine="709"/>
         <w:rPr>
           <w:rFonts w:ascii="Times New Roman" w:hAnsi="Times New Roman" w:cs="Times New Roman"/>
           <w:sz w:val="28"/>
@@ -25253,7 +25189,7 @@
           <w:tab w:val="num" w:pos="1134"/>
         </w:tabs>
         <w:spacing w:after="0" w:line="360" w:lineRule="auto"/>
-        <w:ind w:left="0" w:firstLine="851"/>
+        <w:ind w:left="0" w:firstLine="709"/>
         <w:rPr>
           <w:rFonts w:ascii="Times New Roman" w:hAnsi="Times New Roman" w:cs="Times New Roman"/>
           <w:sz w:val="28"/>
@@ -25316,7 +25252,7 @@
           <w:tab w:val="num" w:pos="1134"/>
         </w:tabs>
         <w:spacing w:after="0" w:line="360" w:lineRule="auto"/>
-        <w:ind w:left="0" w:firstLine="851"/>
+        <w:ind w:left="0" w:firstLine="709"/>
         <w:rPr>
           <w:rFonts w:ascii="Times New Roman" w:hAnsi="Times New Roman" w:cs="Times New Roman"/>
           <w:sz w:val="28"/>
@@ -25379,7 +25315,7 @@
           <w:tab w:val="num" w:pos="1134"/>
         </w:tabs>
         <w:spacing w:after="0" w:line="360" w:lineRule="auto"/>
-        <w:ind w:left="0" w:firstLine="851"/>
+        <w:ind w:left="0" w:firstLine="709"/>
         <w:rPr>
           <w:rFonts w:ascii="Times New Roman" w:hAnsi="Times New Roman" w:cs="Times New Roman"/>
           <w:sz w:val="28"/>
@@ -25424,7 +25360,7 @@
           <w:tab w:val="num" w:pos="1134"/>
         </w:tabs>
         <w:spacing w:after="0" w:line="360" w:lineRule="auto"/>
-        <w:ind w:left="0" w:firstLine="851"/>
+        <w:ind w:left="0" w:firstLine="709"/>
         <w:rPr>
           <w:rFonts w:ascii="Times New Roman" w:hAnsi="Times New Roman" w:cs="Times New Roman"/>
           <w:sz w:val="28"/>
@@ -25451,7 +25387,7 @@
           <w:tab w:val="num" w:pos="1134"/>
         </w:tabs>
         <w:spacing w:after="0" w:line="360" w:lineRule="auto"/>
-        <w:ind w:left="0" w:firstLine="851"/>
+        <w:ind w:left="0" w:firstLine="709"/>
         <w:rPr>
           <w:rFonts w:ascii="Times New Roman" w:hAnsi="Times New Roman" w:cs="Times New Roman"/>
           <w:sz w:val="28"/>
@@ -25527,7 +25463,7 @@
           <w:tab w:val="left" w:pos="1134"/>
         </w:tabs>
         <w:spacing w:line="360" w:lineRule="auto"/>
-        <w:ind w:left="0" w:firstLine="851"/>
+        <w:ind w:left="0" w:firstLine="709"/>
         <w:rPr>
           <w:rFonts w:ascii="Times New Roman" w:hAnsi="Times New Roman" w:cs="Times New Roman"/>
           <w:sz w:val="28"/>
@@ -25604,7 +25540,7 @@
           <w:tab w:val="left" w:pos="1134"/>
         </w:tabs>
         <w:spacing w:line="360" w:lineRule="auto"/>
-        <w:ind w:left="0" w:firstLine="851"/>
+        <w:ind w:left="0" w:firstLine="709"/>
         <w:rPr>
           <w:rFonts w:ascii="Times New Roman" w:hAnsi="Times New Roman" w:cs="Times New Roman"/>
           <w:sz w:val="28"/>
@@ -25715,7 +25651,7 @@
           <w:tab w:val="left" w:pos="1134"/>
         </w:tabs>
         <w:spacing w:after="0" w:line="360" w:lineRule="auto"/>
-        <w:ind w:left="0" w:firstLine="851"/>
+        <w:ind w:left="0" w:firstLine="709"/>
         <w:rPr>
           <w:rFonts w:ascii="Times New Roman" w:hAnsi="Times New Roman" w:cs="Times New Roman"/>
           <w:sz w:val="28"/>
@@ -25745,7 +25681,7 @@
           <w:tab w:val="left" w:pos="1134"/>
         </w:tabs>
         <w:spacing w:after="0" w:line="360" w:lineRule="auto"/>
-        <w:ind w:left="0" w:firstLine="851"/>
+        <w:ind w:left="0" w:firstLine="709"/>
         <w:rPr>
           <w:rFonts w:ascii="Times New Roman" w:hAnsi="Times New Roman" w:cs="Times New Roman"/>
           <w:sz w:val="28"/>
@@ -25773,7 +25709,7 @@
           <w:tab w:val="left" w:pos="1560"/>
         </w:tabs>
         <w:spacing w:after="0" w:line="360" w:lineRule="auto"/>
-        <w:ind w:left="0" w:firstLine="1276"/>
+        <w:ind w:left="0" w:firstLine="709"/>
         <w:rPr>
           <w:rFonts w:ascii="Times New Roman" w:hAnsi="Times New Roman" w:cs="Times New Roman"/>
           <w:sz w:val="28"/>
@@ -25801,7 +25737,7 @@
           <w:tab w:val="left" w:pos="1560"/>
         </w:tabs>
         <w:spacing w:after="0" w:line="360" w:lineRule="auto"/>
-        <w:ind w:left="0" w:firstLine="1276"/>
+        <w:ind w:left="0" w:firstLine="709"/>
         <w:rPr>
           <w:rFonts w:ascii="Times New Roman" w:hAnsi="Times New Roman" w:cs="Times New Roman"/>
           <w:sz w:val="28"/>
@@ -25863,7 +25799,6 @@
           <w:sz w:val="28"/>
           <w:szCs w:val="28"/>
         </w:rPr>
-        <w:lastRenderedPageBreak/>
         <w:t xml:space="preserve">4. </w:t>
       </w:r>
       <w:r>
@@ -25935,7 +25870,16 @@
           <w:sz w:val="28"/>
           <w:szCs w:val="28"/>
         </w:rPr>
-        <w:t>). Данный подход позволяет последовательно проверять корректность работы отдельных компонентов системы, их взаимодействие между собой, а также выполнение ключевых пользовательских сценариев.</w:t>
+        <w:t xml:space="preserve">). Данный подход позволяет </w:t>
+      </w:r>
+      <w:r>
+        <w:rPr>
+          <w:rFonts w:ascii="Times New Roman" w:eastAsiaTheme="majorEastAsia" w:hAnsi="Times New Roman" w:cs="Times New Roman"/>
+          <w:sz w:val="28"/>
+          <w:szCs w:val="28"/>
+        </w:rPr>
+        <w:lastRenderedPageBreak/>
+        <w:t>последовательно проверять корректность работы отдельных компонентов системы, их взаимодействие между собой, а также выполнение ключевых пользовательских сценариев.</w:t>
       </w:r>
     </w:p>
     <w:p>
@@ -26134,10 +26078,11 @@
         </w:numPr>
         <w:tabs>
           <w:tab w:val="clear" w:pos="720"/>
+          <w:tab w:val="left" w:pos="993"/>
           <w:tab w:val="num" w:pos="1134"/>
         </w:tabs>
         <w:spacing w:after="0" w:line="360" w:lineRule="auto"/>
-        <w:ind w:left="0" w:firstLine="851"/>
+        <w:ind w:left="0" w:firstLine="709"/>
         <w:jc w:val="both"/>
         <w:rPr>
           <w:rFonts w:ascii="Times New Roman" w:eastAsiaTheme="majorEastAsia" w:hAnsi="Times New Roman" w:cs="Times New Roman"/>
@@ -26180,10 +26125,11 @@
         </w:numPr>
         <w:tabs>
           <w:tab w:val="clear" w:pos="720"/>
+          <w:tab w:val="left" w:pos="993"/>
           <w:tab w:val="num" w:pos="1134"/>
         </w:tabs>
         <w:spacing w:after="0" w:line="360" w:lineRule="auto"/>
-        <w:ind w:left="0" w:firstLine="851"/>
+        <w:ind w:left="0" w:firstLine="709"/>
         <w:jc w:val="both"/>
         <w:rPr>
           <w:rFonts w:ascii="Times New Roman" w:eastAsiaTheme="majorEastAsia" w:hAnsi="Times New Roman" w:cs="Times New Roman"/>
@@ -26208,10 +26154,11 @@
         </w:numPr>
         <w:tabs>
           <w:tab w:val="clear" w:pos="720"/>
+          <w:tab w:val="left" w:pos="993"/>
           <w:tab w:val="num" w:pos="1134"/>
         </w:tabs>
         <w:spacing w:after="0" w:line="360" w:lineRule="auto"/>
-        <w:ind w:left="0" w:firstLine="851"/>
+        <w:ind w:left="0" w:firstLine="709"/>
         <w:jc w:val="both"/>
         <w:rPr>
           <w:rFonts w:ascii="Times New Roman" w:eastAsiaTheme="majorEastAsia" w:hAnsi="Times New Roman" w:cs="Times New Roman"/>
@@ -26236,10 +26183,11 @@
         </w:numPr>
         <w:tabs>
           <w:tab w:val="clear" w:pos="720"/>
+          <w:tab w:val="left" w:pos="993"/>
           <w:tab w:val="num" w:pos="1134"/>
         </w:tabs>
         <w:spacing w:after="0" w:line="360" w:lineRule="auto"/>
-        <w:ind w:left="0" w:firstLine="851"/>
+        <w:ind w:left="0" w:firstLine="709"/>
         <w:jc w:val="both"/>
         <w:rPr>
           <w:rFonts w:ascii="Times New Roman" w:eastAsiaTheme="majorEastAsia" w:hAnsi="Times New Roman" w:cs="Times New Roman"/>
@@ -26282,10 +26230,11 @@
         </w:numPr>
         <w:tabs>
           <w:tab w:val="clear" w:pos="720"/>
+          <w:tab w:val="left" w:pos="993"/>
           <w:tab w:val="num" w:pos="1134"/>
         </w:tabs>
         <w:spacing w:after="0" w:line="360" w:lineRule="auto"/>
-        <w:ind w:left="0" w:firstLine="851"/>
+        <w:ind w:left="0" w:firstLine="709"/>
         <w:jc w:val="both"/>
         <w:rPr>
           <w:rFonts w:ascii="Times New Roman" w:eastAsiaTheme="majorEastAsia" w:hAnsi="Times New Roman" w:cs="Times New Roman"/>
@@ -26339,7 +26288,6 @@
           <w:sz w:val="28"/>
           <w:szCs w:val="28"/>
         </w:rPr>
-        <w:lastRenderedPageBreak/>
         <w:t xml:space="preserve">Сквозное тестирование предназначено для проверки корректности работы системы с точки зрения конечного пользователя. Для этого планируется использование фреймворка </w:t>
       </w:r>
       <w:proofErr w:type="spellStart"/>
@@ -26378,6 +26326,7 @@
           <w:sz w:val="28"/>
           <w:szCs w:val="28"/>
         </w:rPr>
+        <w:lastRenderedPageBreak/>
         <w:t>В рамках e2e-тестирования предполагается проверка следующих пользовательских сценариев:</w:t>
       </w:r>
     </w:p>
@@ -26392,7 +26341,7 @@
           <w:tab w:val="num" w:pos="1134"/>
         </w:tabs>
         <w:spacing w:after="0" w:line="360" w:lineRule="auto"/>
-        <w:ind w:left="0" w:firstLine="851"/>
+        <w:ind w:left="0" w:firstLine="709"/>
         <w:jc w:val="both"/>
         <w:rPr>
           <w:rFonts w:ascii="Times New Roman" w:eastAsiaTheme="majorEastAsia" w:hAnsi="Times New Roman" w:cs="Times New Roman"/>
@@ -26420,7 +26369,7 @@
           <w:tab w:val="num" w:pos="1134"/>
         </w:tabs>
         <w:spacing w:after="0" w:line="360" w:lineRule="auto"/>
-        <w:ind w:left="0" w:firstLine="851"/>
+        <w:ind w:left="0" w:firstLine="709"/>
         <w:jc w:val="both"/>
         <w:rPr>
           <w:rFonts w:ascii="Times New Roman" w:eastAsiaTheme="majorEastAsia" w:hAnsi="Times New Roman" w:cs="Times New Roman"/>
@@ -26448,7 +26397,7 @@
           <w:tab w:val="num" w:pos="1134"/>
         </w:tabs>
         <w:spacing w:after="0" w:line="360" w:lineRule="auto"/>
-        <w:ind w:left="0" w:firstLine="851"/>
+        <w:ind w:left="0" w:firstLine="709"/>
         <w:jc w:val="both"/>
         <w:rPr>
           <w:rFonts w:ascii="Times New Roman" w:eastAsiaTheme="majorEastAsia" w:hAnsi="Times New Roman" w:cs="Times New Roman"/>
@@ -26476,7 +26425,7 @@
           <w:tab w:val="num" w:pos="1134"/>
         </w:tabs>
         <w:spacing w:after="0" w:line="360" w:lineRule="auto"/>
-        <w:ind w:left="0" w:firstLine="851"/>
+        <w:ind w:left="0" w:firstLine="709"/>
         <w:jc w:val="both"/>
         <w:rPr>
           <w:rFonts w:ascii="Times New Roman" w:eastAsiaTheme="majorEastAsia" w:hAnsi="Times New Roman" w:cs="Times New Roman"/>
@@ -26504,7 +26453,7 @@
           <w:tab w:val="num" w:pos="1134"/>
         </w:tabs>
         <w:spacing w:after="0" w:line="360" w:lineRule="auto"/>
-        <w:ind w:left="0" w:firstLine="851"/>
+        <w:ind w:left="0" w:firstLine="709"/>
         <w:jc w:val="both"/>
         <w:rPr>
           <w:rFonts w:ascii="Times New Roman" w:eastAsiaTheme="majorEastAsia" w:hAnsi="Times New Roman" w:cs="Times New Roman"/>
@@ -26532,7 +26481,7 @@
           <w:tab w:val="num" w:pos="1134"/>
         </w:tabs>
         <w:spacing w:after="0" w:line="360" w:lineRule="auto"/>
-        <w:ind w:left="0" w:firstLine="851"/>
+        <w:ind w:left="0" w:firstLine="709"/>
         <w:jc w:val="both"/>
         <w:rPr>
           <w:rFonts w:ascii="Times New Roman" w:eastAsiaTheme="majorEastAsia" w:hAnsi="Times New Roman" w:cs="Times New Roman"/>
@@ -26560,7 +26509,7 @@
           <w:tab w:val="num" w:pos="1134"/>
         </w:tabs>
         <w:spacing w:after="0" w:line="360" w:lineRule="auto"/>
-        <w:ind w:left="0" w:firstLine="851"/>
+        <w:ind w:left="0" w:firstLine="709"/>
         <w:jc w:val="both"/>
         <w:rPr>
           <w:rFonts w:ascii="Times New Roman" w:eastAsiaTheme="majorEastAsia" w:hAnsi="Times New Roman" w:cs="Times New Roman"/>
@@ -26664,7 +26613,7 @@
           <w:tab w:val="num" w:pos="1134"/>
         </w:tabs>
         <w:spacing w:after="0" w:line="360" w:lineRule="auto"/>
-        <w:ind w:left="0" w:firstLine="851"/>
+        <w:ind w:left="0" w:firstLine="709"/>
         <w:jc w:val="both"/>
         <w:rPr>
           <w:rFonts w:ascii="Times New Roman" w:eastAsiaTheme="majorEastAsia" w:hAnsi="Times New Roman" w:cs="Times New Roman"/>
@@ -26692,7 +26641,7 @@
           <w:tab w:val="num" w:pos="1134"/>
         </w:tabs>
         <w:spacing w:after="0" w:line="360" w:lineRule="auto"/>
-        <w:ind w:left="0" w:firstLine="851"/>
+        <w:ind w:left="0" w:firstLine="709"/>
         <w:jc w:val="both"/>
         <w:rPr>
           <w:rFonts w:ascii="Times New Roman" w:eastAsiaTheme="majorEastAsia" w:hAnsi="Times New Roman" w:cs="Times New Roman"/>
@@ -26720,7 +26669,7 @@
           <w:tab w:val="num" w:pos="1134"/>
         </w:tabs>
         <w:spacing w:after="0" w:line="360" w:lineRule="auto"/>
-        <w:ind w:left="0" w:firstLine="851"/>
+        <w:ind w:left="0" w:firstLine="709"/>
         <w:jc w:val="both"/>
         <w:rPr>
           <w:rFonts w:ascii="Times New Roman" w:eastAsiaTheme="majorEastAsia" w:hAnsi="Times New Roman" w:cs="Times New Roman"/>
@@ -27608,7 +27557,7 @@
           <w:tab w:val="right" w:leader="dot" w:pos="9426"/>
         </w:tabs>
         <w:spacing w:after="0" w:line="288" w:lineRule="auto"/>
-        <w:ind w:left="0" w:right="-23" w:firstLine="709"/>
+        <w:ind w:right="-23"/>
         <w:jc w:val="both"/>
         <w:rPr>
           <w:rStyle w:val="af3"/>
@@ -28219,7 +28168,6 @@
           <w:color w:val="000000"/>
           <w:sz w:val="28"/>
           <w:szCs w:val="28"/>
-          <w:lang w:val="en-US"/>
         </w:rPr>
       </w:pPr>
       <w:r>
@@ -40569,15 +40517,18 @@
   <w:abstractNum w:abstractNumId="57" w15:restartNumberingAfterBreak="0">
     <w:nsid w:val="6A9D5B09"/>
     <w:multiLevelType w:val="hybridMultilevel"/>
-    <w:tmpl w:val="65DE539A"/>
-    <w:lvl w:ilvl="0" w:tplc="0419000F">
+    <w:tmpl w:val="63BA76F2"/>
+    <w:lvl w:ilvl="0" w:tplc="C0DC5A92">
       <w:start w:val="1"/>
       <w:numFmt w:val="decimal"/>
-      <w:lvlText w:val="%1."/>
-      <w:lvlJc w:val="left"/>
-      <w:pPr>
-        <w:ind w:left="720" w:hanging="360"/>
-      </w:pPr>
+      <w:lvlText w:val="%1"/>
+      <w:lvlJc w:val="left"/>
+      <w:pPr>
+        <w:ind w:left="1070" w:hanging="360"/>
+      </w:pPr>
+      <w:rPr>
+        <w:rFonts w:ascii="Times New Roman" w:eastAsia="Times New Roman" w:hAnsi="Times New Roman" w:cs="Times New Roman"/>
+      </w:rPr>
     </w:lvl>
     <w:lvl w:ilvl="1" w:tplc="04190019" w:tentative="1">
       <w:start w:val="1"/>
@@ -40585,7 +40536,7 @@
       <w:lvlText w:val="%2."/>
       <w:lvlJc w:val="left"/>
       <w:pPr>
-        <w:ind w:left="1440" w:hanging="360"/>
+        <w:ind w:left="1790" w:hanging="360"/>
       </w:pPr>
     </w:lvl>
     <w:lvl w:ilvl="2" w:tplc="0419001B" w:tentative="1">
@@ -40594,7 +40545,7 @@
       <w:lvlText w:val="%3."/>
       <w:lvlJc w:val="right"/>
       <w:pPr>
-        <w:ind w:left="2160" w:hanging="180"/>
+        <w:ind w:left="2510" w:hanging="180"/>
       </w:pPr>
     </w:lvl>
     <w:lvl w:ilvl="3" w:tplc="0419000F" w:tentative="1">
@@ -40603,7 +40554,7 @@
       <w:lvlText w:val="%4."/>
       <w:lvlJc w:val="left"/>
       <w:pPr>
-        <w:ind w:left="2880" w:hanging="360"/>
+        <w:ind w:left="3230" w:hanging="360"/>
       </w:pPr>
     </w:lvl>
     <w:lvl w:ilvl="4" w:tplc="04190019" w:tentative="1">
@@ -40612,7 +40563,7 @@
       <w:lvlText w:val="%5."/>
       <w:lvlJc w:val="left"/>
       <w:pPr>
-        <w:ind w:left="3600" w:hanging="360"/>
+        <w:ind w:left="3950" w:hanging="360"/>
       </w:pPr>
     </w:lvl>
     <w:lvl w:ilvl="5" w:tplc="0419001B" w:tentative="1">
@@ -40621,7 +40572,7 @@
       <w:lvlText w:val="%6."/>
       <w:lvlJc w:val="right"/>
       <w:pPr>
-        <w:ind w:left="4320" w:hanging="180"/>
+        <w:ind w:left="4670" w:hanging="180"/>
       </w:pPr>
     </w:lvl>
     <w:lvl w:ilvl="6" w:tplc="0419000F" w:tentative="1">
@@ -40630,7 +40581,7 @@
       <w:lvlText w:val="%7."/>
       <w:lvlJc w:val="left"/>
       <w:pPr>
-        <w:ind w:left="5040" w:hanging="360"/>
+        <w:ind w:left="5390" w:hanging="360"/>
       </w:pPr>
     </w:lvl>
     <w:lvl w:ilvl="7" w:tplc="04190019" w:tentative="1">
@@ -40639,7 +40590,7 @@
       <w:lvlText w:val="%8."/>
       <w:lvlJc w:val="left"/>
       <w:pPr>
-        <w:ind w:left="5760" w:hanging="360"/>
+        <w:ind w:left="6110" w:hanging="360"/>
       </w:pPr>
     </w:lvl>
     <w:lvl w:ilvl="8" w:tplc="0419001B" w:tentative="1">
@@ -40648,7 +40599,7 @@
       <w:lvlText w:val="%9."/>
       <w:lvlJc w:val="right"/>
       <w:pPr>
-        <w:ind w:left="6480" w:hanging="180"/>
+        <w:ind w:left="6830" w:hanging="180"/>
       </w:pPr>
     </w:lvl>
   </w:abstractNum>
@@ -41100,6 +41051,119 @@
     </w:lvl>
   </w:abstractNum>
   <w:abstractNum w:abstractNumId="61" w15:restartNumberingAfterBreak="0">
+    <w:nsid w:val="6F960BBA"/>
+    <w:multiLevelType w:val="multilevel"/>
+    <w:tmpl w:val="2E6C2DE8"/>
+    <w:lvl w:ilvl="0">
+      <w:start w:val="1"/>
+      <w:numFmt w:val="decimal"/>
+      <w:lvlText w:val="%1"/>
+      <w:lvlJc w:val="left"/>
+      <w:pPr>
+        <w:ind w:left="375" w:hanging="375"/>
+      </w:pPr>
+      <w:rPr>
+        <w:rFonts w:hint="default"/>
+      </w:rPr>
+    </w:lvl>
+    <w:lvl w:ilvl="1">
+      <w:start w:val="3"/>
+      <w:numFmt w:val="decimal"/>
+      <w:lvlText w:val="%1.%2"/>
+      <w:lvlJc w:val="left"/>
+      <w:pPr>
+        <w:ind w:left="1084" w:hanging="375"/>
+      </w:pPr>
+      <w:rPr>
+        <w:rFonts w:hint="default"/>
+      </w:rPr>
+    </w:lvl>
+    <w:lvl w:ilvl="2">
+      <w:start w:val="1"/>
+      <w:numFmt w:val="decimal"/>
+      <w:lvlText w:val="%1.%2.%3"/>
+      <w:lvlJc w:val="left"/>
+      <w:pPr>
+        <w:ind w:left="2138" w:hanging="720"/>
+      </w:pPr>
+      <w:rPr>
+        <w:rFonts w:hint="default"/>
+      </w:rPr>
+    </w:lvl>
+    <w:lvl w:ilvl="3">
+      <w:start w:val="1"/>
+      <w:numFmt w:val="decimal"/>
+      <w:lvlText w:val="%1.%2.%3.%4"/>
+      <w:lvlJc w:val="left"/>
+      <w:pPr>
+        <w:ind w:left="3207" w:hanging="1080"/>
+      </w:pPr>
+      <w:rPr>
+        <w:rFonts w:hint="default"/>
+      </w:rPr>
+    </w:lvl>
+    <w:lvl w:ilvl="4">
+      <w:start w:val="1"/>
+      <w:numFmt w:val="decimal"/>
+      <w:lvlText w:val="%1.%2.%3.%4.%5"/>
+      <w:lvlJc w:val="left"/>
+      <w:pPr>
+        <w:ind w:left="3916" w:hanging="1080"/>
+      </w:pPr>
+      <w:rPr>
+        <w:rFonts w:hint="default"/>
+      </w:rPr>
+    </w:lvl>
+    <w:lvl w:ilvl="5">
+      <w:start w:val="1"/>
+      <w:numFmt w:val="decimal"/>
+      <w:lvlText w:val="%1.%2.%3.%4.%5.%6"/>
+      <w:lvlJc w:val="left"/>
+      <w:pPr>
+        <w:ind w:left="4985" w:hanging="1440"/>
+      </w:pPr>
+      <w:rPr>
+        <w:rFonts w:hint="default"/>
+      </w:rPr>
+    </w:lvl>
+    <w:lvl w:ilvl="6">
+      <w:start w:val="1"/>
+      <w:numFmt w:val="decimal"/>
+      <w:lvlText w:val="%1.%2.%3.%4.%5.%6.%7"/>
+      <w:lvlJc w:val="left"/>
+      <w:pPr>
+        <w:ind w:left="5694" w:hanging="1440"/>
+      </w:pPr>
+      <w:rPr>
+        <w:rFonts w:hint="default"/>
+      </w:rPr>
+    </w:lvl>
+    <w:lvl w:ilvl="7">
+      <w:start w:val="1"/>
+      <w:numFmt w:val="decimal"/>
+      <w:lvlText w:val="%1.%2.%3.%4.%5.%6.%7.%8"/>
+      <w:lvlJc w:val="left"/>
+      <w:pPr>
+        <w:ind w:left="6763" w:hanging="1800"/>
+      </w:pPr>
+      <w:rPr>
+        <w:rFonts w:hint="default"/>
+      </w:rPr>
+    </w:lvl>
+    <w:lvl w:ilvl="8">
+      <w:start w:val="1"/>
+      <w:numFmt w:val="decimal"/>
+      <w:lvlText w:val="%1.%2.%3.%4.%5.%6.%7.%8.%9"/>
+      <w:lvlJc w:val="left"/>
+      <w:pPr>
+        <w:ind w:left="7832" w:hanging="2160"/>
+      </w:pPr>
+      <w:rPr>
+        <w:rFonts w:hint="default"/>
+      </w:rPr>
+    </w:lvl>
+  </w:abstractNum>
+  <w:abstractNum w:abstractNumId="62" w15:restartNumberingAfterBreak="0">
     <w:nsid w:val="728A6CBD"/>
     <w:multiLevelType w:val="multilevel"/>
     <w:tmpl w:val="C7186264"/>
@@ -41248,7 +41312,7 @@
       </w:rPr>
     </w:lvl>
   </w:abstractNum>
-  <w:abstractNum w:abstractNumId="62" w15:restartNumberingAfterBreak="0">
+  <w:abstractNum w:abstractNumId="63" w15:restartNumberingAfterBreak="0">
     <w:nsid w:val="737A70FF"/>
     <w:multiLevelType w:val="multilevel"/>
     <w:tmpl w:val="C8FCE276"/>
@@ -41394,7 +41458,7 @@
       </w:rPr>
     </w:lvl>
   </w:abstractNum>
-  <w:abstractNum w:abstractNumId="63" w15:restartNumberingAfterBreak="0">
+  <w:abstractNum w:abstractNumId="64" w15:restartNumberingAfterBreak="0">
     <w:nsid w:val="74024003"/>
     <w:multiLevelType w:val="hybridMultilevel"/>
     <w:tmpl w:val="C65A0332"/>
@@ -41507,7 +41571,7 @@
       </w:rPr>
     </w:lvl>
   </w:abstractNum>
-  <w:abstractNum w:abstractNumId="64" w15:restartNumberingAfterBreak="0">
+  <w:abstractNum w:abstractNumId="65" w15:restartNumberingAfterBreak="0">
     <w:nsid w:val="74DE4A79"/>
     <w:multiLevelType w:val="multilevel"/>
     <w:tmpl w:val="8C9268AC"/>
@@ -41656,7 +41720,7 @@
       </w:rPr>
     </w:lvl>
   </w:abstractNum>
-  <w:abstractNum w:abstractNumId="65" w15:restartNumberingAfterBreak="0">
+  <w:abstractNum w:abstractNumId="66" w15:restartNumberingAfterBreak="0">
     <w:nsid w:val="7779308E"/>
     <w:multiLevelType w:val="multilevel"/>
     <w:tmpl w:val="ED7C55B8"/>
@@ -41805,7 +41869,7 @@
       </w:rPr>
     </w:lvl>
   </w:abstractNum>
-  <w:abstractNum w:abstractNumId="66" w15:restartNumberingAfterBreak="0">
+  <w:abstractNum w:abstractNumId="67" w15:restartNumberingAfterBreak="0">
     <w:nsid w:val="78616DF7"/>
     <w:multiLevelType w:val="multilevel"/>
     <w:tmpl w:val="ED6045B6"/>
@@ -41954,7 +42018,7 @@
       </w:rPr>
     </w:lvl>
   </w:abstractNum>
-  <w:abstractNum w:abstractNumId="67" w15:restartNumberingAfterBreak="0">
+  <w:abstractNum w:abstractNumId="68" w15:restartNumberingAfterBreak="0">
     <w:nsid w:val="7B57199D"/>
     <w:multiLevelType w:val="hybridMultilevel"/>
     <w:tmpl w:val="83EE9FB8"/>
@@ -42040,7 +42104,7 @@
       </w:pPr>
     </w:lvl>
   </w:abstractNum>
-  <w:abstractNum w:abstractNumId="68" w15:restartNumberingAfterBreak="0">
+  <w:abstractNum w:abstractNumId="69" w15:restartNumberingAfterBreak="0">
     <w:nsid w:val="7C481A7B"/>
     <w:multiLevelType w:val="multilevel"/>
     <w:tmpl w:val="404C2EBC"/>
@@ -42189,7 +42253,7 @@
       </w:rPr>
     </w:lvl>
   </w:abstractNum>
-  <w:abstractNum w:abstractNumId="69" w15:restartNumberingAfterBreak="0">
+  <w:abstractNum w:abstractNumId="70" w15:restartNumberingAfterBreak="0">
     <w:nsid w:val="7CC307BB"/>
     <w:multiLevelType w:val="hybridMultilevel"/>
     <w:tmpl w:val="928C7406"/>
@@ -42275,7 +42339,7 @@
       </w:pPr>
     </w:lvl>
   </w:abstractNum>
-  <w:abstractNum w:abstractNumId="70" w15:restartNumberingAfterBreak="0">
+  <w:abstractNum w:abstractNumId="71" w15:restartNumberingAfterBreak="0">
     <w:nsid w:val="7F48318A"/>
     <w:multiLevelType w:val="multilevel"/>
     <w:tmpl w:val="8C9268AC"/>
@@ -42437,10 +42501,10 @@
     <w:abstractNumId w:val="27"/>
   </w:num>
   <w:num w:numId="5" w16cid:durableId="943070297">
-    <w:abstractNumId w:val="69"/>
+    <w:abstractNumId w:val="70"/>
   </w:num>
   <w:num w:numId="6" w16cid:durableId="1797144340">
-    <w:abstractNumId w:val="67"/>
+    <w:abstractNumId w:val="68"/>
   </w:num>
   <w:num w:numId="7" w16cid:durableId="298344014">
     <w:abstractNumId w:val="14"/>
@@ -42461,7 +42525,7 @@
     <w:abstractNumId w:val="35"/>
   </w:num>
   <w:num w:numId="13" w16cid:durableId="1281885964">
-    <w:abstractNumId w:val="63"/>
+    <w:abstractNumId w:val="64"/>
   </w:num>
   <w:num w:numId="14" w16cid:durableId="1768310991">
     <w:abstractNumId w:val="19"/>
@@ -42503,7 +42567,7 @@
     <w:abstractNumId w:val="10"/>
   </w:num>
   <w:num w:numId="27" w16cid:durableId="39600407">
-    <w:abstractNumId w:val="65"/>
+    <w:abstractNumId w:val="66"/>
   </w:num>
   <w:num w:numId="28" w16cid:durableId="300116167">
     <w:abstractNumId w:val="40"/>
@@ -42557,19 +42621,19 @@
     <w:abstractNumId w:val="20"/>
   </w:num>
   <w:num w:numId="45" w16cid:durableId="508299217">
-    <w:abstractNumId w:val="68"/>
+    <w:abstractNumId w:val="69"/>
   </w:num>
   <w:num w:numId="46" w16cid:durableId="1417020500">
-    <w:abstractNumId w:val="66"/>
+    <w:abstractNumId w:val="67"/>
   </w:num>
   <w:num w:numId="47" w16cid:durableId="303584635">
-    <w:abstractNumId w:val="61"/>
+    <w:abstractNumId w:val="62"/>
   </w:num>
   <w:num w:numId="48" w16cid:durableId="185409824">
-    <w:abstractNumId w:val="70"/>
+    <w:abstractNumId w:val="71"/>
   </w:num>
   <w:num w:numId="49" w16cid:durableId="10300170">
-    <w:abstractNumId w:val="62"/>
+    <w:abstractNumId w:val="63"/>
   </w:num>
   <w:num w:numId="50" w16cid:durableId="1496219398">
     <w:abstractNumId w:val="47"/>
@@ -42587,7 +42651,7 @@
     <w:abstractNumId w:val="36"/>
   </w:num>
   <w:num w:numId="55" w16cid:durableId="1172260919">
-    <w:abstractNumId w:val="64"/>
+    <w:abstractNumId w:val="65"/>
   </w:num>
   <w:num w:numId="56" w16cid:durableId="1585646228">
     <w:abstractNumId w:val="26"/>
@@ -42636,6 +42700,9 @@
   </w:num>
   <w:num w:numId="71" w16cid:durableId="423495682">
     <w:abstractNumId w:val="58"/>
+  </w:num>
+  <w:num w:numId="72" w16cid:durableId="880047814">
+    <w:abstractNumId w:val="61"/>
   </w:num>
   <w:numIdMacAtCleanup w:val="12"/>
 </w:numbering>
@@ -43165,6 +43232,7 @@
   <w:style w:type="character" w:default="1" w:styleId="a0">
     <w:name w:val="Default Paragraph Font"/>
     <w:uiPriority w:val="1"/>
+    <w:semiHidden/>
     <w:unhideWhenUsed/>
   </w:style>
   <w:style w:type="table" w:default="1" w:styleId="a1">

</xml_diff>